<commit_message>
Software Input Layer & Data Storage Layer
Missing some components such as pseudo code
</commit_message>
<xml_diff>
--- a/Documents/DDS.docx
+++ b/Documents/DDS.docx
@@ -1,6 +1,6 @@
 
 <file path=word/document.xml><?xml version="1.0" encoding="utf-8"?>
-<w:document xmlns:wpc="http://schemas.microsoft.com/office/word/2010/wordprocessingCanvas" xmlns:mo="http://schemas.microsoft.com/office/mac/office/2008/main" xmlns:mc="http://schemas.openxmlformats.org/markup-compatibility/2006" xmlns:mv="urn:schemas-microsoft-com:mac:vml" xmlns:o="urn:schemas-microsoft-com:office:office" xmlns:r="http://schemas.openxmlformats.org/officeDocument/2006/relationships" xmlns:m="http://schemas.openxmlformats.org/officeDocument/2006/math" xmlns:v="urn:schemas-microsoft-com:vml" xmlns:wp14="http://schemas.microsoft.com/office/word/2010/wordprocessingDrawing" xmlns:wp="http://schemas.openxmlformats.org/drawingml/2006/wordprocessingDrawing" xmlns:w10="urn:schemas-microsoft-com:office:word" xmlns:w="http://schemas.openxmlformats.org/wordprocessingml/2006/main" xmlns:w14="http://schemas.microsoft.com/office/word/2010/wordml" xmlns:wpg="http://schemas.microsoft.com/office/word/2010/wordprocessingGroup" xmlns:wpi="http://schemas.microsoft.com/office/word/2010/wordprocessingInk" xmlns:wne="http://schemas.microsoft.com/office/word/2006/wordml" xmlns:wps="http://schemas.microsoft.com/office/word/2010/wordprocessingShape" mc:Ignorable="w14 wp14">
+<w:document xmlns:wpc="http://schemas.microsoft.com/office/word/2010/wordprocessingCanvas" xmlns:mc="http://schemas.openxmlformats.org/markup-compatibility/2006" xmlns:o="urn:schemas-microsoft-com:office:office" xmlns:r="http://schemas.openxmlformats.org/officeDocument/2006/relationships" xmlns:m="http://schemas.openxmlformats.org/officeDocument/2006/math" xmlns:v="urn:schemas-microsoft-com:vml" xmlns:wp14="http://schemas.microsoft.com/office/word/2010/wordprocessingDrawing" xmlns:wp="http://schemas.openxmlformats.org/drawingml/2006/wordprocessingDrawing" xmlns:w10="urn:schemas-microsoft-com:office:word" xmlns:w="http://schemas.openxmlformats.org/wordprocessingml/2006/main" xmlns:w14="http://schemas.microsoft.com/office/word/2010/wordml" xmlns:wpg="http://schemas.microsoft.com/office/word/2010/wordprocessingGroup" xmlns:wpi="http://schemas.microsoft.com/office/word/2010/wordprocessingInk" xmlns:wne="http://schemas.microsoft.com/office/word/2006/wordml" xmlns:wps="http://schemas.microsoft.com/office/word/2010/wordprocessingShape" mc:Ignorable="w14 wp14">
   <w:body>
     <w:p>
       <w:pPr>
@@ -104,8 +104,16 @@
           <w:i/>
         </w:rPr>
         <w:br/>
-        <w:t>Sabin Bajracharya</w:t>
-      </w:r>
+        <w:t xml:space="preserve">Sabin </w:t>
+      </w:r>
+      <w:proofErr w:type="spellStart"/>
+      <w:r>
+        <w:rPr>
+          <w:i/>
+        </w:rPr>
+        <w:t>Bajracharya</w:t>
+      </w:r>
+      <w:proofErr w:type="spellEnd"/>
     </w:p>
     <w:p>
       <w:pPr>
@@ -213,7 +221,7 @@
         <w:rPr>
           <w:noProof/>
         </w:rPr>
-        <w:t>6 February 2015 @ 10:16:00 PM</w:t>
+        <w:t>8 February 2015 @ 12:13:00 PM</w:t>
       </w:r>
       <w:r>
         <w:fldChar w:fldCharType="end"/>
@@ -5712,6 +5720,15 @@
         </w:rPr>
         <w:t>The purpose of the Software Input Layer is to accept input from the User Interface and output the image in way the system can manipulate. This layer is responsible for reading the image file, converting the image to an appropriate data file, and outputting the data to the Software Processing Layer for final processing.</w:t>
       </w:r>
+    </w:p>
+    <w:p>
+      <w:pPr>
+        <w:pStyle w:val="ListParagraph"/>
+        <w:ind w:left="0"/>
+        <w:rPr>
+          <w:sz w:val="24"/>
+        </w:rPr>
+      </w:pPr>
       <w:r>
         <w:rPr>
           <w:sz w:val="24"/>
@@ -5748,6 +5765,463 @@
     </w:p>
     <w:p>
       <w:pPr>
+        <w:pStyle w:val="Heading3"/>
+      </w:pPr>
+      <w:r>
+        <w:t>Image Scan</w:t>
+      </w:r>
+      <w:r>
+        <w:br/>
+      </w:r>
+    </w:p>
+    <w:p>
+      <w:pPr>
+        <w:ind w:left="1440"/>
+        <w:jc w:val="both"/>
+        <w:rPr>
+          <w:b/>
+        </w:rPr>
+      </w:pPr>
+      <w:r>
+        <w:rPr>
+          <w:b/>
+        </w:rPr>
+        <w:t>Prologue</w:t>
+      </w:r>
+    </w:p>
+    <w:p>
+      <w:pPr>
+        <w:ind w:left="1440"/>
+        <w:jc w:val="both"/>
+      </w:pPr>
+      <w:r>
+        <w:t xml:space="preserve">The Image </w:t>
+      </w:r>
+      <w:r>
+        <w:t>Scan</w:t>
+      </w:r>
+      <w:r>
+        <w:t xml:space="preserve"> will read the image as the Image Reader Subsystem analyzes the image file. The module will maintain the image file upon request and is responsible for verifying that the image sent by the user interface is a valid image. If not the Image </w:t>
+      </w:r>
+      <w:r>
+        <w:t>Scan</w:t>
+      </w:r>
+      <w:r>
+        <w:t xml:space="preserve"> is to deny the image before conversion.</w:t>
+      </w:r>
+    </w:p>
+    <w:p>
+      <w:pPr>
+        <w:ind w:left="1440"/>
+        <w:jc w:val="both"/>
+        <w:rPr>
+          <w:b/>
+        </w:rPr>
+      </w:pPr>
+      <w:r>
+        <w:rPr>
+          <w:b/>
+        </w:rPr>
+        <w:t>Interfaces</w:t>
+      </w:r>
+    </w:p>
+    <w:tbl>
+      <w:tblPr>
+        <w:tblStyle w:val="TableGrid"/>
+        <w:tblW w:w="0" w:type="auto"/>
+        <w:tblInd w:w="1219" w:type="dxa"/>
+        <w:tblLook w:val="04A0" w:firstRow="1" w:lastRow="0" w:firstColumn="1" w:lastColumn="0" w:noHBand="0" w:noVBand="1"/>
+      </w:tblPr>
+      <w:tblGrid>
+        <w:gridCol w:w="2043"/>
+        <w:gridCol w:w="2085"/>
+        <w:gridCol w:w="1992"/>
+        <w:gridCol w:w="2016"/>
+      </w:tblGrid>
+      <w:tr>
+        <w:tc>
+          <w:tcPr>
+            <w:tcW w:w="2043" w:type="dxa"/>
+          </w:tcPr>
+          <w:p>
+            <w:pPr>
+              <w:jc w:val="center"/>
+              <w:rPr>
+                <w:rFonts w:eastAsia="Batang"/>
+                <w:sz w:val="24"/>
+                <w:szCs w:val="24"/>
+              </w:rPr>
+            </w:pPr>
+            <w:r>
+              <w:rPr>
+                <w:rFonts w:eastAsia="Batang"/>
+                <w:sz w:val="24"/>
+                <w:szCs w:val="24"/>
+              </w:rPr>
+              <w:t>Source</w:t>
+            </w:r>
+          </w:p>
+        </w:tc>
+        <w:tc>
+          <w:tcPr>
+            <w:tcW w:w="2085" w:type="dxa"/>
+          </w:tcPr>
+          <w:p>
+            <w:pPr>
+              <w:jc w:val="center"/>
+              <w:rPr>
+                <w:rFonts w:eastAsia="Batang"/>
+                <w:sz w:val="24"/>
+                <w:szCs w:val="24"/>
+              </w:rPr>
+            </w:pPr>
+            <w:r>
+              <w:rPr>
+                <w:rFonts w:eastAsia="Batang"/>
+                <w:sz w:val="24"/>
+                <w:szCs w:val="24"/>
+              </w:rPr>
+              <w:t>Sink</w:t>
+            </w:r>
+          </w:p>
+        </w:tc>
+        <w:tc>
+          <w:tcPr>
+            <w:tcW w:w="1992" w:type="dxa"/>
+          </w:tcPr>
+          <w:p>
+            <w:pPr>
+              <w:jc w:val="center"/>
+              <w:rPr>
+                <w:rFonts w:eastAsia="Batang"/>
+                <w:sz w:val="24"/>
+                <w:szCs w:val="24"/>
+              </w:rPr>
+            </w:pPr>
+            <w:r>
+              <w:rPr>
+                <w:rFonts w:eastAsia="Batang"/>
+                <w:sz w:val="24"/>
+                <w:szCs w:val="24"/>
+              </w:rPr>
+              <w:t>Input Data to sink</w:t>
+            </w:r>
+          </w:p>
+        </w:tc>
+        <w:tc>
+          <w:tcPr>
+            <w:tcW w:w="2016" w:type="dxa"/>
+          </w:tcPr>
+          <w:p>
+            <w:pPr>
+              <w:jc w:val="center"/>
+              <w:rPr>
+                <w:rFonts w:eastAsia="Batang"/>
+                <w:sz w:val="24"/>
+                <w:szCs w:val="24"/>
+              </w:rPr>
+            </w:pPr>
+            <w:r>
+              <w:rPr>
+                <w:rFonts w:eastAsia="Batang"/>
+                <w:sz w:val="24"/>
+                <w:szCs w:val="24"/>
+              </w:rPr>
+              <w:t>Output</w:t>
+            </w:r>
+          </w:p>
+        </w:tc>
+      </w:tr>
+      <w:tr>
+        <w:tc>
+          <w:tcPr>
+            <w:tcW w:w="2043" w:type="dxa"/>
+          </w:tcPr>
+          <w:p>
+            <w:pPr>
+              <w:jc w:val="center"/>
+              <w:rPr>
+                <w:rFonts w:eastAsia="Batang"/>
+                <w:sz w:val="24"/>
+                <w:szCs w:val="24"/>
+              </w:rPr>
+            </w:pPr>
+            <w:r>
+              <w:rPr>
+                <w:rFonts w:eastAsia="Batang"/>
+                <w:sz w:val="24"/>
+                <w:szCs w:val="24"/>
+              </w:rPr>
+              <w:t xml:space="preserve">Image </w:t>
+            </w:r>
+            <w:r>
+              <w:rPr>
+                <w:rFonts w:eastAsia="Batang"/>
+                <w:sz w:val="24"/>
+                <w:szCs w:val="24"/>
+              </w:rPr>
+              <w:t>Scan</w:t>
+            </w:r>
+          </w:p>
+        </w:tc>
+        <w:tc>
+          <w:tcPr>
+            <w:tcW w:w="2085" w:type="dxa"/>
+          </w:tcPr>
+          <w:p>
+            <w:pPr>
+              <w:jc w:val="center"/>
+              <w:rPr>
+                <w:rFonts w:eastAsia="Batang"/>
+                <w:sz w:val="24"/>
+                <w:szCs w:val="24"/>
+              </w:rPr>
+            </w:pPr>
+            <w:r>
+              <w:rPr>
+                <w:rFonts w:eastAsia="Batang"/>
+                <w:sz w:val="24"/>
+                <w:szCs w:val="24"/>
+              </w:rPr>
+              <w:t>Image Converter</w:t>
+            </w:r>
+          </w:p>
+        </w:tc>
+        <w:tc>
+          <w:tcPr>
+            <w:tcW w:w="1992" w:type="dxa"/>
+          </w:tcPr>
+          <w:p>
+            <w:pPr>
+              <w:jc w:val="center"/>
+              <w:rPr>
+                <w:rFonts w:eastAsia="Batang"/>
+                <w:sz w:val="24"/>
+                <w:szCs w:val="24"/>
+              </w:rPr>
+            </w:pPr>
+            <w:r>
+              <w:rPr>
+                <w:rFonts w:eastAsia="Batang"/>
+                <w:sz w:val="24"/>
+                <w:szCs w:val="24"/>
+              </w:rPr>
+              <w:t>Image File</w:t>
+            </w:r>
+          </w:p>
+        </w:tc>
+        <w:tc>
+          <w:tcPr>
+            <w:tcW w:w="2016" w:type="dxa"/>
+          </w:tcPr>
+          <w:p>
+            <w:pPr>
+              <w:jc w:val="center"/>
+              <w:rPr>
+                <w:rFonts w:eastAsia="Batang"/>
+                <w:sz w:val="24"/>
+                <w:szCs w:val="24"/>
+              </w:rPr>
+            </w:pPr>
+            <w:r>
+              <w:rPr>
+                <w:rFonts w:eastAsia="Batang"/>
+                <w:sz w:val="24"/>
+                <w:szCs w:val="24"/>
+              </w:rPr>
+              <w:t>Data File</w:t>
+            </w:r>
+          </w:p>
+        </w:tc>
+      </w:tr>
+    </w:tbl>
+    <w:p>
+      <w:pPr>
+        <w:ind w:left="1440"/>
+        <w:jc w:val="both"/>
+        <w:rPr>
+          <w:b/>
+        </w:rPr>
+      </w:pPr>
+      <w:r>
+        <w:rPr>
+          <w:b/>
+        </w:rPr>
+        <w:lastRenderedPageBreak/>
+        <w:t>External Data Dependencies</w:t>
+      </w:r>
+    </w:p>
+    <w:p>
+      <w:pPr>
+        <w:ind w:left="1440"/>
+        <w:jc w:val="both"/>
+      </w:pPr>
+      <w:r>
+        <w:t>This action requires the user to send the image to process</w:t>
+      </w:r>
+    </w:p>
+    <w:p>
+      <w:pPr>
+        <w:ind w:left="1440"/>
+        <w:jc w:val="both"/>
+        <w:rPr>
+          <w:b/>
+        </w:rPr>
+      </w:pPr>
+      <w:r>
+        <w:rPr>
+          <w:b/>
+        </w:rPr>
+        <w:t>Internal Data Dependencies</w:t>
+      </w:r>
+    </w:p>
+    <w:p>
+      <w:pPr>
+        <w:ind w:left="1440"/>
+        <w:jc w:val="both"/>
+      </w:pPr>
+      <w:r>
+        <w:t>N/A</w:t>
+      </w:r>
+    </w:p>
+    <w:p>
+      <w:pPr>
+        <w:ind w:left="1440"/>
+        <w:jc w:val="both"/>
+        <w:rPr>
+          <w:b/>
+        </w:rPr>
+      </w:pPr>
+      <w:r>
+        <w:rPr>
+          <w:b/>
+        </w:rPr>
+        <w:t>Pseudo Code</w:t>
+      </w:r>
+    </w:p>
+    <w:p>
+      <w:pPr>
+        <w:spacing w:before="0"/>
+        <w:ind w:left="1440"/>
+        <w:jc w:val="both"/>
+      </w:pPr>
+      <w:r>
+        <w:t>If (</w:t>
+      </w:r>
+      <w:proofErr w:type="gramStart"/>
+      <w:r>
+        <w:t>buffer !</w:t>
+      </w:r>
+      <w:proofErr w:type="gramEnd"/>
+      <w:r>
+        <w:t>= null)</w:t>
+      </w:r>
+    </w:p>
+    <w:p>
+      <w:pPr>
+        <w:spacing w:before="0"/>
+        <w:ind w:left="1440"/>
+        <w:jc w:val="both"/>
+      </w:pPr>
+      <w:r>
+        <w:t>{</w:t>
+      </w:r>
+    </w:p>
+    <w:p>
+      <w:pPr>
+        <w:spacing w:before="0"/>
+        <w:ind w:left="1440"/>
+        <w:jc w:val="both"/>
+      </w:pPr>
+      <w:r>
+        <w:t xml:space="preserve"> </w:t>
+      </w:r>
+      <w:proofErr w:type="gramStart"/>
+      <w:r>
+        <w:t>parse</w:t>
+      </w:r>
+      <w:proofErr w:type="gramEnd"/>
+      <w:r>
+        <w:t xml:space="preserve"> buffer</w:t>
+      </w:r>
+    </w:p>
+    <w:p>
+      <w:pPr>
+        <w:spacing w:before="0"/>
+        <w:ind w:left="1440"/>
+        <w:jc w:val="both"/>
+      </w:pPr>
+      <w:proofErr w:type="gramStart"/>
+      <w:r>
+        <w:t>grab</w:t>
+      </w:r>
+      <w:proofErr w:type="gramEnd"/>
+      <w:r>
+        <w:t xml:space="preserve"> last value</w:t>
+      </w:r>
+    </w:p>
+    <w:p>
+      <w:pPr>
+        <w:spacing w:before="0"/>
+        <w:ind w:left="1440"/>
+        <w:jc w:val="both"/>
+      </w:pPr>
+      <w:r>
+        <w:t>Check file name,</w:t>
+      </w:r>
+    </w:p>
+    <w:p>
+      <w:pPr>
+        <w:spacing w:before="0"/>
+        <w:ind w:left="1440"/>
+        <w:jc w:val="both"/>
+      </w:pPr>
+      <w:proofErr w:type="gramStart"/>
+      <w:r>
+        <w:t>if</w:t>
+      </w:r>
+      <w:proofErr w:type="gramEnd"/>
+      <w:r>
+        <w:t xml:space="preserve"> valid, continue</w:t>
+      </w:r>
+    </w:p>
+    <w:p>
+      <w:pPr>
+        <w:spacing w:before="0"/>
+        <w:ind w:left="1440"/>
+        <w:jc w:val="both"/>
+      </w:pPr>
+      <w:r>
+        <w:t>Else</w:t>
+      </w:r>
+    </w:p>
+    <w:p>
+      <w:pPr>
+        <w:spacing w:before="0"/>
+        <w:ind w:left="1440"/>
+        <w:jc w:val="both"/>
+      </w:pPr>
+      <w:proofErr w:type="gramStart"/>
+      <w:r>
+        <w:t>report</w:t>
+      </w:r>
+      <w:proofErr w:type="gramEnd"/>
+      <w:r>
+        <w:t xml:space="preserve"> invalid image</w:t>
+      </w:r>
+    </w:p>
+    <w:p>
+      <w:pPr>
+        <w:spacing w:before="0"/>
+        <w:ind w:left="1440"/>
+        <w:jc w:val="both"/>
+      </w:pPr>
+      <w:r>
+        <w:t>}</w:t>
+      </w:r>
+    </w:p>
+    <w:p>
+      <w:pPr>
         <w:pStyle w:val="Heading2"/>
         <w:rPr>
           <w:rFonts w:cs="Times New Roman"/>
@@ -5766,6 +6240,384 @@
     </w:p>
     <w:p>
       <w:pPr>
+        <w:pStyle w:val="Heading3"/>
+      </w:pPr>
+      <w:r>
+        <w:t>Image Converter</w:t>
+      </w:r>
+    </w:p>
+    <w:p>
+      <w:pPr>
+        <w:ind w:left="1440"/>
+        <w:jc w:val="both"/>
+      </w:pPr>
+      <w:r>
+        <w:rPr>
+          <w:b/>
+        </w:rPr>
+        <w:t>Prologue</w:t>
+      </w:r>
+    </w:p>
+    <w:p>
+      <w:pPr>
+        <w:ind w:left="1440"/>
+        <w:jc w:val="both"/>
+      </w:pPr>
+      <w:r>
+        <w:t xml:space="preserve">The Image Converter will receive the image file from the Image </w:t>
+      </w:r>
+      <w:r>
+        <w:t>Scan</w:t>
+      </w:r>
+      <w:r>
+        <w:t xml:space="preserve"> and convert the image into a data file. This Data file will be used to instruct the Sidewalk Sketcher on how to plot the image. After the Image Converter has successfully completed the conversion, the data file will be transferred to the Transfer Data Subsystem for deployment.</w:t>
+      </w:r>
+    </w:p>
+    <w:p>
+      <w:pPr>
+        <w:ind w:left="1440"/>
+        <w:jc w:val="both"/>
+        <w:rPr>
+          <w:b/>
+        </w:rPr>
+      </w:pPr>
+      <w:r>
+        <w:rPr>
+          <w:b/>
+        </w:rPr>
+        <w:t>Interfaces</w:t>
+      </w:r>
+    </w:p>
+    <w:tbl>
+      <w:tblPr>
+        <w:tblStyle w:val="TableGrid"/>
+        <w:tblW w:w="0" w:type="auto"/>
+        <w:tblInd w:w="1219" w:type="dxa"/>
+        <w:tblLook w:val="04A0" w:firstRow="1" w:lastRow="0" w:firstColumn="1" w:lastColumn="0" w:noHBand="0" w:noVBand="1"/>
+      </w:tblPr>
+      <w:tblGrid>
+        <w:gridCol w:w="2043"/>
+        <w:gridCol w:w="2085"/>
+        <w:gridCol w:w="1992"/>
+        <w:gridCol w:w="2016"/>
+      </w:tblGrid>
+      <w:tr>
+        <w:tc>
+          <w:tcPr>
+            <w:tcW w:w="2043" w:type="dxa"/>
+          </w:tcPr>
+          <w:p>
+            <w:pPr>
+              <w:jc w:val="center"/>
+              <w:rPr>
+                <w:rFonts w:eastAsia="Batang"/>
+                <w:sz w:val="24"/>
+                <w:szCs w:val="24"/>
+              </w:rPr>
+            </w:pPr>
+            <w:r>
+              <w:rPr>
+                <w:rFonts w:eastAsia="Batang"/>
+                <w:sz w:val="24"/>
+                <w:szCs w:val="24"/>
+              </w:rPr>
+              <w:t>Source</w:t>
+            </w:r>
+          </w:p>
+        </w:tc>
+        <w:tc>
+          <w:tcPr>
+            <w:tcW w:w="2085" w:type="dxa"/>
+          </w:tcPr>
+          <w:p>
+            <w:pPr>
+              <w:jc w:val="center"/>
+              <w:rPr>
+                <w:rFonts w:eastAsia="Batang"/>
+                <w:sz w:val="24"/>
+                <w:szCs w:val="24"/>
+              </w:rPr>
+            </w:pPr>
+            <w:r>
+              <w:rPr>
+                <w:rFonts w:eastAsia="Batang"/>
+                <w:sz w:val="24"/>
+                <w:szCs w:val="24"/>
+              </w:rPr>
+              <w:t>Sink</w:t>
+            </w:r>
+          </w:p>
+        </w:tc>
+        <w:tc>
+          <w:tcPr>
+            <w:tcW w:w="1992" w:type="dxa"/>
+          </w:tcPr>
+          <w:p>
+            <w:pPr>
+              <w:jc w:val="center"/>
+              <w:rPr>
+                <w:rFonts w:eastAsia="Batang"/>
+                <w:sz w:val="24"/>
+                <w:szCs w:val="24"/>
+              </w:rPr>
+            </w:pPr>
+            <w:r>
+              <w:rPr>
+                <w:rFonts w:eastAsia="Batang"/>
+                <w:sz w:val="24"/>
+                <w:szCs w:val="24"/>
+              </w:rPr>
+              <w:t>Input Data to sink</w:t>
+            </w:r>
+          </w:p>
+        </w:tc>
+        <w:tc>
+          <w:tcPr>
+            <w:tcW w:w="2016" w:type="dxa"/>
+          </w:tcPr>
+          <w:p>
+            <w:pPr>
+              <w:jc w:val="center"/>
+              <w:rPr>
+                <w:rFonts w:eastAsia="Batang"/>
+                <w:sz w:val="24"/>
+                <w:szCs w:val="24"/>
+              </w:rPr>
+            </w:pPr>
+            <w:r>
+              <w:rPr>
+                <w:rFonts w:eastAsia="Batang"/>
+                <w:sz w:val="24"/>
+                <w:szCs w:val="24"/>
+              </w:rPr>
+              <w:t>Output</w:t>
+            </w:r>
+          </w:p>
+        </w:tc>
+      </w:tr>
+      <w:tr>
+        <w:tc>
+          <w:tcPr>
+            <w:tcW w:w="2043" w:type="dxa"/>
+          </w:tcPr>
+          <w:p>
+            <w:pPr>
+              <w:jc w:val="center"/>
+              <w:rPr>
+                <w:rFonts w:eastAsia="Batang"/>
+                <w:sz w:val="24"/>
+                <w:szCs w:val="24"/>
+              </w:rPr>
+            </w:pPr>
+            <w:r>
+              <w:rPr>
+                <w:rFonts w:eastAsia="Batang"/>
+                <w:sz w:val="24"/>
+                <w:szCs w:val="24"/>
+              </w:rPr>
+              <w:t>Image Converter</w:t>
+            </w:r>
+          </w:p>
+        </w:tc>
+        <w:tc>
+          <w:tcPr>
+            <w:tcW w:w="2085" w:type="dxa"/>
+          </w:tcPr>
+          <w:p>
+            <w:pPr>
+              <w:jc w:val="center"/>
+              <w:rPr>
+                <w:rFonts w:eastAsia="Batang"/>
+                <w:sz w:val="24"/>
+                <w:szCs w:val="24"/>
+              </w:rPr>
+            </w:pPr>
+            <w:r>
+              <w:rPr>
+                <w:rFonts w:eastAsia="Batang"/>
+                <w:sz w:val="24"/>
+                <w:szCs w:val="24"/>
+              </w:rPr>
+              <w:t>Image Transfer</w:t>
+            </w:r>
+          </w:p>
+        </w:tc>
+        <w:tc>
+          <w:tcPr>
+            <w:tcW w:w="1992" w:type="dxa"/>
+          </w:tcPr>
+          <w:p>
+            <w:pPr>
+              <w:jc w:val="center"/>
+              <w:rPr>
+                <w:rFonts w:eastAsia="Batang"/>
+                <w:sz w:val="24"/>
+                <w:szCs w:val="24"/>
+              </w:rPr>
+            </w:pPr>
+            <w:r>
+              <w:rPr>
+                <w:rFonts w:eastAsia="Batang"/>
+                <w:sz w:val="24"/>
+                <w:szCs w:val="24"/>
+              </w:rPr>
+              <w:t>Data File</w:t>
+            </w:r>
+          </w:p>
+        </w:tc>
+        <w:tc>
+          <w:tcPr>
+            <w:tcW w:w="2016" w:type="dxa"/>
+          </w:tcPr>
+          <w:p>
+            <w:pPr>
+              <w:jc w:val="center"/>
+              <w:rPr>
+                <w:rFonts w:eastAsia="Batang"/>
+                <w:sz w:val="24"/>
+                <w:szCs w:val="24"/>
+              </w:rPr>
+            </w:pPr>
+            <w:r>
+              <w:rPr>
+                <w:rFonts w:eastAsia="Batang"/>
+                <w:sz w:val="24"/>
+                <w:szCs w:val="24"/>
+              </w:rPr>
+              <w:t>Data File</w:t>
+            </w:r>
+          </w:p>
+        </w:tc>
+      </w:tr>
+    </w:tbl>
+    <w:p>
+      <w:pPr>
+        <w:ind w:left="720" w:firstLine="720"/>
+        <w:jc w:val="both"/>
+        <w:rPr>
+          <w:b/>
+        </w:rPr>
+      </w:pPr>
+      <w:r>
+        <w:rPr>
+          <w:b/>
+        </w:rPr>
+        <w:t>External Data Dependencies</w:t>
+      </w:r>
+    </w:p>
+    <w:p>
+      <w:pPr>
+        <w:ind w:left="720" w:firstLine="720"/>
+        <w:jc w:val="both"/>
+      </w:pPr>
+      <w:r>
+        <w:t>N/A</w:t>
+      </w:r>
+    </w:p>
+    <w:p>
+      <w:pPr>
+        <w:ind w:left="1440"/>
+        <w:jc w:val="both"/>
+        <w:rPr>
+          <w:b/>
+        </w:rPr>
+      </w:pPr>
+      <w:r>
+        <w:rPr>
+          <w:b/>
+        </w:rPr>
+        <w:t>Internal Data Dependencies</w:t>
+      </w:r>
+    </w:p>
+    <w:p>
+      <w:pPr>
+        <w:ind w:left="1440"/>
+        <w:jc w:val="both"/>
+      </w:pPr>
+      <w:r>
+        <w:t>This action will be written in Java to parse the data file for conversion</w:t>
+      </w:r>
+    </w:p>
+    <w:p>
+      <w:pPr>
+        <w:ind w:left="1440"/>
+        <w:jc w:val="both"/>
+        <w:rPr>
+          <w:b/>
+        </w:rPr>
+      </w:pPr>
+      <w:proofErr w:type="spellStart"/>
+      <w:r>
+        <w:rPr>
+          <w:b/>
+        </w:rPr>
+        <w:t>Psuedo</w:t>
+      </w:r>
+      <w:proofErr w:type="spellEnd"/>
+      <w:r>
+        <w:rPr>
+          <w:b/>
+        </w:rPr>
+        <w:t xml:space="preserve"> Code</w:t>
+      </w:r>
+    </w:p>
+    <w:p>
+      <w:pPr>
+        <w:spacing w:before="0"/>
+        <w:ind w:left="1440"/>
+        <w:jc w:val="both"/>
+      </w:pPr>
+      <w:proofErr w:type="spellStart"/>
+      <w:proofErr w:type="gramStart"/>
+      <w:r>
+        <w:t>tempImgFile</w:t>
+      </w:r>
+      <w:proofErr w:type="spellEnd"/>
+      <w:proofErr w:type="gramEnd"/>
+      <w:r>
+        <w:t xml:space="preserve"> = </w:t>
+      </w:r>
+      <w:proofErr w:type="spellStart"/>
+      <w:r>
+        <w:t>imgBuffer</w:t>
+      </w:r>
+      <w:proofErr w:type="spellEnd"/>
+    </w:p>
+    <w:p>
+      <w:pPr>
+        <w:spacing w:before="0"/>
+        <w:ind w:left="1440"/>
+        <w:jc w:val="both"/>
+      </w:pPr>
+      <w:proofErr w:type="spellStart"/>
+      <w:proofErr w:type="gramStart"/>
+      <w:r>
+        <w:t>dataFile</w:t>
+      </w:r>
+      <w:proofErr w:type="spellEnd"/>
+      <w:proofErr w:type="gramEnd"/>
+      <w:r>
+        <w:t xml:space="preserve"> = </w:t>
+      </w:r>
+      <w:proofErr w:type="spellStart"/>
+      <w:r>
+        <w:t>imageConvert</w:t>
+      </w:r>
+      <w:proofErr w:type="spellEnd"/>
+      <w:r>
+        <w:t>(</w:t>
+      </w:r>
+      <w:proofErr w:type="spellStart"/>
+      <w:r>
+        <w:t>tempImgFile</w:t>
+      </w:r>
+      <w:proofErr w:type="spellEnd"/>
+      <w:r>
+        <w:t>)</w:t>
+      </w:r>
+    </w:p>
+    <w:p>
+      <w:pPr>
         <w:pStyle w:val="Heading2"/>
         <w:rPr>
           <w:rFonts w:cs="Times New Roman"/>
@@ -5781,6 +6633,395 @@
         <w:t>Transfer Data</w:t>
       </w:r>
       <w:bookmarkEnd w:id="17"/>
+    </w:p>
+    <w:p>
+      <w:pPr>
+        <w:pStyle w:val="Heading3"/>
+      </w:pPr>
+      <w:r>
+        <w:t>Image Transfer</w:t>
+      </w:r>
+    </w:p>
+    <w:p>
+      <w:pPr>
+        <w:ind w:left="1440"/>
+        <w:jc w:val="both"/>
+        <w:rPr>
+          <w:b/>
+        </w:rPr>
+      </w:pPr>
+      <w:r>
+        <w:rPr>
+          <w:b/>
+        </w:rPr>
+        <w:t>Prologue</w:t>
+      </w:r>
+    </w:p>
+    <w:p>
+      <w:pPr>
+        <w:ind w:left="1440"/>
+        <w:jc w:val="both"/>
+      </w:pPr>
+      <w:r>
+        <w:t>This module is responsible for retrieving the data file from the Image Converter module and deploying the data file to the Image Processing subsystem. The Image Transfer module will be on stand by for any incoming images to be transferred. Once the Image Transfer module has completed the transfer, the Image Transfer module will return to stand by. The Image Transfer module will not have access in modifying the data file.</w:t>
+      </w:r>
+    </w:p>
+    <w:p>
+      <w:pPr>
+        <w:ind w:left="1440"/>
+        <w:jc w:val="both"/>
+        <w:rPr>
+          <w:b/>
+        </w:rPr>
+      </w:pPr>
+      <w:r>
+        <w:rPr>
+          <w:b/>
+        </w:rPr>
+        <w:lastRenderedPageBreak/>
+        <w:t>Interfaces</w:t>
+      </w:r>
+      <w:bookmarkStart w:id="18" w:name="_GoBack"/>
+      <w:bookmarkEnd w:id="18"/>
+    </w:p>
+    <w:tbl>
+      <w:tblPr>
+        <w:tblStyle w:val="TableGrid"/>
+        <w:tblW w:w="0" w:type="auto"/>
+        <w:tblInd w:w="1219" w:type="dxa"/>
+        <w:tblLook w:val="04A0" w:firstRow="1" w:lastRow="0" w:firstColumn="1" w:lastColumn="0" w:noHBand="0" w:noVBand="1"/>
+      </w:tblPr>
+      <w:tblGrid>
+        <w:gridCol w:w="2043"/>
+        <w:gridCol w:w="2085"/>
+        <w:gridCol w:w="1992"/>
+        <w:gridCol w:w="2016"/>
+      </w:tblGrid>
+      <w:tr>
+        <w:tc>
+          <w:tcPr>
+            <w:tcW w:w="2043" w:type="dxa"/>
+          </w:tcPr>
+          <w:p>
+            <w:pPr>
+              <w:jc w:val="center"/>
+              <w:rPr>
+                <w:rFonts w:eastAsia="Batang"/>
+                <w:sz w:val="24"/>
+                <w:szCs w:val="24"/>
+              </w:rPr>
+            </w:pPr>
+            <w:r>
+              <w:rPr>
+                <w:rFonts w:eastAsia="Batang"/>
+                <w:sz w:val="24"/>
+                <w:szCs w:val="24"/>
+              </w:rPr>
+              <w:t>Source</w:t>
+            </w:r>
+          </w:p>
+        </w:tc>
+        <w:tc>
+          <w:tcPr>
+            <w:tcW w:w="2085" w:type="dxa"/>
+          </w:tcPr>
+          <w:p>
+            <w:pPr>
+              <w:jc w:val="center"/>
+              <w:rPr>
+                <w:rFonts w:eastAsia="Batang"/>
+                <w:sz w:val="24"/>
+                <w:szCs w:val="24"/>
+              </w:rPr>
+            </w:pPr>
+            <w:r>
+              <w:rPr>
+                <w:rFonts w:eastAsia="Batang"/>
+                <w:sz w:val="24"/>
+                <w:szCs w:val="24"/>
+              </w:rPr>
+              <w:t>Sink</w:t>
+            </w:r>
+          </w:p>
+        </w:tc>
+        <w:tc>
+          <w:tcPr>
+            <w:tcW w:w="1992" w:type="dxa"/>
+          </w:tcPr>
+          <w:p>
+            <w:pPr>
+              <w:jc w:val="center"/>
+              <w:rPr>
+                <w:rFonts w:eastAsia="Batang"/>
+                <w:sz w:val="24"/>
+                <w:szCs w:val="24"/>
+              </w:rPr>
+            </w:pPr>
+            <w:r>
+              <w:rPr>
+                <w:rFonts w:eastAsia="Batang"/>
+                <w:sz w:val="24"/>
+                <w:szCs w:val="24"/>
+              </w:rPr>
+              <w:t>Input Data to sink</w:t>
+            </w:r>
+          </w:p>
+        </w:tc>
+        <w:tc>
+          <w:tcPr>
+            <w:tcW w:w="2016" w:type="dxa"/>
+          </w:tcPr>
+          <w:p>
+            <w:pPr>
+              <w:jc w:val="center"/>
+              <w:rPr>
+                <w:rFonts w:eastAsia="Batang"/>
+                <w:sz w:val="24"/>
+                <w:szCs w:val="24"/>
+              </w:rPr>
+            </w:pPr>
+            <w:r>
+              <w:rPr>
+                <w:rFonts w:eastAsia="Batang"/>
+                <w:sz w:val="24"/>
+                <w:szCs w:val="24"/>
+              </w:rPr>
+              <w:t>Output</w:t>
+            </w:r>
+          </w:p>
+        </w:tc>
+      </w:tr>
+      <w:tr>
+        <w:tc>
+          <w:tcPr>
+            <w:tcW w:w="2043" w:type="dxa"/>
+          </w:tcPr>
+          <w:p>
+            <w:pPr>
+              <w:jc w:val="center"/>
+              <w:rPr>
+                <w:rFonts w:eastAsia="Batang"/>
+                <w:sz w:val="24"/>
+                <w:szCs w:val="24"/>
+              </w:rPr>
+            </w:pPr>
+            <w:r>
+              <w:rPr>
+                <w:rFonts w:eastAsia="Batang"/>
+                <w:sz w:val="24"/>
+                <w:szCs w:val="24"/>
+              </w:rPr>
+              <w:t xml:space="preserve">Image </w:t>
+            </w:r>
+            <w:r>
+              <w:rPr>
+                <w:rFonts w:eastAsia="Batang"/>
+                <w:sz w:val="24"/>
+                <w:szCs w:val="24"/>
+              </w:rPr>
+              <w:t>Transfer</w:t>
+            </w:r>
+          </w:p>
+        </w:tc>
+        <w:tc>
+          <w:tcPr>
+            <w:tcW w:w="2085" w:type="dxa"/>
+          </w:tcPr>
+          <w:p>
+            <w:pPr>
+              <w:jc w:val="center"/>
+              <w:rPr>
+                <w:rFonts w:eastAsia="Batang"/>
+                <w:sz w:val="24"/>
+                <w:szCs w:val="24"/>
+              </w:rPr>
+            </w:pPr>
+          </w:p>
+        </w:tc>
+        <w:tc>
+          <w:tcPr>
+            <w:tcW w:w="1992" w:type="dxa"/>
+          </w:tcPr>
+          <w:p>
+            <w:pPr>
+              <w:jc w:val="center"/>
+              <w:rPr>
+                <w:rFonts w:eastAsia="Batang"/>
+                <w:sz w:val="24"/>
+                <w:szCs w:val="24"/>
+              </w:rPr>
+            </w:pPr>
+            <w:r>
+              <w:rPr>
+                <w:rFonts w:eastAsia="Batang"/>
+                <w:sz w:val="24"/>
+                <w:szCs w:val="24"/>
+              </w:rPr>
+              <w:t>Data File</w:t>
+            </w:r>
+          </w:p>
+        </w:tc>
+        <w:tc>
+          <w:tcPr>
+            <w:tcW w:w="2016" w:type="dxa"/>
+          </w:tcPr>
+          <w:p>
+            <w:pPr>
+              <w:jc w:val="center"/>
+              <w:rPr>
+                <w:rFonts w:eastAsia="Batang"/>
+                <w:sz w:val="24"/>
+                <w:szCs w:val="24"/>
+              </w:rPr>
+            </w:pPr>
+            <w:r>
+              <w:rPr>
+                <w:rFonts w:eastAsia="Batang"/>
+                <w:sz w:val="24"/>
+                <w:szCs w:val="24"/>
+              </w:rPr>
+              <w:t>Data File</w:t>
+            </w:r>
+          </w:p>
+        </w:tc>
+      </w:tr>
+    </w:tbl>
+    <w:p>
+      <w:pPr>
+        <w:ind w:left="1440"/>
+        <w:jc w:val="both"/>
+        <w:rPr>
+          <w:b/>
+        </w:rPr>
+      </w:pPr>
+    </w:p>
+    <w:p>
+      <w:pPr>
+        <w:ind w:left="1440"/>
+        <w:jc w:val="both"/>
+        <w:rPr>
+          <w:b/>
+        </w:rPr>
+      </w:pPr>
+      <w:r>
+        <w:rPr>
+          <w:b/>
+        </w:rPr>
+        <w:t>External Data Dependencies</w:t>
+      </w:r>
+    </w:p>
+    <w:p>
+      <w:pPr>
+        <w:ind w:left="1440"/>
+        <w:jc w:val="both"/>
+      </w:pPr>
+      <w:r>
+        <w:t>N/A</w:t>
+      </w:r>
+    </w:p>
+    <w:p>
+      <w:pPr>
+        <w:ind w:left="1440"/>
+        <w:jc w:val="both"/>
+        <w:rPr>
+          <w:b/>
+        </w:rPr>
+      </w:pPr>
+      <w:r>
+        <w:rPr>
+          <w:b/>
+        </w:rPr>
+        <w:t>Internal Data Dependencies</w:t>
+      </w:r>
+    </w:p>
+    <w:p>
+      <w:pPr>
+        <w:ind w:left="1440"/>
+        <w:jc w:val="both"/>
+      </w:pPr>
+      <w:r>
+        <w:t>This action will be written in Java for the Image Transfer module</w:t>
+      </w:r>
+    </w:p>
+    <w:p>
+      <w:pPr>
+        <w:ind w:left="1440"/>
+        <w:jc w:val="both"/>
+        <w:rPr>
+          <w:b/>
+        </w:rPr>
+      </w:pPr>
+      <w:r>
+        <w:rPr>
+          <w:b/>
+        </w:rPr>
+        <w:t>Pseudo Code</w:t>
+      </w:r>
+    </w:p>
+    <w:p>
+      <w:pPr>
+        <w:spacing w:before="0"/>
+        <w:ind w:left="1440"/>
+        <w:jc w:val="both"/>
+      </w:pPr>
+      <w:proofErr w:type="gramStart"/>
+      <w:r>
+        <w:t>While(</w:t>
+      </w:r>
+      <w:proofErr w:type="spellStart"/>
+      <w:proofErr w:type="gramEnd"/>
+      <w:r>
+        <w:t>transferFile</w:t>
+      </w:r>
+      <w:proofErr w:type="spellEnd"/>
+      <w:r>
+        <w:t xml:space="preserve"> != null)</w:t>
+      </w:r>
+    </w:p>
+    <w:p>
+      <w:pPr>
+        <w:spacing w:before="0"/>
+        <w:ind w:left="1440"/>
+        <w:jc w:val="both"/>
+      </w:pPr>
+      <w:r>
+        <w:t>{</w:t>
+      </w:r>
+    </w:p>
+    <w:p>
+      <w:pPr>
+        <w:spacing w:before="0"/>
+        <w:ind w:left="1440"/>
+        <w:jc w:val="both"/>
+      </w:pPr>
+      <w:proofErr w:type="spellStart"/>
+      <w:proofErr w:type="gramStart"/>
+      <w:r>
+        <w:t>deployFile</w:t>
+      </w:r>
+      <w:proofErr w:type="spellEnd"/>
+      <w:r>
+        <w:t>(</w:t>
+      </w:r>
+      <w:proofErr w:type="spellStart"/>
+      <w:proofErr w:type="gramEnd"/>
+      <w:r>
+        <w:t>transferFile</w:t>
+      </w:r>
+      <w:proofErr w:type="spellEnd"/>
+      <w:r>
+        <w:t>)</w:t>
+      </w:r>
+    </w:p>
+    <w:p>
+      <w:pPr>
+        <w:spacing w:before="0"/>
+        <w:ind w:left="1440"/>
+        <w:jc w:val="both"/>
+      </w:pPr>
+      <w:r>
+        <w:t>}</w:t>
+      </w:r>
     </w:p>
     <w:p>
       <w:pPr>
@@ -5801,7 +7042,7 @@
           <w:szCs w:val="32"/>
         </w:rPr>
       </w:pPr>
-      <w:bookmarkStart w:id="18" w:name="_Toc404705159"/>
+      <w:bookmarkStart w:id="19" w:name="_Toc404705159"/>
       <w:r>
         <w:br w:type="page"/>
       </w:r>
@@ -5814,13 +7055,13 @@
           <w:numId w:val="11"/>
         </w:numPr>
       </w:pPr>
-      <w:bookmarkStart w:id="19" w:name="_Toc411021441"/>
+      <w:bookmarkStart w:id="20" w:name="_Toc411021441"/>
       <w:r>
         <w:lastRenderedPageBreak/>
         <w:t>Software Output Layer</w:t>
       </w:r>
-      <w:bookmarkEnd w:id="18"/>
       <w:bookmarkEnd w:id="19"/>
+      <w:bookmarkEnd w:id="20"/>
     </w:p>
     <w:p>
       <w:pPr>
@@ -5853,31 +7094,31 @@
       <w:pPr>
         <w:pStyle w:val="Heading2"/>
       </w:pPr>
-      <w:bookmarkStart w:id="20" w:name="_Toc411021442"/>
+      <w:bookmarkStart w:id="21" w:name="_Toc411021442"/>
       <w:r>
         <w:t>Data Packager</w:t>
       </w:r>
-      <w:bookmarkEnd w:id="20"/>
+      <w:bookmarkEnd w:id="21"/>
     </w:p>
     <w:p>
       <w:pPr>
         <w:pStyle w:val="Heading2"/>
       </w:pPr>
-      <w:bookmarkStart w:id="21" w:name="_Toc411021443"/>
+      <w:bookmarkStart w:id="22" w:name="_Toc411021443"/>
       <w:r>
         <w:t>File Generator</w:t>
       </w:r>
-      <w:bookmarkEnd w:id="21"/>
+      <w:bookmarkEnd w:id="22"/>
     </w:p>
     <w:p>
       <w:pPr>
         <w:pStyle w:val="Heading2"/>
       </w:pPr>
-      <w:bookmarkStart w:id="22" w:name="_Toc411021444"/>
+      <w:bookmarkStart w:id="23" w:name="_Toc411021444"/>
       <w:r>
         <w:t>File transfer</w:t>
       </w:r>
-      <w:bookmarkEnd w:id="22"/>
+      <w:bookmarkEnd w:id="23"/>
     </w:p>
     <w:p>
       <w:pPr>
@@ -5904,13 +7145,13 @@
       <w:pPr>
         <w:pStyle w:val="Heading1"/>
       </w:pPr>
-      <w:bookmarkStart w:id="23" w:name="_Toc404705160"/>
-      <w:bookmarkStart w:id="24" w:name="_Toc411021445"/>
+      <w:bookmarkStart w:id="24" w:name="_Toc404705160"/>
+      <w:bookmarkStart w:id="25" w:name="_Toc411021445"/>
       <w:r>
         <w:t>Software Processing Layer</w:t>
       </w:r>
-      <w:bookmarkEnd w:id="23"/>
       <w:bookmarkEnd w:id="24"/>
+      <w:bookmarkEnd w:id="25"/>
     </w:p>
     <w:p>
       <w:pPr>
@@ -5946,14 +7187,14 @@
           <w:rFonts w:eastAsia="Batang"/>
         </w:rPr>
       </w:pPr>
-      <w:bookmarkStart w:id="25" w:name="_Toc411021446"/>
+      <w:bookmarkStart w:id="26" w:name="_Toc411021446"/>
       <w:r>
         <w:rPr>
           <w:rFonts w:eastAsia="Batang"/>
         </w:rPr>
         <w:t>Image Processing</w:t>
       </w:r>
-      <w:bookmarkEnd w:id="25"/>
+      <w:bookmarkEnd w:id="26"/>
     </w:p>
     <w:p>
       <w:pPr>
@@ -5962,14 +7203,14 @@
           <w:rFonts w:eastAsia="Batang"/>
         </w:rPr>
       </w:pPr>
-      <w:bookmarkStart w:id="26" w:name="_Toc411021447"/>
+      <w:bookmarkStart w:id="27" w:name="_Toc411021447"/>
       <w:r>
         <w:rPr>
           <w:rFonts w:eastAsia="Batang"/>
         </w:rPr>
         <w:t>Information Processing</w:t>
       </w:r>
-      <w:bookmarkEnd w:id="26"/>
+      <w:bookmarkEnd w:id="27"/>
     </w:p>
     <w:p>
       <w:pPr>
@@ -5988,15 +7229,15 @@
       <w:pPr>
         <w:pStyle w:val="Heading1"/>
       </w:pPr>
-      <w:bookmarkStart w:id="27" w:name="_Toc404705161"/>
-      <w:bookmarkStart w:id="28" w:name="_Toc404803829"/>
-      <w:bookmarkStart w:id="29" w:name="_Toc411021448"/>
+      <w:bookmarkStart w:id="28" w:name="_Toc404705161"/>
+      <w:bookmarkStart w:id="29" w:name="_Toc404803829"/>
+      <w:bookmarkStart w:id="30" w:name="_Toc411021448"/>
       <w:r>
         <w:t>User Interface Layer</w:t>
       </w:r>
-      <w:bookmarkEnd w:id="27"/>
       <w:bookmarkEnd w:id="28"/>
       <w:bookmarkEnd w:id="29"/>
+      <w:bookmarkEnd w:id="30"/>
     </w:p>
     <w:p>
       <w:pPr>
@@ -6088,7 +7329,7 @@
                       <a:noFill/>
                     </a:ln>
                     <a:extLst>
-                      <a:ext uri="{53640926-AAD7-44d8-BBD7-CCE9431645EC}">
+                      <a:ext uri="{53640926-AAD7-44D8-BBD7-CCE9431645EC}">
                         <a14:shadowObscured xmlns:a14="http://schemas.microsoft.com/office/drawing/2010/main"/>
                       </a:ext>
                     </a:extLst>
@@ -6116,7 +7357,7 @@
           <w:rFonts w:eastAsia="Batang"/>
         </w:rPr>
       </w:pPr>
-      <w:bookmarkStart w:id="30" w:name="_Toc405310653"/>
+      <w:bookmarkStart w:id="31" w:name="_Toc405310653"/>
       <w:r>
         <w:rPr>
           <w:rFonts w:eastAsia="Batang"/>
@@ -6130,7 +7371,7 @@
         <w:lastRenderedPageBreak/>
         <w:t>File Browser Subsystem</w:t>
       </w:r>
-      <w:bookmarkEnd w:id="30"/>
+      <w:bookmarkEnd w:id="31"/>
     </w:p>
     <w:p>
       <w:pPr>
@@ -6726,7 +7967,6 @@
           <w:szCs w:val="24"/>
         </w:rPr>
       </w:pPr>
-      <w:bookmarkStart w:id="31" w:name="_GoBack"/>
       <w:r>
         <w:rPr>
           <w:rFonts w:eastAsia="Batang"/>
@@ -6737,7 +7977,6 @@
         <w:t>Pseudo code</w:t>
       </w:r>
     </w:p>
-    <w:bookmarkEnd w:id="31"/>
     <w:p>
       <w:pPr>
         <w:ind w:left="720"/>
@@ -7051,6 +8290,461 @@
     </w:p>
     <w:p>
       <w:pPr>
+        <w:pStyle w:val="Heading3"/>
+      </w:pPr>
+      <w:r>
+        <w:t>Image Buffer</w:t>
+      </w:r>
+    </w:p>
+    <w:p>
+      <w:pPr>
+        <w:ind w:left="1440"/>
+        <w:jc w:val="both"/>
+        <w:rPr>
+          <w:b/>
+        </w:rPr>
+      </w:pPr>
+      <w:r>
+        <w:rPr>
+          <w:b/>
+        </w:rPr>
+        <w:t>Prologue</w:t>
+      </w:r>
+    </w:p>
+    <w:p>
+      <w:pPr>
+        <w:ind w:left="1440"/>
+        <w:jc w:val="both"/>
+      </w:pPr>
+      <w:r>
+        <w:t>The Image Buffer module has the responsibility to m</w:t>
+      </w:r>
+      <w:r>
+        <w:t>aintain the image files stored</w:t>
+      </w:r>
+      <w:r>
+        <w:t>. The Image Buffer receives the image files from the File Store module and sends the image file</w:t>
+      </w:r>
+      <w:r>
+        <w:t xml:space="preserve"> to the File Query module. The Image Buffer module will be done as a background process as the system requests for the image files.</w:t>
+      </w:r>
+    </w:p>
+    <w:p>
+      <w:pPr>
+        <w:ind w:left="1440"/>
+        <w:jc w:val="both"/>
+      </w:pPr>
+    </w:p>
+    <w:p>
+      <w:pPr>
+        <w:ind w:left="1440"/>
+        <w:jc w:val="both"/>
+      </w:pPr>
+    </w:p>
+    <w:p>
+      <w:pPr>
+        <w:ind w:left="1440"/>
+        <w:jc w:val="both"/>
+      </w:pPr>
+    </w:p>
+    <w:p>
+      <w:pPr>
+        <w:ind w:left="1440"/>
+        <w:jc w:val="both"/>
+        <w:rPr>
+          <w:b/>
+        </w:rPr>
+      </w:pPr>
+      <w:r>
+        <w:rPr>
+          <w:b/>
+        </w:rPr>
+        <w:lastRenderedPageBreak/>
+        <w:t>Interfaces</w:t>
+      </w:r>
+    </w:p>
+    <w:tbl>
+      <w:tblPr>
+        <w:tblStyle w:val="TableGrid"/>
+        <w:tblW w:w="0" w:type="auto"/>
+        <w:tblInd w:w="1219" w:type="dxa"/>
+        <w:tblLook w:val="04A0" w:firstRow="1" w:lastRow="0" w:firstColumn="1" w:lastColumn="0" w:noHBand="0" w:noVBand="1"/>
+      </w:tblPr>
+      <w:tblGrid>
+        <w:gridCol w:w="2043"/>
+        <w:gridCol w:w="2085"/>
+        <w:gridCol w:w="1992"/>
+        <w:gridCol w:w="2016"/>
+      </w:tblGrid>
+      <w:tr>
+        <w:tc>
+          <w:tcPr>
+            <w:tcW w:w="2043" w:type="dxa"/>
+          </w:tcPr>
+          <w:p>
+            <w:pPr>
+              <w:rPr>
+                <w:rFonts w:eastAsia="Batang"/>
+                <w:sz w:val="24"/>
+                <w:szCs w:val="24"/>
+              </w:rPr>
+            </w:pPr>
+            <w:r>
+              <w:rPr>
+                <w:rFonts w:eastAsia="Batang"/>
+                <w:sz w:val="24"/>
+                <w:szCs w:val="24"/>
+              </w:rPr>
+              <w:t>Source</w:t>
+            </w:r>
+          </w:p>
+        </w:tc>
+        <w:tc>
+          <w:tcPr>
+            <w:tcW w:w="2085" w:type="dxa"/>
+          </w:tcPr>
+          <w:p>
+            <w:pPr>
+              <w:rPr>
+                <w:rFonts w:eastAsia="Batang"/>
+                <w:sz w:val="24"/>
+                <w:szCs w:val="24"/>
+              </w:rPr>
+            </w:pPr>
+            <w:r>
+              <w:rPr>
+                <w:rFonts w:eastAsia="Batang"/>
+                <w:sz w:val="24"/>
+                <w:szCs w:val="24"/>
+              </w:rPr>
+              <w:t>Sink</w:t>
+            </w:r>
+          </w:p>
+        </w:tc>
+        <w:tc>
+          <w:tcPr>
+            <w:tcW w:w="1992" w:type="dxa"/>
+          </w:tcPr>
+          <w:p>
+            <w:pPr>
+              <w:rPr>
+                <w:rFonts w:eastAsia="Batang"/>
+                <w:sz w:val="24"/>
+                <w:szCs w:val="24"/>
+              </w:rPr>
+            </w:pPr>
+            <w:r>
+              <w:rPr>
+                <w:rFonts w:eastAsia="Batang"/>
+                <w:sz w:val="24"/>
+                <w:szCs w:val="24"/>
+              </w:rPr>
+              <w:t>Input Data to sink</w:t>
+            </w:r>
+          </w:p>
+        </w:tc>
+        <w:tc>
+          <w:tcPr>
+            <w:tcW w:w="2016" w:type="dxa"/>
+          </w:tcPr>
+          <w:p>
+            <w:pPr>
+              <w:rPr>
+                <w:rFonts w:eastAsia="Batang"/>
+                <w:sz w:val="24"/>
+                <w:szCs w:val="24"/>
+              </w:rPr>
+            </w:pPr>
+            <w:r>
+              <w:rPr>
+                <w:rFonts w:eastAsia="Batang"/>
+                <w:sz w:val="24"/>
+                <w:szCs w:val="24"/>
+              </w:rPr>
+              <w:t>Output</w:t>
+            </w:r>
+          </w:p>
+        </w:tc>
+      </w:tr>
+      <w:tr>
+        <w:tc>
+          <w:tcPr>
+            <w:tcW w:w="2043" w:type="dxa"/>
+          </w:tcPr>
+          <w:p>
+            <w:pPr>
+              <w:rPr>
+                <w:rFonts w:eastAsia="Batang"/>
+                <w:sz w:val="24"/>
+                <w:szCs w:val="24"/>
+              </w:rPr>
+            </w:pPr>
+            <w:r>
+              <w:rPr>
+                <w:rFonts w:eastAsia="Batang"/>
+                <w:sz w:val="24"/>
+                <w:szCs w:val="24"/>
+              </w:rPr>
+              <w:t>Image</w:t>
+            </w:r>
+            <w:r>
+              <w:rPr>
+                <w:rFonts w:eastAsia="Batang"/>
+                <w:sz w:val="24"/>
+                <w:szCs w:val="24"/>
+              </w:rPr>
+              <w:t xml:space="preserve"> Buffer</w:t>
+            </w:r>
+          </w:p>
+        </w:tc>
+        <w:tc>
+          <w:tcPr>
+            <w:tcW w:w="2085" w:type="dxa"/>
+          </w:tcPr>
+          <w:p>
+            <w:pPr>
+              <w:rPr>
+                <w:rFonts w:eastAsia="Batang"/>
+                <w:sz w:val="24"/>
+                <w:szCs w:val="24"/>
+              </w:rPr>
+            </w:pPr>
+            <w:r>
+              <w:rPr>
+                <w:rFonts w:eastAsia="Batang"/>
+                <w:sz w:val="24"/>
+                <w:szCs w:val="24"/>
+              </w:rPr>
+              <w:t>File Store</w:t>
+            </w:r>
+          </w:p>
+        </w:tc>
+        <w:tc>
+          <w:tcPr>
+            <w:tcW w:w="1992" w:type="dxa"/>
+          </w:tcPr>
+          <w:p>
+            <w:pPr>
+              <w:rPr>
+                <w:rFonts w:eastAsia="Batang"/>
+                <w:sz w:val="24"/>
+                <w:szCs w:val="24"/>
+              </w:rPr>
+            </w:pPr>
+            <w:r>
+              <w:rPr>
+                <w:rFonts w:eastAsia="Batang"/>
+                <w:sz w:val="24"/>
+                <w:szCs w:val="24"/>
+              </w:rPr>
+              <w:t>Image</w:t>
+            </w:r>
+            <w:r>
+              <w:rPr>
+                <w:rFonts w:eastAsia="Batang"/>
+                <w:sz w:val="24"/>
+                <w:szCs w:val="24"/>
+              </w:rPr>
+              <w:t xml:space="preserve"> File</w:t>
+            </w:r>
+          </w:p>
+        </w:tc>
+        <w:tc>
+          <w:tcPr>
+            <w:tcW w:w="2016" w:type="dxa"/>
+          </w:tcPr>
+          <w:p>
+            <w:pPr>
+              <w:rPr>
+                <w:rFonts w:eastAsia="Batang"/>
+                <w:sz w:val="24"/>
+                <w:szCs w:val="24"/>
+              </w:rPr>
+            </w:pPr>
+            <w:r>
+              <w:rPr>
+                <w:rFonts w:eastAsia="Batang"/>
+                <w:sz w:val="24"/>
+                <w:szCs w:val="24"/>
+              </w:rPr>
+              <w:t xml:space="preserve"> </w:t>
+            </w:r>
+            <w:r>
+              <w:rPr>
+                <w:rFonts w:eastAsia="Batang"/>
+                <w:sz w:val="24"/>
+                <w:szCs w:val="24"/>
+              </w:rPr>
+              <w:t>N/A</w:t>
+            </w:r>
+          </w:p>
+        </w:tc>
+      </w:tr>
+      <w:tr>
+        <w:tc>
+          <w:tcPr>
+            <w:tcW w:w="2043" w:type="dxa"/>
+          </w:tcPr>
+          <w:p>
+            <w:pPr>
+              <w:rPr>
+                <w:rFonts w:eastAsia="Batang"/>
+                <w:sz w:val="24"/>
+                <w:szCs w:val="24"/>
+              </w:rPr>
+            </w:pPr>
+            <w:r>
+              <w:rPr>
+                <w:rFonts w:eastAsia="Batang"/>
+                <w:sz w:val="24"/>
+                <w:szCs w:val="24"/>
+              </w:rPr>
+              <w:t>Image Buffer</w:t>
+            </w:r>
+          </w:p>
+        </w:tc>
+        <w:tc>
+          <w:tcPr>
+            <w:tcW w:w="2085" w:type="dxa"/>
+          </w:tcPr>
+          <w:p>
+            <w:pPr>
+              <w:rPr>
+                <w:rFonts w:eastAsia="Batang"/>
+                <w:sz w:val="24"/>
+                <w:szCs w:val="24"/>
+              </w:rPr>
+            </w:pPr>
+            <w:r>
+              <w:rPr>
+                <w:rFonts w:eastAsia="Batang"/>
+                <w:sz w:val="24"/>
+                <w:szCs w:val="24"/>
+              </w:rPr>
+              <w:t>File Query</w:t>
+            </w:r>
+          </w:p>
+        </w:tc>
+        <w:tc>
+          <w:tcPr>
+            <w:tcW w:w="1992" w:type="dxa"/>
+          </w:tcPr>
+          <w:p>
+            <w:pPr>
+              <w:rPr>
+                <w:rFonts w:eastAsia="Batang"/>
+                <w:sz w:val="24"/>
+                <w:szCs w:val="24"/>
+              </w:rPr>
+            </w:pPr>
+            <w:r>
+              <w:rPr>
+                <w:rFonts w:eastAsia="Batang"/>
+                <w:sz w:val="24"/>
+                <w:szCs w:val="24"/>
+              </w:rPr>
+              <w:t>N/A</w:t>
+            </w:r>
+          </w:p>
+        </w:tc>
+        <w:tc>
+          <w:tcPr>
+            <w:tcW w:w="2016" w:type="dxa"/>
+          </w:tcPr>
+          <w:p>
+            <w:pPr>
+              <w:rPr>
+                <w:rFonts w:eastAsia="Batang"/>
+                <w:sz w:val="24"/>
+                <w:szCs w:val="24"/>
+              </w:rPr>
+            </w:pPr>
+            <w:r>
+              <w:rPr>
+                <w:rFonts w:eastAsia="Batang"/>
+                <w:sz w:val="24"/>
+                <w:szCs w:val="24"/>
+              </w:rPr>
+              <w:t>Image File</w:t>
+            </w:r>
+          </w:p>
+        </w:tc>
+      </w:tr>
+    </w:tbl>
+    <w:p>
+      <w:pPr>
+        <w:ind w:left="1440"/>
+        <w:jc w:val="both"/>
+        <w:rPr>
+          <w:b/>
+        </w:rPr>
+      </w:pPr>
+    </w:p>
+    <w:p>
+      <w:pPr>
+        <w:ind w:left="1440"/>
+        <w:jc w:val="both"/>
+        <w:rPr>
+          <w:b/>
+        </w:rPr>
+      </w:pPr>
+      <w:r>
+        <w:rPr>
+          <w:b/>
+        </w:rPr>
+        <w:t>External Data Dependencies</w:t>
+      </w:r>
+    </w:p>
+    <w:p>
+      <w:pPr>
+        <w:ind w:left="1440"/>
+        <w:jc w:val="both"/>
+      </w:pPr>
+      <w:r>
+        <w:t>N/A</w:t>
+      </w:r>
+    </w:p>
+    <w:p>
+      <w:pPr>
+        <w:ind w:left="1440"/>
+        <w:jc w:val="both"/>
+        <w:rPr>
+          <w:b/>
+        </w:rPr>
+      </w:pPr>
+      <w:r>
+        <w:rPr>
+          <w:b/>
+        </w:rPr>
+        <w:t>Internal Data Dependencies</w:t>
+      </w:r>
+    </w:p>
+    <w:p>
+      <w:pPr>
+        <w:ind w:left="1440"/>
+        <w:jc w:val="both"/>
+      </w:pPr>
+      <w:r>
+        <w:t>These background functions will be written in Java</w:t>
+      </w:r>
+    </w:p>
+    <w:p>
+      <w:pPr>
+        <w:ind w:left="1440"/>
+        <w:jc w:val="both"/>
+        <w:rPr>
+          <w:b/>
+        </w:rPr>
+      </w:pPr>
+      <w:r>
+        <w:rPr>
+          <w:b/>
+        </w:rPr>
+        <w:t>Pseudo Code</w:t>
+      </w:r>
+    </w:p>
+    <w:p>
+      <w:pPr>
         <w:pStyle w:val="Heading2"/>
       </w:pPr>
       <w:bookmarkStart w:id="45" w:name="_Toc405055632"/>
@@ -7065,6 +8759,432 @@
     </w:p>
     <w:p>
       <w:pPr>
+        <w:pStyle w:val="Heading3"/>
+      </w:pPr>
+      <w:r>
+        <w:t>File Buffer</w:t>
+      </w:r>
+    </w:p>
+    <w:p>
+      <w:pPr>
+        <w:ind w:left="1440"/>
+        <w:rPr>
+          <w:b/>
+        </w:rPr>
+      </w:pPr>
+      <w:r>
+        <w:rPr>
+          <w:b/>
+        </w:rPr>
+        <w:t>Prologue</w:t>
+      </w:r>
+    </w:p>
+    <w:p>
+      <w:pPr>
+        <w:ind w:left="1440"/>
+      </w:pPr>
+      <w:r>
+        <w:t>The File Buffer module has the responsibility to maintain all the converted data files that are stored. The File Buffer will receive data files from the File Store module and send data files to the File Query module. The File Buffer module will be a background process as the system requests for the data files.</w:t>
+      </w:r>
+    </w:p>
+    <w:p>
+      <w:pPr>
+        <w:ind w:left="1440"/>
+        <w:rPr>
+          <w:b/>
+        </w:rPr>
+      </w:pPr>
+      <w:r>
+        <w:rPr>
+          <w:b/>
+        </w:rPr>
+        <w:t>Interfaces</w:t>
+      </w:r>
+    </w:p>
+    <w:tbl>
+      <w:tblPr>
+        <w:tblStyle w:val="TableGrid"/>
+        <w:tblW w:w="0" w:type="auto"/>
+        <w:tblInd w:w="1219" w:type="dxa"/>
+        <w:tblLook w:val="04A0" w:firstRow="1" w:lastRow="0" w:firstColumn="1" w:lastColumn="0" w:noHBand="0" w:noVBand="1"/>
+      </w:tblPr>
+      <w:tblGrid>
+        <w:gridCol w:w="2043"/>
+        <w:gridCol w:w="2085"/>
+        <w:gridCol w:w="1992"/>
+        <w:gridCol w:w="2016"/>
+      </w:tblGrid>
+      <w:tr>
+        <w:tc>
+          <w:tcPr>
+            <w:tcW w:w="2043" w:type="dxa"/>
+          </w:tcPr>
+          <w:p>
+            <w:pPr>
+              <w:rPr>
+                <w:rFonts w:eastAsia="Batang"/>
+                <w:sz w:val="24"/>
+                <w:szCs w:val="24"/>
+              </w:rPr>
+            </w:pPr>
+            <w:r>
+              <w:rPr>
+                <w:rFonts w:eastAsia="Batang"/>
+                <w:sz w:val="24"/>
+                <w:szCs w:val="24"/>
+              </w:rPr>
+              <w:t>Source</w:t>
+            </w:r>
+          </w:p>
+        </w:tc>
+        <w:tc>
+          <w:tcPr>
+            <w:tcW w:w="2085" w:type="dxa"/>
+          </w:tcPr>
+          <w:p>
+            <w:pPr>
+              <w:rPr>
+                <w:rFonts w:eastAsia="Batang"/>
+                <w:sz w:val="24"/>
+                <w:szCs w:val="24"/>
+              </w:rPr>
+            </w:pPr>
+            <w:r>
+              <w:rPr>
+                <w:rFonts w:eastAsia="Batang"/>
+                <w:sz w:val="24"/>
+                <w:szCs w:val="24"/>
+              </w:rPr>
+              <w:t>Sink</w:t>
+            </w:r>
+          </w:p>
+        </w:tc>
+        <w:tc>
+          <w:tcPr>
+            <w:tcW w:w="1992" w:type="dxa"/>
+          </w:tcPr>
+          <w:p>
+            <w:pPr>
+              <w:rPr>
+                <w:rFonts w:eastAsia="Batang"/>
+                <w:sz w:val="24"/>
+                <w:szCs w:val="24"/>
+              </w:rPr>
+            </w:pPr>
+            <w:r>
+              <w:rPr>
+                <w:rFonts w:eastAsia="Batang"/>
+                <w:sz w:val="24"/>
+                <w:szCs w:val="24"/>
+              </w:rPr>
+              <w:t>Input Data to sink</w:t>
+            </w:r>
+          </w:p>
+        </w:tc>
+        <w:tc>
+          <w:tcPr>
+            <w:tcW w:w="2016" w:type="dxa"/>
+          </w:tcPr>
+          <w:p>
+            <w:pPr>
+              <w:rPr>
+                <w:rFonts w:eastAsia="Batang"/>
+                <w:sz w:val="24"/>
+                <w:szCs w:val="24"/>
+              </w:rPr>
+            </w:pPr>
+            <w:r>
+              <w:rPr>
+                <w:rFonts w:eastAsia="Batang"/>
+                <w:sz w:val="24"/>
+                <w:szCs w:val="24"/>
+              </w:rPr>
+              <w:t>Output</w:t>
+            </w:r>
+          </w:p>
+        </w:tc>
+      </w:tr>
+      <w:tr>
+        <w:tc>
+          <w:tcPr>
+            <w:tcW w:w="2043" w:type="dxa"/>
+          </w:tcPr>
+          <w:p>
+            <w:pPr>
+              <w:rPr>
+                <w:rFonts w:eastAsia="Batang"/>
+                <w:sz w:val="24"/>
+                <w:szCs w:val="24"/>
+              </w:rPr>
+            </w:pPr>
+            <w:r>
+              <w:rPr>
+                <w:rFonts w:eastAsia="Batang"/>
+                <w:sz w:val="24"/>
+                <w:szCs w:val="24"/>
+              </w:rPr>
+              <w:t>File</w:t>
+            </w:r>
+            <w:r>
+              <w:rPr>
+                <w:rFonts w:eastAsia="Batang"/>
+                <w:sz w:val="24"/>
+                <w:szCs w:val="24"/>
+              </w:rPr>
+              <w:t xml:space="preserve"> Buffer</w:t>
+            </w:r>
+          </w:p>
+        </w:tc>
+        <w:tc>
+          <w:tcPr>
+            <w:tcW w:w="2085" w:type="dxa"/>
+          </w:tcPr>
+          <w:p>
+            <w:pPr>
+              <w:rPr>
+                <w:rFonts w:eastAsia="Batang"/>
+                <w:sz w:val="24"/>
+                <w:szCs w:val="24"/>
+              </w:rPr>
+            </w:pPr>
+            <w:r>
+              <w:rPr>
+                <w:rFonts w:eastAsia="Batang"/>
+                <w:sz w:val="24"/>
+                <w:szCs w:val="24"/>
+              </w:rPr>
+              <w:t>File Store</w:t>
+            </w:r>
+          </w:p>
+        </w:tc>
+        <w:tc>
+          <w:tcPr>
+            <w:tcW w:w="1992" w:type="dxa"/>
+          </w:tcPr>
+          <w:p>
+            <w:pPr>
+              <w:rPr>
+                <w:rFonts w:eastAsia="Batang"/>
+                <w:sz w:val="24"/>
+                <w:szCs w:val="24"/>
+              </w:rPr>
+            </w:pPr>
+            <w:r>
+              <w:rPr>
+                <w:rFonts w:eastAsia="Batang"/>
+                <w:sz w:val="24"/>
+                <w:szCs w:val="24"/>
+              </w:rPr>
+              <w:t>Data</w:t>
+            </w:r>
+            <w:r>
+              <w:rPr>
+                <w:rFonts w:eastAsia="Batang"/>
+                <w:sz w:val="24"/>
+                <w:szCs w:val="24"/>
+              </w:rPr>
+              <w:t xml:space="preserve"> File</w:t>
+            </w:r>
+          </w:p>
+        </w:tc>
+        <w:tc>
+          <w:tcPr>
+            <w:tcW w:w="2016" w:type="dxa"/>
+          </w:tcPr>
+          <w:p>
+            <w:pPr>
+              <w:rPr>
+                <w:rFonts w:eastAsia="Batang"/>
+                <w:sz w:val="24"/>
+                <w:szCs w:val="24"/>
+              </w:rPr>
+            </w:pPr>
+            <w:r>
+              <w:rPr>
+                <w:rFonts w:eastAsia="Batang"/>
+                <w:sz w:val="24"/>
+                <w:szCs w:val="24"/>
+              </w:rPr>
+              <w:t xml:space="preserve"> N/A</w:t>
+            </w:r>
+          </w:p>
+        </w:tc>
+      </w:tr>
+      <w:tr>
+        <w:tc>
+          <w:tcPr>
+            <w:tcW w:w="2043" w:type="dxa"/>
+          </w:tcPr>
+          <w:p>
+            <w:pPr>
+              <w:rPr>
+                <w:rFonts w:eastAsia="Batang"/>
+                <w:sz w:val="24"/>
+                <w:szCs w:val="24"/>
+              </w:rPr>
+            </w:pPr>
+            <w:r>
+              <w:rPr>
+                <w:rFonts w:eastAsia="Batang"/>
+                <w:sz w:val="24"/>
+                <w:szCs w:val="24"/>
+              </w:rPr>
+              <w:t>File</w:t>
+            </w:r>
+            <w:r>
+              <w:rPr>
+                <w:rFonts w:eastAsia="Batang"/>
+                <w:sz w:val="24"/>
+                <w:szCs w:val="24"/>
+              </w:rPr>
+              <w:t xml:space="preserve"> Buffer</w:t>
+            </w:r>
+          </w:p>
+        </w:tc>
+        <w:tc>
+          <w:tcPr>
+            <w:tcW w:w="2085" w:type="dxa"/>
+          </w:tcPr>
+          <w:p>
+            <w:pPr>
+              <w:rPr>
+                <w:rFonts w:eastAsia="Batang"/>
+                <w:sz w:val="24"/>
+                <w:szCs w:val="24"/>
+              </w:rPr>
+            </w:pPr>
+            <w:r>
+              <w:rPr>
+                <w:rFonts w:eastAsia="Batang"/>
+                <w:sz w:val="24"/>
+                <w:szCs w:val="24"/>
+              </w:rPr>
+              <w:t>File Query</w:t>
+            </w:r>
+          </w:p>
+        </w:tc>
+        <w:tc>
+          <w:tcPr>
+            <w:tcW w:w="1992" w:type="dxa"/>
+          </w:tcPr>
+          <w:p>
+            <w:pPr>
+              <w:rPr>
+                <w:rFonts w:eastAsia="Batang"/>
+                <w:sz w:val="24"/>
+                <w:szCs w:val="24"/>
+              </w:rPr>
+            </w:pPr>
+            <w:r>
+              <w:rPr>
+                <w:rFonts w:eastAsia="Batang"/>
+                <w:sz w:val="24"/>
+                <w:szCs w:val="24"/>
+              </w:rPr>
+              <w:t>N/A</w:t>
+            </w:r>
+          </w:p>
+        </w:tc>
+        <w:tc>
+          <w:tcPr>
+            <w:tcW w:w="2016" w:type="dxa"/>
+          </w:tcPr>
+          <w:p>
+            <w:pPr>
+              <w:rPr>
+                <w:rFonts w:eastAsia="Batang"/>
+                <w:sz w:val="24"/>
+                <w:szCs w:val="24"/>
+              </w:rPr>
+            </w:pPr>
+            <w:r>
+              <w:rPr>
+                <w:rFonts w:eastAsia="Batang"/>
+                <w:sz w:val="24"/>
+                <w:szCs w:val="24"/>
+              </w:rPr>
+              <w:t>Data</w:t>
+            </w:r>
+            <w:r>
+              <w:rPr>
+                <w:rFonts w:eastAsia="Batang"/>
+                <w:sz w:val="24"/>
+                <w:szCs w:val="24"/>
+              </w:rPr>
+              <w:t xml:space="preserve"> File</w:t>
+            </w:r>
+          </w:p>
+        </w:tc>
+      </w:tr>
+    </w:tbl>
+    <w:p>
+      <w:pPr>
+        <w:ind w:left="1440"/>
+        <w:rPr>
+          <w:b/>
+        </w:rPr>
+      </w:pPr>
+    </w:p>
+    <w:p>
+      <w:pPr>
+        <w:ind w:left="1440"/>
+        <w:rPr>
+          <w:b/>
+        </w:rPr>
+      </w:pPr>
+      <w:r>
+        <w:rPr>
+          <w:b/>
+        </w:rPr>
+        <w:t>External Data Dependencies</w:t>
+      </w:r>
+    </w:p>
+    <w:p>
+      <w:pPr>
+        <w:ind w:left="1440"/>
+      </w:pPr>
+      <w:r>
+        <w:t>N/A</w:t>
+      </w:r>
+    </w:p>
+    <w:p>
+      <w:pPr>
+        <w:ind w:left="1440"/>
+        <w:rPr>
+          <w:b/>
+        </w:rPr>
+      </w:pPr>
+      <w:r>
+        <w:rPr>
+          <w:b/>
+        </w:rPr>
+        <w:t>Internal Data Dependencies</w:t>
+      </w:r>
+    </w:p>
+    <w:p>
+      <w:pPr>
+        <w:ind w:left="1440"/>
+      </w:pPr>
+      <w:r>
+        <w:t>This background process will be written in Java</w:t>
+      </w:r>
+    </w:p>
+    <w:p>
+      <w:pPr>
+        <w:ind w:left="1440"/>
+        <w:rPr>
+          <w:b/>
+        </w:rPr>
+      </w:pPr>
+      <w:r>
+        <w:rPr>
+          <w:b/>
+        </w:rPr>
+        <w:t>Pseudo Code</w:t>
+      </w:r>
+    </w:p>
+    <w:p>
+      <w:pPr>
         <w:pStyle w:val="Heading2"/>
       </w:pPr>
       <w:bookmarkStart w:id="48" w:name="_Toc405231100"/>
@@ -7077,10 +9197,888 @@
     </w:p>
     <w:p>
       <w:pPr>
+        <w:pStyle w:val="Heading3"/>
+      </w:pPr>
+      <w:r>
+        <w:t>File Query</w:t>
+      </w:r>
+    </w:p>
+    <w:p>
+      <w:pPr>
+        <w:ind w:left="1440"/>
+        <w:jc w:val="both"/>
+        <w:rPr>
+          <w:b/>
+        </w:rPr>
+      </w:pPr>
+      <w:r>
+        <w:rPr>
+          <w:b/>
+        </w:rPr>
+        <w:t>Prologue</w:t>
+      </w:r>
+    </w:p>
+    <w:p>
+      <w:pPr>
+        <w:ind w:left="1440"/>
+        <w:jc w:val="both"/>
+      </w:pPr>
+      <w:r>
+        <w:lastRenderedPageBreak/>
+        <w:t>The File Query module has the responsibility to requests specific files when requested by the system. Upon request, the File Query module will query for data files from the File Buffer module or image files from the Image Buffer module.</w:t>
+      </w:r>
+    </w:p>
+    <w:p>
+      <w:pPr>
+        <w:ind w:left="1440"/>
+        <w:jc w:val="both"/>
+        <w:rPr>
+          <w:b/>
+        </w:rPr>
+      </w:pPr>
+      <w:r>
+        <w:rPr>
+          <w:b/>
+        </w:rPr>
+        <w:t>Interfaces</w:t>
+      </w:r>
+    </w:p>
+    <w:tbl>
+      <w:tblPr>
+        <w:tblStyle w:val="TableGrid"/>
+        <w:tblW w:w="0" w:type="auto"/>
+        <w:tblInd w:w="1219" w:type="dxa"/>
+        <w:tblLook w:val="04A0" w:firstRow="1" w:lastRow="0" w:firstColumn="1" w:lastColumn="0" w:noHBand="0" w:noVBand="1"/>
+      </w:tblPr>
+      <w:tblGrid>
+        <w:gridCol w:w="2043"/>
+        <w:gridCol w:w="2085"/>
+        <w:gridCol w:w="1992"/>
+        <w:gridCol w:w="2016"/>
+      </w:tblGrid>
+      <w:tr>
+        <w:tc>
+          <w:tcPr>
+            <w:tcW w:w="2043" w:type="dxa"/>
+          </w:tcPr>
+          <w:p>
+            <w:pPr>
+              <w:jc w:val="center"/>
+              <w:rPr>
+                <w:rFonts w:eastAsia="Batang"/>
+                <w:sz w:val="24"/>
+                <w:szCs w:val="24"/>
+              </w:rPr>
+            </w:pPr>
+            <w:r>
+              <w:rPr>
+                <w:rFonts w:eastAsia="Batang"/>
+                <w:sz w:val="24"/>
+                <w:szCs w:val="24"/>
+              </w:rPr>
+              <w:t>Source</w:t>
+            </w:r>
+          </w:p>
+        </w:tc>
+        <w:tc>
+          <w:tcPr>
+            <w:tcW w:w="2085" w:type="dxa"/>
+          </w:tcPr>
+          <w:p>
+            <w:pPr>
+              <w:jc w:val="center"/>
+              <w:rPr>
+                <w:rFonts w:eastAsia="Batang"/>
+                <w:sz w:val="24"/>
+                <w:szCs w:val="24"/>
+              </w:rPr>
+            </w:pPr>
+            <w:r>
+              <w:rPr>
+                <w:rFonts w:eastAsia="Batang"/>
+                <w:sz w:val="24"/>
+                <w:szCs w:val="24"/>
+              </w:rPr>
+              <w:t>Sink</w:t>
+            </w:r>
+          </w:p>
+        </w:tc>
+        <w:tc>
+          <w:tcPr>
+            <w:tcW w:w="1992" w:type="dxa"/>
+          </w:tcPr>
+          <w:p>
+            <w:pPr>
+              <w:jc w:val="center"/>
+              <w:rPr>
+                <w:rFonts w:eastAsia="Batang"/>
+                <w:sz w:val="24"/>
+                <w:szCs w:val="24"/>
+              </w:rPr>
+            </w:pPr>
+            <w:r>
+              <w:rPr>
+                <w:rFonts w:eastAsia="Batang"/>
+                <w:sz w:val="24"/>
+                <w:szCs w:val="24"/>
+              </w:rPr>
+              <w:t>Input Data to sink</w:t>
+            </w:r>
+          </w:p>
+        </w:tc>
+        <w:tc>
+          <w:tcPr>
+            <w:tcW w:w="2016" w:type="dxa"/>
+          </w:tcPr>
+          <w:p>
+            <w:pPr>
+              <w:jc w:val="center"/>
+              <w:rPr>
+                <w:rFonts w:eastAsia="Batang"/>
+                <w:sz w:val="24"/>
+                <w:szCs w:val="24"/>
+              </w:rPr>
+            </w:pPr>
+            <w:r>
+              <w:rPr>
+                <w:rFonts w:eastAsia="Batang"/>
+                <w:sz w:val="24"/>
+                <w:szCs w:val="24"/>
+              </w:rPr>
+              <w:t>Output</w:t>
+            </w:r>
+          </w:p>
+        </w:tc>
+      </w:tr>
+      <w:tr>
+        <w:tc>
+          <w:tcPr>
+            <w:tcW w:w="2043" w:type="dxa"/>
+          </w:tcPr>
+          <w:p>
+            <w:pPr>
+              <w:jc w:val="center"/>
+              <w:rPr>
+                <w:rFonts w:eastAsia="Batang"/>
+                <w:sz w:val="24"/>
+                <w:szCs w:val="24"/>
+              </w:rPr>
+            </w:pPr>
+            <w:r>
+              <w:rPr>
+                <w:rFonts w:eastAsia="Batang"/>
+                <w:sz w:val="24"/>
+                <w:szCs w:val="24"/>
+              </w:rPr>
+              <w:t xml:space="preserve">File </w:t>
+            </w:r>
+            <w:r>
+              <w:rPr>
+                <w:rFonts w:eastAsia="Batang"/>
+                <w:sz w:val="24"/>
+                <w:szCs w:val="24"/>
+              </w:rPr>
+              <w:t>Query</w:t>
+            </w:r>
+          </w:p>
+        </w:tc>
+        <w:tc>
+          <w:tcPr>
+            <w:tcW w:w="2085" w:type="dxa"/>
+          </w:tcPr>
+          <w:p>
+            <w:pPr>
+              <w:jc w:val="center"/>
+              <w:rPr>
+                <w:rFonts w:eastAsia="Batang"/>
+                <w:sz w:val="24"/>
+                <w:szCs w:val="24"/>
+              </w:rPr>
+            </w:pPr>
+            <w:r>
+              <w:rPr>
+                <w:rFonts w:eastAsia="Batang"/>
+                <w:sz w:val="24"/>
+                <w:szCs w:val="24"/>
+              </w:rPr>
+              <w:t>Image Buffer</w:t>
+            </w:r>
+          </w:p>
+        </w:tc>
+        <w:tc>
+          <w:tcPr>
+            <w:tcW w:w="1992" w:type="dxa"/>
+          </w:tcPr>
+          <w:p>
+            <w:pPr>
+              <w:jc w:val="center"/>
+              <w:rPr>
+                <w:rFonts w:eastAsia="Batang"/>
+                <w:sz w:val="24"/>
+                <w:szCs w:val="24"/>
+              </w:rPr>
+            </w:pPr>
+            <w:r>
+              <w:rPr>
+                <w:rFonts w:eastAsia="Batang"/>
+                <w:sz w:val="24"/>
+                <w:szCs w:val="24"/>
+              </w:rPr>
+              <w:t>N/A</w:t>
+            </w:r>
+          </w:p>
+        </w:tc>
+        <w:tc>
+          <w:tcPr>
+            <w:tcW w:w="2016" w:type="dxa"/>
+          </w:tcPr>
+          <w:p>
+            <w:pPr>
+              <w:jc w:val="center"/>
+              <w:rPr>
+                <w:rFonts w:eastAsia="Batang"/>
+                <w:sz w:val="24"/>
+                <w:szCs w:val="24"/>
+              </w:rPr>
+            </w:pPr>
+            <w:r>
+              <w:rPr>
+                <w:rFonts w:eastAsia="Batang"/>
+                <w:sz w:val="24"/>
+                <w:szCs w:val="24"/>
+              </w:rPr>
+              <w:t>Image File</w:t>
+            </w:r>
+          </w:p>
+        </w:tc>
+      </w:tr>
+      <w:tr>
+        <w:tc>
+          <w:tcPr>
+            <w:tcW w:w="2043" w:type="dxa"/>
+          </w:tcPr>
+          <w:p>
+            <w:pPr>
+              <w:jc w:val="center"/>
+              <w:rPr>
+                <w:rFonts w:eastAsia="Batang"/>
+                <w:sz w:val="24"/>
+                <w:szCs w:val="24"/>
+              </w:rPr>
+            </w:pPr>
+            <w:r>
+              <w:rPr>
+                <w:rFonts w:eastAsia="Batang"/>
+                <w:sz w:val="24"/>
+                <w:szCs w:val="24"/>
+              </w:rPr>
+              <w:t xml:space="preserve">File </w:t>
+            </w:r>
+            <w:r>
+              <w:rPr>
+                <w:rFonts w:eastAsia="Batang"/>
+                <w:sz w:val="24"/>
+                <w:szCs w:val="24"/>
+              </w:rPr>
+              <w:t>Query</w:t>
+            </w:r>
+          </w:p>
+        </w:tc>
+        <w:tc>
+          <w:tcPr>
+            <w:tcW w:w="2085" w:type="dxa"/>
+          </w:tcPr>
+          <w:p>
+            <w:pPr>
+              <w:jc w:val="center"/>
+              <w:rPr>
+                <w:rFonts w:eastAsia="Batang"/>
+                <w:sz w:val="24"/>
+                <w:szCs w:val="24"/>
+              </w:rPr>
+            </w:pPr>
+            <w:r>
+              <w:rPr>
+                <w:rFonts w:eastAsia="Batang"/>
+                <w:sz w:val="24"/>
+                <w:szCs w:val="24"/>
+              </w:rPr>
+              <w:t>File Buffer</w:t>
+            </w:r>
+          </w:p>
+        </w:tc>
+        <w:tc>
+          <w:tcPr>
+            <w:tcW w:w="1992" w:type="dxa"/>
+          </w:tcPr>
+          <w:p>
+            <w:pPr>
+              <w:jc w:val="center"/>
+              <w:rPr>
+                <w:rFonts w:eastAsia="Batang"/>
+                <w:sz w:val="24"/>
+                <w:szCs w:val="24"/>
+              </w:rPr>
+            </w:pPr>
+            <w:r>
+              <w:rPr>
+                <w:rFonts w:eastAsia="Batang"/>
+                <w:sz w:val="24"/>
+                <w:szCs w:val="24"/>
+              </w:rPr>
+              <w:t>N/A</w:t>
+            </w:r>
+          </w:p>
+        </w:tc>
+        <w:tc>
+          <w:tcPr>
+            <w:tcW w:w="2016" w:type="dxa"/>
+          </w:tcPr>
+          <w:p>
+            <w:pPr>
+              <w:jc w:val="center"/>
+              <w:rPr>
+                <w:rFonts w:eastAsia="Batang"/>
+                <w:sz w:val="24"/>
+                <w:szCs w:val="24"/>
+              </w:rPr>
+            </w:pPr>
+            <w:r>
+              <w:rPr>
+                <w:rFonts w:eastAsia="Batang"/>
+                <w:sz w:val="24"/>
+                <w:szCs w:val="24"/>
+              </w:rPr>
+              <w:t>Data File</w:t>
+            </w:r>
+          </w:p>
+        </w:tc>
+      </w:tr>
+    </w:tbl>
+    <w:p>
+      <w:pPr>
+        <w:ind w:left="1440"/>
+        <w:jc w:val="both"/>
+        <w:rPr>
+          <w:b/>
+        </w:rPr>
+      </w:pPr>
+    </w:p>
+    <w:p>
+      <w:pPr>
+        <w:ind w:left="1440"/>
+        <w:jc w:val="both"/>
+        <w:rPr>
+          <w:b/>
+        </w:rPr>
+      </w:pPr>
+      <w:r>
+        <w:rPr>
+          <w:b/>
+        </w:rPr>
+        <w:t>External Data Dependencies</w:t>
+      </w:r>
+    </w:p>
+    <w:p>
+      <w:pPr>
+        <w:ind w:left="1440"/>
+        <w:jc w:val="both"/>
+      </w:pPr>
+      <w:r>
+        <w:t>N/A</w:t>
+      </w:r>
+    </w:p>
+    <w:p>
+      <w:pPr>
+        <w:ind w:left="1440"/>
+        <w:jc w:val="both"/>
+        <w:rPr>
+          <w:b/>
+        </w:rPr>
+      </w:pPr>
+      <w:r>
+        <w:rPr>
+          <w:b/>
+        </w:rPr>
+        <w:t>Internal Data Dependencies</w:t>
+      </w:r>
+    </w:p>
+    <w:p>
+      <w:pPr>
+        <w:ind w:left="1440"/>
+        <w:jc w:val="both"/>
+      </w:pPr>
+      <w:r>
+        <w:t>This background process will be written in Java</w:t>
+      </w:r>
+    </w:p>
+    <w:p>
+      <w:pPr>
+        <w:ind w:left="1440"/>
+        <w:jc w:val="both"/>
+        <w:rPr>
+          <w:b/>
+        </w:rPr>
+      </w:pPr>
+      <w:r>
+        <w:rPr>
+          <w:b/>
+        </w:rPr>
+        <w:t>Pseudo Code</w:t>
+      </w:r>
+    </w:p>
+    <w:p>
+      <w:pPr>
+        <w:ind w:left="1440"/>
+        <w:jc w:val="both"/>
+        <w:rPr>
+          <w:b/>
+        </w:rPr>
+      </w:pPr>
+    </w:p>
+    <w:p>
+      <w:pPr>
+        <w:pStyle w:val="Heading3"/>
+      </w:pPr>
+      <w:r>
+        <w:t>File Store</w:t>
+      </w:r>
+    </w:p>
+    <w:p>
+      <w:pPr>
+        <w:ind w:left="1440"/>
+        <w:jc w:val="both"/>
+        <w:rPr>
+          <w:b/>
+        </w:rPr>
+      </w:pPr>
+      <w:r>
+        <w:rPr>
+          <w:b/>
+        </w:rPr>
+        <w:t>Prologue</w:t>
+      </w:r>
+    </w:p>
+    <w:p>
+      <w:pPr>
+        <w:ind w:left="1440"/>
+        <w:jc w:val="both"/>
+      </w:pPr>
+      <w:r>
+        <w:t xml:space="preserve">The File Store module has the responsibility to store specific files when requested by the system. Upon request, the File Store module will store the image files to the Image Buffer module or data files to the File Buffer. </w:t>
+      </w:r>
+    </w:p>
+    <w:p>
+      <w:pPr>
+        <w:ind w:left="1440"/>
+        <w:jc w:val="both"/>
+        <w:rPr>
+          <w:b/>
+        </w:rPr>
+      </w:pPr>
+      <w:r>
+        <w:rPr>
+          <w:b/>
+        </w:rPr>
+        <w:t>Interfaces</w:t>
+      </w:r>
+    </w:p>
+    <w:tbl>
+      <w:tblPr>
+        <w:tblStyle w:val="TableGrid"/>
+        <w:tblW w:w="0" w:type="auto"/>
+        <w:tblInd w:w="1219" w:type="dxa"/>
+        <w:tblLook w:val="04A0" w:firstRow="1" w:lastRow="0" w:firstColumn="1" w:lastColumn="0" w:noHBand="0" w:noVBand="1"/>
+      </w:tblPr>
+      <w:tblGrid>
+        <w:gridCol w:w="2043"/>
+        <w:gridCol w:w="2085"/>
+        <w:gridCol w:w="1992"/>
+        <w:gridCol w:w="2016"/>
+      </w:tblGrid>
+      <w:tr>
+        <w:tc>
+          <w:tcPr>
+            <w:tcW w:w="2043" w:type="dxa"/>
+          </w:tcPr>
+          <w:p>
+            <w:pPr>
+              <w:jc w:val="center"/>
+              <w:rPr>
+                <w:rFonts w:eastAsia="Batang"/>
+                <w:sz w:val="24"/>
+                <w:szCs w:val="24"/>
+              </w:rPr>
+            </w:pPr>
+            <w:r>
+              <w:rPr>
+                <w:rFonts w:eastAsia="Batang"/>
+                <w:sz w:val="24"/>
+                <w:szCs w:val="24"/>
+              </w:rPr>
+              <w:t>Source</w:t>
+            </w:r>
+          </w:p>
+        </w:tc>
+        <w:tc>
+          <w:tcPr>
+            <w:tcW w:w="2085" w:type="dxa"/>
+          </w:tcPr>
+          <w:p>
+            <w:pPr>
+              <w:jc w:val="center"/>
+              <w:rPr>
+                <w:rFonts w:eastAsia="Batang"/>
+                <w:sz w:val="24"/>
+                <w:szCs w:val="24"/>
+              </w:rPr>
+            </w:pPr>
+            <w:r>
+              <w:rPr>
+                <w:rFonts w:eastAsia="Batang"/>
+                <w:sz w:val="24"/>
+                <w:szCs w:val="24"/>
+              </w:rPr>
+              <w:t>Sink</w:t>
+            </w:r>
+          </w:p>
+        </w:tc>
+        <w:tc>
+          <w:tcPr>
+            <w:tcW w:w="1992" w:type="dxa"/>
+          </w:tcPr>
+          <w:p>
+            <w:pPr>
+              <w:jc w:val="center"/>
+              <w:rPr>
+                <w:rFonts w:eastAsia="Batang"/>
+                <w:sz w:val="24"/>
+                <w:szCs w:val="24"/>
+              </w:rPr>
+            </w:pPr>
+            <w:r>
+              <w:rPr>
+                <w:rFonts w:eastAsia="Batang"/>
+                <w:sz w:val="24"/>
+                <w:szCs w:val="24"/>
+              </w:rPr>
+              <w:t>Input Data to sink</w:t>
+            </w:r>
+          </w:p>
+        </w:tc>
+        <w:tc>
+          <w:tcPr>
+            <w:tcW w:w="2016" w:type="dxa"/>
+          </w:tcPr>
+          <w:p>
+            <w:pPr>
+              <w:jc w:val="center"/>
+              <w:rPr>
+                <w:rFonts w:eastAsia="Batang"/>
+                <w:sz w:val="24"/>
+                <w:szCs w:val="24"/>
+              </w:rPr>
+            </w:pPr>
+            <w:r>
+              <w:rPr>
+                <w:rFonts w:eastAsia="Batang"/>
+                <w:sz w:val="24"/>
+                <w:szCs w:val="24"/>
+              </w:rPr>
+              <w:t>Output</w:t>
+            </w:r>
+          </w:p>
+        </w:tc>
+      </w:tr>
+      <w:tr>
+        <w:tc>
+          <w:tcPr>
+            <w:tcW w:w="2043" w:type="dxa"/>
+          </w:tcPr>
+          <w:p>
+            <w:pPr>
+              <w:jc w:val="center"/>
+              <w:rPr>
+                <w:rFonts w:eastAsia="Batang"/>
+                <w:sz w:val="24"/>
+                <w:szCs w:val="24"/>
+              </w:rPr>
+            </w:pPr>
+            <w:r>
+              <w:rPr>
+                <w:rFonts w:eastAsia="Batang"/>
+                <w:sz w:val="24"/>
+                <w:szCs w:val="24"/>
+              </w:rPr>
+              <w:t xml:space="preserve">File </w:t>
+            </w:r>
+            <w:r>
+              <w:rPr>
+                <w:rFonts w:eastAsia="Batang"/>
+                <w:sz w:val="24"/>
+                <w:szCs w:val="24"/>
+              </w:rPr>
+              <w:t>Store</w:t>
+            </w:r>
+          </w:p>
+        </w:tc>
+        <w:tc>
+          <w:tcPr>
+            <w:tcW w:w="2085" w:type="dxa"/>
+          </w:tcPr>
+          <w:p>
+            <w:pPr>
+              <w:jc w:val="center"/>
+              <w:rPr>
+                <w:rFonts w:eastAsia="Batang"/>
+                <w:sz w:val="24"/>
+                <w:szCs w:val="24"/>
+              </w:rPr>
+            </w:pPr>
+            <w:r>
+              <w:rPr>
+                <w:rFonts w:eastAsia="Batang"/>
+                <w:sz w:val="24"/>
+                <w:szCs w:val="24"/>
+              </w:rPr>
+              <w:t>Image Buffer</w:t>
+            </w:r>
+          </w:p>
+        </w:tc>
+        <w:tc>
+          <w:tcPr>
+            <w:tcW w:w="1992" w:type="dxa"/>
+          </w:tcPr>
+          <w:p>
+            <w:pPr>
+              <w:jc w:val="center"/>
+              <w:rPr>
+                <w:rFonts w:eastAsia="Batang"/>
+                <w:sz w:val="24"/>
+                <w:szCs w:val="24"/>
+              </w:rPr>
+            </w:pPr>
+            <w:r>
+              <w:rPr>
+                <w:rFonts w:eastAsia="Batang"/>
+                <w:sz w:val="24"/>
+                <w:szCs w:val="24"/>
+              </w:rPr>
+              <w:t>Image File</w:t>
+            </w:r>
+          </w:p>
+        </w:tc>
+        <w:tc>
+          <w:tcPr>
+            <w:tcW w:w="2016" w:type="dxa"/>
+          </w:tcPr>
+          <w:p>
+            <w:pPr>
+              <w:jc w:val="center"/>
+              <w:rPr>
+                <w:rFonts w:eastAsia="Batang"/>
+                <w:sz w:val="24"/>
+                <w:szCs w:val="24"/>
+              </w:rPr>
+            </w:pPr>
+            <w:r>
+              <w:rPr>
+                <w:rFonts w:eastAsia="Batang"/>
+                <w:sz w:val="24"/>
+                <w:szCs w:val="24"/>
+              </w:rPr>
+              <w:t>N/A</w:t>
+            </w:r>
+          </w:p>
+        </w:tc>
+      </w:tr>
+      <w:tr>
+        <w:tc>
+          <w:tcPr>
+            <w:tcW w:w="2043" w:type="dxa"/>
+          </w:tcPr>
+          <w:p>
+            <w:pPr>
+              <w:jc w:val="center"/>
+              <w:rPr>
+                <w:rFonts w:eastAsia="Batang"/>
+                <w:sz w:val="24"/>
+                <w:szCs w:val="24"/>
+              </w:rPr>
+            </w:pPr>
+            <w:r>
+              <w:rPr>
+                <w:rFonts w:eastAsia="Batang"/>
+                <w:sz w:val="24"/>
+                <w:szCs w:val="24"/>
+              </w:rPr>
+              <w:t xml:space="preserve">File </w:t>
+            </w:r>
+            <w:r>
+              <w:rPr>
+                <w:rFonts w:eastAsia="Batang"/>
+                <w:sz w:val="24"/>
+                <w:szCs w:val="24"/>
+              </w:rPr>
+              <w:t>Store</w:t>
+            </w:r>
+          </w:p>
+        </w:tc>
+        <w:tc>
+          <w:tcPr>
+            <w:tcW w:w="2085" w:type="dxa"/>
+          </w:tcPr>
+          <w:p>
+            <w:pPr>
+              <w:jc w:val="center"/>
+              <w:rPr>
+                <w:rFonts w:eastAsia="Batang"/>
+                <w:sz w:val="24"/>
+                <w:szCs w:val="24"/>
+              </w:rPr>
+            </w:pPr>
+            <w:r>
+              <w:rPr>
+                <w:rFonts w:eastAsia="Batang"/>
+                <w:sz w:val="24"/>
+                <w:szCs w:val="24"/>
+              </w:rPr>
+              <w:t>File Buffer</w:t>
+            </w:r>
+          </w:p>
+        </w:tc>
+        <w:tc>
+          <w:tcPr>
+            <w:tcW w:w="1992" w:type="dxa"/>
+          </w:tcPr>
+          <w:p>
+            <w:pPr>
+              <w:jc w:val="center"/>
+              <w:rPr>
+                <w:rFonts w:eastAsia="Batang"/>
+                <w:sz w:val="24"/>
+                <w:szCs w:val="24"/>
+              </w:rPr>
+            </w:pPr>
+            <w:r>
+              <w:rPr>
+                <w:rFonts w:eastAsia="Batang"/>
+                <w:sz w:val="24"/>
+                <w:szCs w:val="24"/>
+              </w:rPr>
+              <w:t>Data File</w:t>
+            </w:r>
+          </w:p>
+        </w:tc>
+        <w:tc>
+          <w:tcPr>
+            <w:tcW w:w="2016" w:type="dxa"/>
+          </w:tcPr>
+          <w:p>
+            <w:pPr>
+              <w:jc w:val="center"/>
+              <w:rPr>
+                <w:rFonts w:eastAsia="Batang"/>
+                <w:sz w:val="24"/>
+                <w:szCs w:val="24"/>
+              </w:rPr>
+            </w:pPr>
+            <w:r>
+              <w:rPr>
+                <w:rFonts w:eastAsia="Batang"/>
+                <w:sz w:val="24"/>
+                <w:szCs w:val="24"/>
+              </w:rPr>
+              <w:t>N/A</w:t>
+            </w:r>
+          </w:p>
+        </w:tc>
+      </w:tr>
+    </w:tbl>
+    <w:p>
+      <w:pPr>
+        <w:ind w:left="1440"/>
+        <w:jc w:val="both"/>
+        <w:rPr>
+          <w:b/>
+        </w:rPr>
+      </w:pPr>
+    </w:p>
+    <w:p>
+      <w:pPr>
+        <w:ind w:left="1440"/>
+        <w:jc w:val="both"/>
+        <w:rPr>
+          <w:b/>
+        </w:rPr>
+      </w:pPr>
+      <w:r>
+        <w:rPr>
+          <w:b/>
+        </w:rPr>
+        <w:t>External Data Dependencies</w:t>
+      </w:r>
+    </w:p>
+    <w:p>
+      <w:pPr>
+        <w:ind w:left="1440"/>
+        <w:jc w:val="both"/>
+      </w:pPr>
+      <w:r>
+        <w:t>N/A</w:t>
+      </w:r>
+    </w:p>
+    <w:p>
+      <w:pPr>
+        <w:ind w:left="1440"/>
+        <w:jc w:val="both"/>
+        <w:rPr>
+          <w:b/>
+        </w:rPr>
+      </w:pPr>
+      <w:r>
+        <w:rPr>
+          <w:b/>
+        </w:rPr>
+        <w:t>Internal Data Dependencies</w:t>
+      </w:r>
+    </w:p>
+    <w:p>
+      <w:pPr>
+        <w:ind w:left="1440"/>
+        <w:jc w:val="both"/>
+      </w:pPr>
+      <w:r>
+        <w:t>This background process will be written in Java</w:t>
+      </w:r>
+    </w:p>
+    <w:p>
+      <w:pPr>
+        <w:ind w:left="1440"/>
+        <w:jc w:val="both"/>
+        <w:rPr>
+          <w:b/>
+        </w:rPr>
+      </w:pPr>
+      <w:r>
+        <w:rPr>
+          <w:b/>
+        </w:rPr>
+        <w:t>Pseudo Code</w:t>
+      </w:r>
+    </w:p>
+    <w:p>
+      <w:pPr>
+        <w:jc w:val="both"/>
+      </w:pPr>
+    </w:p>
+    <w:p>
+      <w:pPr>
         <w:pStyle w:val="Heading1"/>
       </w:pPr>
       <w:bookmarkStart w:id="50" w:name="_Toc411021457"/>
       <w:r>
+        <w:lastRenderedPageBreak/>
         <w:t>Hardware Input Layer</w:t>
       </w:r>
       <w:bookmarkEnd w:id="50"/>
@@ -7097,15 +10095,7 @@
           <w:sz w:val="24"/>
           <w:szCs w:val="24"/>
         </w:rPr>
-        <w:t xml:space="preserve">This layer is responsible for reading input from Software Output Layer, Sketch layer and Motion layer, packaging all these inputs and sending it to the hardware processing layer. This layer includes the File reader subsystem, Sensor Reader subcomponent, Transfer Data, Camera </w:t>
-      </w:r>
-      <w:r>
-        <w:rPr>
-          <w:sz w:val="24"/>
-          <w:szCs w:val="24"/>
-        </w:rPr>
-        <w:lastRenderedPageBreak/>
-        <w:t>Processing and Synchronization Input Subsystem. Input from Power Button and Start Button is also read in this layer.</w:t>
+        <w:t>This layer is responsible for reading input from Software Output Layer, Sketch layer and Motion layer, packaging all these inputs and sending it to the hardware processing layer. This layer includes the File reader subsystem, Sensor Reader subcomponent, Transfer Data, Camera Processing and Synchronization Input Subsystem. Input from Power Button and Start Button is also read in this layer.</w:t>
       </w:r>
     </w:p>
     <w:p>
@@ -7550,7 +10540,7 @@
                       <a:noFill/>
                     </a:ln>
                     <a:extLst>
-                      <a:ext uri="{53640926-AAD7-44d8-BBD7-CCE9431645EC}">
+                      <a:ext uri="{53640926-AAD7-44D8-BBD7-CCE9431645EC}">
                         <a14:shadowObscured xmlns:a14="http://schemas.microsoft.com/office/drawing/2010/main"/>
                       </a:ext>
                     </a:extLst>
@@ -9737,7 +12727,7 @@
 </file>
 
 <file path=word/numbering.xml><?xml version="1.0" encoding="utf-8"?>
-<w:numbering xmlns:wpc="http://schemas.microsoft.com/office/word/2010/wordprocessingCanvas" xmlns:mo="http://schemas.microsoft.com/office/mac/office/2008/main" xmlns:mc="http://schemas.openxmlformats.org/markup-compatibility/2006" xmlns:mv="urn:schemas-microsoft-com:mac:vml" xmlns:o="urn:schemas-microsoft-com:office:office" xmlns:r="http://schemas.openxmlformats.org/officeDocument/2006/relationships" xmlns:m="http://schemas.openxmlformats.org/officeDocument/2006/math" xmlns:v="urn:schemas-microsoft-com:vml" xmlns:wp14="http://schemas.microsoft.com/office/word/2010/wordprocessingDrawing" xmlns:wp="http://schemas.openxmlformats.org/drawingml/2006/wordprocessingDrawing" xmlns:w10="urn:schemas-microsoft-com:office:word" xmlns:w="http://schemas.openxmlformats.org/wordprocessingml/2006/main" xmlns:w14="http://schemas.microsoft.com/office/word/2010/wordml" xmlns:wpg="http://schemas.microsoft.com/office/word/2010/wordprocessingGroup" xmlns:wpi="http://schemas.microsoft.com/office/word/2010/wordprocessingInk" xmlns:wne="http://schemas.microsoft.com/office/word/2006/wordml" xmlns:wps="http://schemas.microsoft.com/office/word/2010/wordprocessingShape" mc:Ignorable="w14 wp14">
+<w:numbering xmlns:wpc="http://schemas.microsoft.com/office/word/2010/wordprocessingCanvas" xmlns:mc="http://schemas.openxmlformats.org/markup-compatibility/2006" xmlns:o="urn:schemas-microsoft-com:office:office" xmlns:r="http://schemas.openxmlformats.org/officeDocument/2006/relationships" xmlns:m="http://schemas.openxmlformats.org/officeDocument/2006/math" xmlns:v="urn:schemas-microsoft-com:vml" xmlns:wp14="http://schemas.microsoft.com/office/word/2010/wordprocessingDrawing" xmlns:wp="http://schemas.openxmlformats.org/drawingml/2006/wordprocessingDrawing" xmlns:w10="urn:schemas-microsoft-com:office:word" xmlns:w="http://schemas.openxmlformats.org/wordprocessingml/2006/main" xmlns:w14="http://schemas.microsoft.com/office/word/2010/wordml" xmlns:wpg="http://schemas.microsoft.com/office/word/2010/wordprocessingGroup" xmlns:wpi="http://schemas.microsoft.com/office/word/2010/wordprocessingInk" xmlns:wne="http://schemas.microsoft.com/office/word/2006/wordml" xmlns:wps="http://schemas.microsoft.com/office/word/2010/wordprocessingShape" mc:Ignorable="w14 wp14">
   <w:abstractNum w:abstractNumId="0">
     <w:nsid w:val="FFFFFF7C"/>
     <w:multiLevelType w:val="singleLevel"/>
@@ -10815,7 +13805,7 @@
     </w:rPrDefault>
     <w:pPrDefault/>
   </w:docDefaults>
-  <w:latentStyles w:defLockedState="0" w:defUIPriority="0" w:defSemiHidden="1" w:defUnhideWhenUsed="1" w:defQFormat="0" w:count="276">
+  <w:latentStyles w:defLockedState="0" w:defUIPriority="0" w:defSemiHidden="1" w:defUnhideWhenUsed="1" w:defQFormat="0" w:count="267">
     <w:lsdException w:name="Normal" w:semiHidden="0" w:unhideWhenUsed="0" w:qFormat="1"/>
     <w:lsdException w:name="heading 1" w:semiHidden="0" w:unhideWhenUsed="0" w:qFormat="1"/>
     <w:lsdException w:name="heading 2" w:semiHidden="0" w:unhideWhenUsed="0" w:qFormat="1"/>
@@ -10849,15 +13839,6 @@
     <w:lsdException w:name="Emphasis" w:semiHidden="0" w:unhideWhenUsed="0" w:qFormat="1"/>
     <w:lsdException w:name="No List" w:uiPriority="99"/>
     <w:lsdException w:name="Table Grid" w:semiHidden="0" w:unhideWhenUsed="0"/>
-    <w:lsdException w:name="Note Level 1" w:semiHidden="0" w:unhideWhenUsed="0"/>
-    <w:lsdException w:name="Note Level 2" w:semiHidden="0" w:unhideWhenUsed="0"/>
-    <w:lsdException w:name="Note Level 3" w:semiHidden="0" w:unhideWhenUsed="0"/>
-    <w:lsdException w:name="Note Level 4" w:semiHidden="0" w:unhideWhenUsed="0"/>
-    <w:lsdException w:name="Note Level 5" w:semiHidden="0" w:unhideWhenUsed="0"/>
-    <w:lsdException w:name="Note Level 6" w:semiHidden="0" w:unhideWhenUsed="0"/>
-    <w:lsdException w:name="Note Level 7" w:semiHidden="0" w:unhideWhenUsed="0"/>
-    <w:lsdException w:name="Note Level 8" w:semiHidden="0" w:unhideWhenUsed="0"/>
-    <w:lsdException w:name="Note Level 9" w:semiHidden="0" w:unhideWhenUsed="0"/>
     <w:lsdException w:name="Placeholder Text" w:uiPriority="99" w:unhideWhenUsed="0"/>
     <w:lsdException w:name="No Spacing" w:semiHidden="0" w:uiPriority="1" w:unhideWhenUsed="0" w:qFormat="1"/>
     <w:lsdException w:name="Light Shading" w:semiHidden="0" w:uiPriority="60" w:unhideWhenUsed="0"/>
@@ -11178,7 +14159,6 @@
   <w:style w:type="character" w:default="1" w:styleId="DefaultParagraphFont">
     <w:name w:val="Default Paragraph Font"/>
     <w:uiPriority w:val="1"/>
-    <w:semiHidden/>
     <w:unhideWhenUsed/>
   </w:style>
   <w:style w:type="table" w:default="1" w:styleId="TableNormal">
@@ -11368,7 +14348,6 @@
     <w:basedOn w:val="TableNormal"/>
     <w:rsid w:val="009D5431"/>
     <w:tblPr>
-      <w:tblInd w:w="0" w:type="dxa"/>
       <w:tblBorders>
         <w:top w:val="single" w:sz="4" w:space="0" w:color="auto"/>
         <w:left w:val="single" w:sz="4" w:space="0" w:color="auto"/>
@@ -11377,12 +14356,6 @@
         <w:insideH w:val="single" w:sz="4" w:space="0" w:color="auto"/>
         <w:insideV w:val="single" w:sz="4" w:space="0" w:color="auto"/>
       </w:tblBorders>
-      <w:tblCellMar>
-        <w:top w:w="0" w:type="dxa"/>
-        <w:left w:w="108" w:type="dxa"/>
-        <w:bottom w:w="0" w:type="dxa"/>
-        <w:right w:w="108" w:type="dxa"/>
-      </w:tblCellMar>
     </w:tblPr>
   </w:style>
   <w:style w:type="paragraph" w:styleId="ListParagraph">
@@ -11407,17 +14380,10 @@
     <w:tblPr>
       <w:tblStyleRowBandSize w:val="1"/>
       <w:tblStyleColBandSize w:val="1"/>
-      <w:tblInd w:w="0" w:type="dxa"/>
       <w:tblBorders>
         <w:top w:val="single" w:sz="8" w:space="0" w:color="000000" w:themeColor="text1"/>
         <w:bottom w:val="single" w:sz="8" w:space="0" w:color="000000" w:themeColor="text1"/>
       </w:tblBorders>
-      <w:tblCellMar>
-        <w:top w:w="0" w:type="dxa"/>
-        <w:left w:w="108" w:type="dxa"/>
-        <w:bottom w:w="0" w:type="dxa"/>
-        <w:right w:w="108" w:type="dxa"/>
-      </w:tblCellMar>
     </w:tblPr>
     <w:tblStylePr w:type="firstRow">
       <w:pPr>
@@ -11504,19 +14470,12 @@
     <w:tblPr>
       <w:tblStyleRowBandSize w:val="1"/>
       <w:tblStyleColBandSize w:val="1"/>
-      <w:tblInd w:w="0" w:type="dxa"/>
       <w:tblBorders>
         <w:top w:val="single" w:sz="8" w:space="0" w:color="4F81BD" w:themeColor="accent1"/>
         <w:left w:val="single" w:sz="8" w:space="0" w:color="4F81BD" w:themeColor="accent1"/>
         <w:bottom w:val="single" w:sz="8" w:space="0" w:color="4F81BD" w:themeColor="accent1"/>
         <w:right w:val="single" w:sz="8" w:space="0" w:color="4F81BD" w:themeColor="accent1"/>
       </w:tblBorders>
-      <w:tblCellMar>
-        <w:top w:w="0" w:type="dxa"/>
-        <w:left w:w="108" w:type="dxa"/>
-        <w:bottom w:w="0" w:type="dxa"/>
-        <w:right w:w="108" w:type="dxa"/>
-      </w:tblCellMar>
     </w:tblPr>
     <w:tblStylePr w:type="firstRow">
       <w:pPr>
@@ -11597,7 +14556,6 @@
     <w:tblPr>
       <w:tblStyleRowBandSize w:val="1"/>
       <w:tblStyleColBandSize w:val="1"/>
-      <w:tblInd w:w="0" w:type="dxa"/>
       <w:tblBorders>
         <w:top w:val="single" w:sz="8" w:space="0" w:color="9BBB59" w:themeColor="accent3"/>
         <w:left w:val="single" w:sz="8" w:space="0" w:color="9BBB59" w:themeColor="accent3"/>
@@ -11606,12 +14564,6 @@
         <w:insideH w:val="single" w:sz="8" w:space="0" w:color="9BBB59" w:themeColor="accent3"/>
         <w:insideV w:val="single" w:sz="8" w:space="0" w:color="9BBB59" w:themeColor="accent3"/>
       </w:tblBorders>
-      <w:tblCellMar>
-        <w:top w:w="0" w:type="dxa"/>
-        <w:left w:w="108" w:type="dxa"/>
-        <w:bottom w:w="0" w:type="dxa"/>
-        <w:right w:w="108" w:type="dxa"/>
-      </w:tblCellMar>
     </w:tblPr>
     <w:tcPr>
       <w:shd w:val="clear" w:color="auto" w:fill="E6EED5" w:themeFill="accent3" w:themeFillTint="3F"/>
@@ -11715,7 +14667,6 @@
     <w:tblPr>
       <w:tblStyleRowBandSize w:val="1"/>
       <w:tblStyleColBandSize w:val="1"/>
-      <w:tblInd w:w="0" w:type="dxa"/>
       <w:tblBorders>
         <w:top w:val="single" w:sz="8" w:space="0" w:color="7BA0CD" w:themeColor="accent1" w:themeTint="BF"/>
         <w:left w:val="single" w:sz="8" w:space="0" w:color="7BA0CD" w:themeColor="accent1" w:themeTint="BF"/>
@@ -11724,12 +14675,6 @@
         <w:insideH w:val="single" w:sz="8" w:space="0" w:color="7BA0CD" w:themeColor="accent1" w:themeTint="BF"/>
         <w:insideV w:val="single" w:sz="8" w:space="0" w:color="7BA0CD" w:themeColor="accent1" w:themeTint="BF"/>
       </w:tblBorders>
-      <w:tblCellMar>
-        <w:top w:w="0" w:type="dxa"/>
-        <w:left w:w="108" w:type="dxa"/>
-        <w:bottom w:w="0" w:type="dxa"/>
-        <w:right w:w="108" w:type="dxa"/>
-      </w:tblCellMar>
     </w:tblPr>
     <w:tcPr>
       <w:shd w:val="clear" w:color="auto" w:fill="D3DFEE" w:themeFill="accent1" w:themeFillTint="3F"/>
@@ -11921,7 +14866,7 @@
 </file>
 
 <file path=word/stylesWithEffects.xml><?xml version="1.0" encoding="utf-8"?>
-<w:styles xmlns:wpc="http://schemas.microsoft.com/office/word/2010/wordprocessingCanvas" xmlns:mo="http://schemas.microsoft.com/office/mac/office/2008/main" xmlns:mc="http://schemas.openxmlformats.org/markup-compatibility/2006" xmlns:mv="urn:schemas-microsoft-com:mac:vml" xmlns:o="urn:schemas-microsoft-com:office:office" xmlns:r="http://schemas.openxmlformats.org/officeDocument/2006/relationships" xmlns:m="http://schemas.openxmlformats.org/officeDocument/2006/math" xmlns:v="urn:schemas-microsoft-com:vml" xmlns:wp14="http://schemas.microsoft.com/office/word/2010/wordprocessingDrawing" xmlns:wp="http://schemas.openxmlformats.org/drawingml/2006/wordprocessingDrawing" xmlns:w10="urn:schemas-microsoft-com:office:word" xmlns:w="http://schemas.openxmlformats.org/wordprocessingml/2006/main" xmlns:w14="http://schemas.microsoft.com/office/word/2010/wordml" xmlns:wpg="http://schemas.microsoft.com/office/word/2010/wordprocessingGroup" xmlns:wpi="http://schemas.microsoft.com/office/word/2010/wordprocessingInk" xmlns:wne="http://schemas.microsoft.com/office/word/2006/wordml" xmlns:wps="http://schemas.microsoft.com/office/word/2010/wordprocessingShape" mc:Ignorable="w14 wp14">
+<w:styles xmlns:wpc="http://schemas.microsoft.com/office/word/2010/wordprocessingCanvas" xmlns:mc="http://schemas.openxmlformats.org/markup-compatibility/2006" xmlns:o="urn:schemas-microsoft-com:office:office" xmlns:r="http://schemas.openxmlformats.org/officeDocument/2006/relationships" xmlns:m="http://schemas.openxmlformats.org/officeDocument/2006/math" xmlns:v="urn:schemas-microsoft-com:vml" xmlns:wp14="http://schemas.microsoft.com/office/word/2010/wordprocessingDrawing" xmlns:wp="http://schemas.openxmlformats.org/drawingml/2006/wordprocessingDrawing" xmlns:w10="urn:schemas-microsoft-com:office:word" xmlns:w="http://schemas.openxmlformats.org/wordprocessingml/2006/main" xmlns:w14="http://schemas.microsoft.com/office/word/2010/wordml" xmlns:wpg="http://schemas.microsoft.com/office/word/2010/wordprocessingGroup" xmlns:wpi="http://schemas.microsoft.com/office/word/2010/wordprocessingInk" xmlns:wne="http://schemas.microsoft.com/office/word/2006/wordml" xmlns:wps="http://schemas.microsoft.com/office/word/2010/wordprocessingShape" mc:Ignorable="w14 wp14">
   <w:docDefaults>
     <w:rPrDefault>
       <w:rPr>
@@ -11931,7 +14876,7 @@
     </w:rPrDefault>
     <w:pPrDefault/>
   </w:docDefaults>
-  <w:latentStyles w:defLockedState="0" w:defUIPriority="0" w:defSemiHidden="1" w:defUnhideWhenUsed="1" w:defQFormat="0" w:count="276">
+  <w:latentStyles w:defLockedState="0" w:defUIPriority="0" w:defSemiHidden="1" w:defUnhideWhenUsed="1" w:defQFormat="0" w:count="267">
     <w:lsdException w:name="Normal" w:semiHidden="0" w:unhideWhenUsed="0" w:qFormat="1"/>
     <w:lsdException w:name="heading 1" w:semiHidden="0" w:unhideWhenUsed="0" w:qFormat="1"/>
     <w:lsdException w:name="heading 2" w:semiHidden="0" w:unhideWhenUsed="0" w:qFormat="1"/>
@@ -11965,15 +14910,6 @@
     <w:lsdException w:name="Emphasis" w:semiHidden="0" w:unhideWhenUsed="0" w:qFormat="1"/>
     <w:lsdException w:name="No List" w:uiPriority="99"/>
     <w:lsdException w:name="Table Grid" w:semiHidden="0" w:unhideWhenUsed="0"/>
-    <w:lsdException w:name="Note Level 1" w:semiHidden="0" w:unhideWhenUsed="0"/>
-    <w:lsdException w:name="Note Level 2" w:semiHidden="0" w:unhideWhenUsed="0"/>
-    <w:lsdException w:name="Note Level 3" w:semiHidden="0" w:unhideWhenUsed="0"/>
-    <w:lsdException w:name="Note Level 4" w:semiHidden="0" w:unhideWhenUsed="0"/>
-    <w:lsdException w:name="Note Level 5" w:semiHidden="0" w:unhideWhenUsed="0"/>
-    <w:lsdException w:name="Note Level 6" w:semiHidden="0" w:unhideWhenUsed="0"/>
-    <w:lsdException w:name="Note Level 7" w:semiHidden="0" w:unhideWhenUsed="0"/>
-    <w:lsdException w:name="Note Level 8" w:semiHidden="0" w:unhideWhenUsed="0"/>
-    <w:lsdException w:name="Note Level 9" w:semiHidden="0" w:unhideWhenUsed="0"/>
     <w:lsdException w:name="Placeholder Text" w:uiPriority="99" w:unhideWhenUsed="0"/>
     <w:lsdException w:name="No Spacing" w:semiHidden="0" w:uiPriority="1" w:unhideWhenUsed="0" w:qFormat="1"/>
     <w:lsdException w:name="Light Shading" w:semiHidden="0" w:uiPriority="60" w:unhideWhenUsed="0"/>
@@ -12294,7 +15230,6 @@
   <w:style w:type="character" w:default="1" w:styleId="DefaultParagraphFont">
     <w:name w:val="Default Paragraph Font"/>
     <w:uiPriority w:val="1"/>
-    <w:semiHidden/>
     <w:unhideWhenUsed/>
   </w:style>
   <w:style w:type="table" w:default="1" w:styleId="TableNormal">
@@ -12484,7 +15419,6 @@
     <w:basedOn w:val="TableNormal"/>
     <w:rsid w:val="009D5431"/>
     <w:tblPr>
-      <w:tblInd w:w="0" w:type="dxa"/>
       <w:tblBorders>
         <w:top w:val="single" w:sz="4" w:space="0" w:color="auto"/>
         <w:left w:val="single" w:sz="4" w:space="0" w:color="auto"/>
@@ -12493,12 +15427,6 @@
         <w:insideH w:val="single" w:sz="4" w:space="0" w:color="auto"/>
         <w:insideV w:val="single" w:sz="4" w:space="0" w:color="auto"/>
       </w:tblBorders>
-      <w:tblCellMar>
-        <w:top w:w="0" w:type="dxa"/>
-        <w:left w:w="108" w:type="dxa"/>
-        <w:bottom w:w="0" w:type="dxa"/>
-        <w:right w:w="108" w:type="dxa"/>
-      </w:tblCellMar>
     </w:tblPr>
   </w:style>
   <w:style w:type="paragraph" w:styleId="ListParagraph">
@@ -12523,17 +15451,10 @@
     <w:tblPr>
       <w:tblStyleRowBandSize w:val="1"/>
       <w:tblStyleColBandSize w:val="1"/>
-      <w:tblInd w:w="0" w:type="dxa"/>
       <w:tblBorders>
         <w:top w:val="single" w:sz="8" w:space="0" w:color="000000" w:themeColor="text1"/>
         <w:bottom w:val="single" w:sz="8" w:space="0" w:color="000000" w:themeColor="text1"/>
       </w:tblBorders>
-      <w:tblCellMar>
-        <w:top w:w="0" w:type="dxa"/>
-        <w:left w:w="108" w:type="dxa"/>
-        <w:bottom w:w="0" w:type="dxa"/>
-        <w:right w:w="108" w:type="dxa"/>
-      </w:tblCellMar>
     </w:tblPr>
     <w:tblStylePr w:type="firstRow">
       <w:pPr>
@@ -12620,19 +15541,12 @@
     <w:tblPr>
       <w:tblStyleRowBandSize w:val="1"/>
       <w:tblStyleColBandSize w:val="1"/>
-      <w:tblInd w:w="0" w:type="dxa"/>
       <w:tblBorders>
         <w:top w:val="single" w:sz="8" w:space="0" w:color="4F81BD" w:themeColor="accent1"/>
         <w:left w:val="single" w:sz="8" w:space="0" w:color="4F81BD" w:themeColor="accent1"/>
         <w:bottom w:val="single" w:sz="8" w:space="0" w:color="4F81BD" w:themeColor="accent1"/>
         <w:right w:val="single" w:sz="8" w:space="0" w:color="4F81BD" w:themeColor="accent1"/>
       </w:tblBorders>
-      <w:tblCellMar>
-        <w:top w:w="0" w:type="dxa"/>
-        <w:left w:w="108" w:type="dxa"/>
-        <w:bottom w:w="0" w:type="dxa"/>
-        <w:right w:w="108" w:type="dxa"/>
-      </w:tblCellMar>
     </w:tblPr>
     <w:tblStylePr w:type="firstRow">
       <w:pPr>
@@ -12713,7 +15627,6 @@
     <w:tblPr>
       <w:tblStyleRowBandSize w:val="1"/>
       <w:tblStyleColBandSize w:val="1"/>
-      <w:tblInd w:w="0" w:type="dxa"/>
       <w:tblBorders>
         <w:top w:val="single" w:sz="8" w:space="0" w:color="9BBB59" w:themeColor="accent3"/>
         <w:left w:val="single" w:sz="8" w:space="0" w:color="9BBB59" w:themeColor="accent3"/>
@@ -12722,12 +15635,6 @@
         <w:insideH w:val="single" w:sz="8" w:space="0" w:color="9BBB59" w:themeColor="accent3"/>
         <w:insideV w:val="single" w:sz="8" w:space="0" w:color="9BBB59" w:themeColor="accent3"/>
       </w:tblBorders>
-      <w:tblCellMar>
-        <w:top w:w="0" w:type="dxa"/>
-        <w:left w:w="108" w:type="dxa"/>
-        <w:bottom w:w="0" w:type="dxa"/>
-        <w:right w:w="108" w:type="dxa"/>
-      </w:tblCellMar>
     </w:tblPr>
     <w:tcPr>
       <w:shd w:val="clear" w:color="auto" w:fill="E6EED5" w:themeFill="accent3" w:themeFillTint="3F"/>
@@ -12831,7 +15738,6 @@
     <w:tblPr>
       <w:tblStyleRowBandSize w:val="1"/>
       <w:tblStyleColBandSize w:val="1"/>
-      <w:tblInd w:w="0" w:type="dxa"/>
       <w:tblBorders>
         <w:top w:val="single" w:sz="8" w:space="0" w:color="7BA0CD" w:themeColor="accent1" w:themeTint="BF"/>
         <w:left w:val="single" w:sz="8" w:space="0" w:color="7BA0CD" w:themeColor="accent1" w:themeTint="BF"/>
@@ -12840,12 +15746,6 @@
         <w:insideH w:val="single" w:sz="8" w:space="0" w:color="7BA0CD" w:themeColor="accent1" w:themeTint="BF"/>
         <w:insideV w:val="single" w:sz="8" w:space="0" w:color="7BA0CD" w:themeColor="accent1" w:themeTint="BF"/>
       </w:tblBorders>
-      <w:tblCellMar>
-        <w:top w:w="0" w:type="dxa"/>
-        <w:left w:w="108" w:type="dxa"/>
-        <w:bottom w:w="0" w:type="dxa"/>
-        <w:right w:w="108" w:type="dxa"/>
-      </w:tblCellMar>
     </w:tblPr>
     <w:tcPr>
       <w:shd w:val="clear" w:color="auto" w:fill="D3DFEE" w:themeFill="accent1" w:themeFillTint="3F"/>
@@ -13326,7 +16226,7 @@
 </file>
 
 <file path=customXml/itemProps1.xml><?xml version="1.0" encoding="utf-8"?>
-<ds:datastoreItem xmlns:ds="http://schemas.openxmlformats.org/officeDocument/2006/customXml" ds:itemID="{0010D383-BD00-F243-B23E-FE76AC05D1CE}">
+<ds:datastoreItem xmlns:ds="http://schemas.openxmlformats.org/officeDocument/2006/customXml" ds:itemID="{420A999A-E9D3-48CE-A196-3A3E582CB9D7}">
   <ds:schemaRefs>
     <ds:schemaRef ds:uri="http://schemas.openxmlformats.org/officeDocument/2006/bibliography"/>
   </ds:schemaRefs>

</xml_diff>

<commit_message>
Changed all font in my sections to 11.
</commit_message>
<xml_diff>
--- a/Documents/DDS.docx
+++ b/Documents/DDS.docx
@@ -228,7 +228,7 @@
         <w:rPr>
           <w:noProof/>
         </w:rPr>
-        <w:t>9 February 2015 @ 1:24:00 AM</w:t>
+        <w:t>10 February 2015 @ 7:45:00 AM</w:t>
       </w:r>
       <w:r>
         <w:fldChar w:fldCharType="end"/>
@@ -3747,19 +3747,7 @@
           <w:rPr>
             <w:rStyle w:val="Hyperlink"/>
           </w:rPr>
-          <w:t>Sketcher Processin</w:t>
-        </w:r>
-        <w:r>
-          <w:rPr>
-            <w:rStyle w:val="Hyperlink"/>
-          </w:rPr>
-          <w:t>g</w:t>
-        </w:r>
-        <w:r>
-          <w:rPr>
-            <w:rStyle w:val="Hyperlink"/>
-          </w:rPr>
-          <w:t xml:space="preserve"> Subsystem</w:t>
+          <w:t>Sketcher Processing Subsystem</w:t>
         </w:r>
         <w:r>
           <w:rPr>
@@ -4886,64 +4874,43 @@
     <w:p>
       <w:pPr>
         <w:pStyle w:val="Heading3"/>
-        <w:tabs>
-          <w:tab w:val="num" w:pos="1710"/>
-        </w:tabs>
-        <w:ind w:left="720" w:firstLine="0"/>
+        <w:rPr>
+          <w:sz w:val="22"/>
+          <w:szCs w:val="22"/>
+        </w:rPr>
+      </w:pPr>
+      <w:r>
+        <w:rPr>
+          <w:sz w:val="22"/>
+          <w:szCs w:val="22"/>
+        </w:rPr>
+        <w:t xml:space="preserve">Purpose: </w:t>
+      </w:r>
+      <w:r>
         <w:rPr>
           <w:b w:val="0"/>
           <w:sz w:val="22"/>
           <w:szCs w:val="22"/>
         </w:rPr>
-      </w:pPr>
-      <w:r>
-        <w:rPr>
-          <w:sz w:val="22"/>
-          <w:szCs w:val="22"/>
-        </w:rPr>
-        <w:t xml:space="preserve">Purpose: </w:t>
-      </w:r>
+        <w:t xml:space="preserve">The Raspberry Pi will be the main processor of the Sidewalk Sketcher. This device will program the </w:t>
+      </w:r>
+      <w:proofErr w:type="spellStart"/>
       <w:r>
         <w:rPr>
           <w:b w:val="0"/>
           <w:sz w:val="22"/>
           <w:szCs w:val="22"/>
         </w:rPr>
-        <w:t xml:space="preserve">The Raspberry Pi will be the main processor of the Sidewalk Sketcher. This device will program the </w:t>
-      </w:r>
-      <w:proofErr w:type="spellStart"/>
+        <w:t>iCreate</w:t>
+      </w:r>
+      <w:proofErr w:type="spellEnd"/>
       <w:r>
         <w:rPr>
           <w:b w:val="0"/>
           <w:sz w:val="22"/>
           <w:szCs w:val="22"/>
         </w:rPr>
-        <w:t>iCreate</w:t>
-      </w:r>
-      <w:proofErr w:type="spellEnd"/>
-      <w:r>
-        <w:rPr>
-          <w:b w:val="0"/>
-          <w:sz w:val="22"/>
-          <w:szCs w:val="22"/>
-        </w:rPr>
-        <w:t>, control the chalk flow, and just overall control the physical compone</w:t>
-      </w:r>
-      <w:r>
-        <w:rPr>
-          <w:b w:val="0"/>
-          <w:sz w:val="22"/>
-          <w:szCs w:val="22"/>
-        </w:rPr>
-        <w:t>nt of the Sidewalk Sketcher. It</w:t>
-      </w:r>
-      <w:r>
-        <w:rPr>
-          <w:b w:val="0"/>
-          <w:sz w:val="22"/>
-          <w:szCs w:val="22"/>
-        </w:rPr>
-        <w:t xml:space="preserve">s 40 GPIO pins will be used to retrieve and send information to the </w:t>
+        <w:t xml:space="preserve">, control the chalk flow, and just overall control the physical component of the Sidewalk Sketcher. Its 40 GPIO pins will be used to retrieve and send information to the </w:t>
       </w:r>
       <w:proofErr w:type="spellStart"/>
       <w:r>
@@ -4970,8 +4937,16 @@
         <w:tabs>
           <w:tab w:val="num" w:pos="1710"/>
         </w:tabs>
-      </w:pPr>
-      <w:r>
+        <w:rPr>
+          <w:sz w:val="22"/>
+          <w:szCs w:val="22"/>
+        </w:rPr>
+      </w:pPr>
+      <w:r>
+        <w:rPr>
+          <w:sz w:val="22"/>
+          <w:szCs w:val="22"/>
+        </w:rPr>
         <w:t>Specifications:</w:t>
       </w:r>
     </w:p>
@@ -5387,14 +5362,22 @@
         </w:tabs>
         <w:rPr>
           <w:b w:val="0"/>
-        </w:rPr>
-      </w:pPr>
-      <w:r>
+          <w:sz w:val="22"/>
+          <w:szCs w:val="22"/>
+        </w:rPr>
+      </w:pPr>
+      <w:r>
+        <w:rPr>
+          <w:sz w:val="22"/>
+          <w:szCs w:val="22"/>
+        </w:rPr>
         <w:t xml:space="preserve">Interfaces: </w:t>
       </w:r>
       <w:r>
         <w:rPr>
           <w:b w:val="0"/>
+          <w:sz w:val="22"/>
+          <w:szCs w:val="22"/>
         </w:rPr>
         <w:t xml:space="preserve">Since the Raspberry Pi is the central unit of control, it will interface with the </w:t>
       </w:r>
@@ -5402,6 +5385,8 @@
       <w:r>
         <w:rPr>
           <w:b w:val="0"/>
+          <w:sz w:val="22"/>
+          <w:szCs w:val="22"/>
         </w:rPr>
         <w:t>iCreate</w:t>
       </w:r>
@@ -5409,6 +5394,8 @@
       <w:r>
         <w:rPr>
           <w:b w:val="0"/>
+          <w:sz w:val="22"/>
+          <w:szCs w:val="22"/>
         </w:rPr>
         <w:t>, a stepper motor, LEDs and speakers.</w:t>
       </w:r>
@@ -5757,13 +5744,23 @@
         <w:tabs>
           <w:tab w:val="num" w:pos="1710"/>
         </w:tabs>
-      </w:pPr>
-      <w:r>
+        <w:rPr>
+          <w:sz w:val="22"/>
+          <w:szCs w:val="22"/>
+        </w:rPr>
+      </w:pPr>
+      <w:r>
+        <w:rPr>
+          <w:sz w:val="22"/>
+          <w:szCs w:val="22"/>
+        </w:rPr>
         <w:t xml:space="preserve">Quantity: </w:t>
       </w:r>
       <w:r>
         <w:rPr>
           <w:b w:val="0"/>
+          <w:sz w:val="22"/>
+          <w:szCs w:val="22"/>
         </w:rPr>
         <w:t>The Sidewalk Sketcher will require one Raspberry Pi Camera.</w:t>
       </w:r>
@@ -5774,13 +5771,23 @@
         <w:tabs>
           <w:tab w:val="num" w:pos="1710"/>
         </w:tabs>
-      </w:pPr>
-      <w:r>
+        <w:rPr>
+          <w:sz w:val="22"/>
+          <w:szCs w:val="22"/>
+        </w:rPr>
+      </w:pPr>
+      <w:r>
+        <w:rPr>
+          <w:sz w:val="22"/>
+          <w:szCs w:val="22"/>
+        </w:rPr>
         <w:t xml:space="preserve">Purpose: </w:t>
       </w:r>
       <w:r>
         <w:rPr>
           <w:b w:val="0"/>
+          <w:sz w:val="22"/>
+          <w:szCs w:val="22"/>
         </w:rPr>
         <w:t>This camera will be used with the panoramic lens to calculate the position of the robot using trigonometry based on the markers.</w:t>
       </w:r>
@@ -5791,8 +5798,16 @@
         <w:tabs>
           <w:tab w:val="num" w:pos="1710"/>
         </w:tabs>
-      </w:pPr>
-      <w:r>
+        <w:rPr>
+          <w:sz w:val="22"/>
+          <w:szCs w:val="22"/>
+        </w:rPr>
+      </w:pPr>
+      <w:r>
+        <w:rPr>
+          <w:sz w:val="22"/>
+          <w:szCs w:val="22"/>
+        </w:rPr>
         <w:t>Specifications:</w:t>
       </w:r>
     </w:p>
@@ -6016,14 +6031,24 @@
         <w:tabs>
           <w:tab w:val="num" w:pos="1710"/>
         </w:tabs>
-      </w:pPr>
-      <w:r>
+        <w:rPr>
+          <w:sz w:val="22"/>
+          <w:szCs w:val="22"/>
+        </w:rPr>
+      </w:pPr>
+      <w:r>
+        <w:rPr>
+          <w:sz w:val="22"/>
+          <w:szCs w:val="22"/>
+        </w:rPr>
         <w:lastRenderedPageBreak/>
         <w:t xml:space="preserve">Interfaces: </w:t>
       </w:r>
       <w:r>
         <w:rPr>
           <w:b w:val="0"/>
+          <w:sz w:val="22"/>
+          <w:szCs w:val="22"/>
         </w:rPr>
         <w:t>The camera will interface with the Raspberry Pi through the ribbon cable.</w:t>
       </w:r>
@@ -6090,21 +6115,25 @@
         <w:tabs>
           <w:tab w:val="num" w:pos="1710"/>
         </w:tabs>
-      </w:pPr>
-      <w:r>
+        <w:rPr>
+          <w:sz w:val="22"/>
+          <w:szCs w:val="22"/>
+        </w:rPr>
+      </w:pPr>
+      <w:r>
+        <w:rPr>
+          <w:sz w:val="22"/>
+          <w:szCs w:val="22"/>
+        </w:rPr>
         <w:t>Quantity:</w:t>
       </w:r>
       <w:r>
         <w:rPr>
           <w:b w:val="0"/>
-        </w:rPr>
-        <w:t xml:space="preserve"> </w:t>
-      </w:r>
-      <w:r>
-        <w:rPr>
-          <w:b w:val="0"/>
-        </w:rPr>
-        <w:t>The Sidewalk Sketcher will require one panoramic lens.</w:t>
+          <w:sz w:val="22"/>
+          <w:szCs w:val="22"/>
+        </w:rPr>
+        <w:t xml:space="preserve"> The Sidewalk Sketcher will require one panoramic lens.</w:t>
       </w:r>
     </w:p>
     <w:p>
@@ -6113,13 +6142,23 @@
         <w:tabs>
           <w:tab w:val="num" w:pos="1710"/>
         </w:tabs>
-      </w:pPr>
-      <w:r>
+        <w:rPr>
+          <w:sz w:val="22"/>
+          <w:szCs w:val="22"/>
+        </w:rPr>
+      </w:pPr>
+      <w:r>
+        <w:rPr>
+          <w:sz w:val="22"/>
+          <w:szCs w:val="22"/>
+        </w:rPr>
         <w:t xml:space="preserve">Purpose: </w:t>
       </w:r>
       <w:r>
         <w:rPr>
           <w:b w:val="0"/>
+          <w:sz w:val="22"/>
+          <w:szCs w:val="22"/>
         </w:rPr>
         <w:t xml:space="preserve">The panoramic lens will be used with the Raspberry Pi to have a 360 degree view of the surrounding to view the markers. With these markers, the relative position of the </w:t>
       </w:r>
@@ -6127,6 +6166,8 @@
       <w:r>
         <w:rPr>
           <w:b w:val="0"/>
+          <w:sz w:val="22"/>
+          <w:szCs w:val="22"/>
         </w:rPr>
         <w:t>iCreate</w:t>
       </w:r>
@@ -6134,6 +6175,8 @@
       <w:r>
         <w:rPr>
           <w:b w:val="0"/>
+          <w:sz w:val="22"/>
+          <w:szCs w:val="22"/>
         </w:rPr>
         <w:t xml:space="preserve"> will be calculated.</w:t>
       </w:r>
@@ -6144,8 +6187,16 @@
         <w:tabs>
           <w:tab w:val="num" w:pos="1710"/>
         </w:tabs>
-      </w:pPr>
-      <w:r>
+        <w:rPr>
+          <w:sz w:val="22"/>
+          <w:szCs w:val="22"/>
+        </w:rPr>
+      </w:pPr>
+      <w:r>
+        <w:rPr>
+          <w:sz w:val="22"/>
+          <w:szCs w:val="22"/>
+        </w:rPr>
         <w:t>Specifications:</w:t>
       </w:r>
     </w:p>
@@ -6280,13 +6331,23 @@
         <w:tabs>
           <w:tab w:val="num" w:pos="1710"/>
         </w:tabs>
-      </w:pPr>
-      <w:r>
+        <w:rPr>
+          <w:sz w:val="22"/>
+          <w:szCs w:val="22"/>
+        </w:rPr>
+      </w:pPr>
+      <w:r>
+        <w:rPr>
+          <w:sz w:val="22"/>
+          <w:szCs w:val="22"/>
+        </w:rPr>
         <w:t xml:space="preserve">Interfaces: </w:t>
       </w:r>
       <w:r>
         <w:rPr>
           <w:b w:val="0"/>
+          <w:sz w:val="22"/>
+          <w:szCs w:val="22"/>
         </w:rPr>
         <w:t>The panoramic lens will interface with the camera by being placed on top of the camera.</w:t>
       </w:r>
@@ -6381,13 +6442,23 @@
         <w:tabs>
           <w:tab w:val="num" w:pos="1710"/>
         </w:tabs>
-      </w:pPr>
-      <w:r>
+        <w:rPr>
+          <w:sz w:val="22"/>
+          <w:szCs w:val="22"/>
+        </w:rPr>
+      </w:pPr>
+      <w:r>
+        <w:rPr>
+          <w:sz w:val="22"/>
+          <w:szCs w:val="22"/>
+        </w:rPr>
         <w:t xml:space="preserve">Quantity: </w:t>
       </w:r>
       <w:r>
         <w:rPr>
           <w:b w:val="0"/>
+          <w:sz w:val="22"/>
+          <w:szCs w:val="22"/>
         </w:rPr>
         <w:t xml:space="preserve">The Sidewalk Sketcher will require one Roomba </w:t>
       </w:r>
@@ -6395,12 +6466,16 @@
         <w:rPr>
           <w:rFonts w:cs="Times New Roman"/>
           <w:b w:val="0"/>
+          <w:sz w:val="22"/>
+          <w:szCs w:val="22"/>
         </w:rPr>
         <w:t>®</w:t>
       </w:r>
       <w:r>
         <w:rPr>
           <w:b w:val="0"/>
+          <w:sz w:val="22"/>
+          <w:szCs w:val="22"/>
         </w:rPr>
         <w:t xml:space="preserve"> </w:t>
       </w:r>
@@ -6408,6 +6483,8 @@
       <w:r>
         <w:rPr>
           <w:b w:val="0"/>
+          <w:sz w:val="22"/>
+          <w:szCs w:val="22"/>
         </w:rPr>
         <w:t>iCreate</w:t>
       </w:r>
@@ -6415,6 +6492,8 @@
       <w:r>
         <w:rPr>
           <w:b w:val="0"/>
+          <w:sz w:val="22"/>
+          <w:szCs w:val="22"/>
         </w:rPr>
         <w:t xml:space="preserve"> 2.</w:t>
       </w:r>
@@ -6425,13 +6504,23 @@
         <w:tabs>
           <w:tab w:val="num" w:pos="1710"/>
         </w:tabs>
-      </w:pPr>
-      <w:r>
+        <w:rPr>
+          <w:sz w:val="22"/>
+          <w:szCs w:val="22"/>
+        </w:rPr>
+      </w:pPr>
+      <w:r>
+        <w:rPr>
+          <w:sz w:val="22"/>
+          <w:szCs w:val="22"/>
+        </w:rPr>
         <w:t xml:space="preserve">Purpose: </w:t>
       </w:r>
       <w:r>
         <w:rPr>
           <w:b w:val="0"/>
+          <w:sz w:val="22"/>
+          <w:szCs w:val="22"/>
         </w:rPr>
         <w:t xml:space="preserve">The </w:t>
       </w:r>
@@ -6439,6 +6528,8 @@
       <w:r>
         <w:rPr>
           <w:b w:val="0"/>
+          <w:sz w:val="22"/>
+          <w:szCs w:val="22"/>
         </w:rPr>
         <w:t>iCreate</w:t>
       </w:r>
@@ -6446,6 +6537,8 @@
       <w:r>
         <w:rPr>
           <w:b w:val="0"/>
+          <w:sz w:val="22"/>
+          <w:szCs w:val="22"/>
         </w:rPr>
         <w:t xml:space="preserve"> 2 will provide the movement of the Sidewalk Sketcher. It will carry the Raspberry Pi along with the stepper motor that will control the chalk piece. </w:t>
       </w:r>
@@ -6456,8 +6549,16 @@
         <w:tabs>
           <w:tab w:val="num" w:pos="1710"/>
         </w:tabs>
-      </w:pPr>
-      <w:r>
+        <w:rPr>
+          <w:sz w:val="22"/>
+          <w:szCs w:val="22"/>
+        </w:rPr>
+      </w:pPr>
+      <w:r>
+        <w:rPr>
+          <w:sz w:val="22"/>
+          <w:szCs w:val="22"/>
+        </w:rPr>
         <w:t>Specifications:</w:t>
       </w:r>
     </w:p>
@@ -6592,33 +6693,41 @@
         <w:tabs>
           <w:tab w:val="num" w:pos="1710"/>
         </w:tabs>
-      </w:pPr>
-      <w:r>
+        <w:rPr>
+          <w:sz w:val="22"/>
+          <w:szCs w:val="22"/>
+        </w:rPr>
+      </w:pPr>
+      <w:r>
+        <w:rPr>
+          <w:sz w:val="22"/>
+          <w:szCs w:val="22"/>
+        </w:rPr>
         <w:t xml:space="preserve">Interfaces: </w:t>
       </w:r>
       <w:r>
         <w:rPr>
           <w:b w:val="0"/>
-        </w:rPr>
-        <w:t>The</w:t>
-      </w:r>
+          <w:sz w:val="22"/>
+          <w:szCs w:val="22"/>
+        </w:rPr>
+        <w:t xml:space="preserve">The </w:t>
+      </w:r>
+      <w:proofErr w:type="spellStart"/>
       <w:r>
         <w:rPr>
           <w:b w:val="0"/>
-        </w:rPr>
-        <w:t xml:space="preserve"> </w:t>
-      </w:r>
-      <w:proofErr w:type="spellStart"/>
+          <w:sz w:val="22"/>
+          <w:szCs w:val="22"/>
+        </w:rPr>
+        <w:t>iCreate</w:t>
+      </w:r>
+      <w:proofErr w:type="spellEnd"/>
       <w:r>
         <w:rPr>
           <w:b w:val="0"/>
-        </w:rPr>
-        <w:t>iCreate</w:t>
-      </w:r>
-      <w:proofErr w:type="spellEnd"/>
-      <w:r>
-        <w:rPr>
-          <w:b w:val="0"/>
+          <w:sz w:val="22"/>
+          <w:szCs w:val="22"/>
         </w:rPr>
         <w:t xml:space="preserve"> 2 will interface directly with the Raspberry Pi.</w:t>
       </w:r>
@@ -6689,13 +6798,23 @@
         <w:tabs>
           <w:tab w:val="num" w:pos="1710"/>
         </w:tabs>
-      </w:pPr>
-      <w:r>
+        <w:rPr>
+          <w:sz w:val="22"/>
+          <w:szCs w:val="22"/>
+        </w:rPr>
+      </w:pPr>
+      <w:r>
+        <w:rPr>
+          <w:sz w:val="22"/>
+          <w:szCs w:val="22"/>
+        </w:rPr>
         <w:t xml:space="preserve">Quantity: </w:t>
       </w:r>
       <w:r>
         <w:rPr>
           <w:b w:val="0"/>
+          <w:sz w:val="22"/>
+          <w:szCs w:val="22"/>
         </w:rPr>
         <w:t>The Sidewalk Sketcher will require one stepper motor.</w:t>
       </w:r>
@@ -6706,21 +6825,25 @@
         <w:tabs>
           <w:tab w:val="num" w:pos="1710"/>
         </w:tabs>
-      </w:pPr>
-      <w:r>
+        <w:rPr>
+          <w:sz w:val="22"/>
+          <w:szCs w:val="22"/>
+        </w:rPr>
+      </w:pPr>
+      <w:r>
+        <w:rPr>
+          <w:sz w:val="22"/>
+          <w:szCs w:val="22"/>
+        </w:rPr>
         <w:t xml:space="preserve">Purpose: </w:t>
       </w:r>
       <w:r>
         <w:rPr>
           <w:b w:val="0"/>
-        </w:rPr>
-        <w:t>The</w:t>
-      </w:r>
-      <w:r>
-        <w:rPr>
-          <w:b w:val="0"/>
-        </w:rPr>
-        <w:t xml:space="preserve"> stepper motor will be attached to a chalk holder that would be used to control the chalk.</w:t>
+          <w:sz w:val="22"/>
+          <w:szCs w:val="22"/>
+        </w:rPr>
+        <w:t>The stepper motor will be attached to a chalk holder that would be used to control the chalk.</w:t>
       </w:r>
     </w:p>
     <w:p>
@@ -6729,8 +6852,16 @@
         <w:tabs>
           <w:tab w:val="num" w:pos="1710"/>
         </w:tabs>
-      </w:pPr>
-      <w:r>
+        <w:rPr>
+          <w:sz w:val="22"/>
+          <w:szCs w:val="22"/>
+        </w:rPr>
+      </w:pPr>
+      <w:r>
+        <w:rPr>
+          <w:sz w:val="22"/>
+          <w:szCs w:val="22"/>
+        </w:rPr>
         <w:t>Specifications:</w:t>
       </w:r>
     </w:p>
@@ -6962,21 +7093,25 @@
         <w:tabs>
           <w:tab w:val="num" w:pos="1710"/>
         </w:tabs>
-      </w:pPr>
-      <w:r>
+        <w:rPr>
+          <w:sz w:val="22"/>
+          <w:szCs w:val="22"/>
+        </w:rPr>
+      </w:pPr>
+      <w:r>
+        <w:rPr>
+          <w:sz w:val="22"/>
+          <w:szCs w:val="22"/>
+        </w:rPr>
         <w:t xml:space="preserve">Interfaces: </w:t>
       </w:r>
       <w:r>
         <w:rPr>
           <w:b w:val="0"/>
-        </w:rPr>
-        <w:t>The</w:t>
-      </w:r>
-      <w:r>
-        <w:rPr>
-          <w:b w:val="0"/>
-        </w:rPr>
-        <w:t xml:space="preserve"> stepper motor will interface directly with the Raspberry Pi.</w:t>
+          <w:sz w:val="22"/>
+          <w:szCs w:val="22"/>
+        </w:rPr>
+        <w:t>The stepper motor will interface directly with the Raspberry Pi.</w:t>
       </w:r>
     </w:p>
     <w:p/>
@@ -7045,22 +7180,38 @@
         <w:tabs>
           <w:tab w:val="num" w:pos="1710"/>
         </w:tabs>
-      </w:pPr>
-      <w:r>
+        <w:rPr>
+          <w:sz w:val="22"/>
+          <w:szCs w:val="22"/>
+        </w:rPr>
+      </w:pPr>
+      <w:r>
+        <w:rPr>
+          <w:sz w:val="22"/>
+          <w:szCs w:val="22"/>
+        </w:rPr>
         <w:t xml:space="preserve">Quantity: </w:t>
       </w:r>
       <w:r>
         <w:rPr>
           <w:b w:val="0"/>
+          <w:sz w:val="22"/>
+          <w:szCs w:val="22"/>
         </w:rPr>
         <w:t>The</w:t>
       </w:r>
       <w:r>
+        <w:rPr>
+          <w:sz w:val="22"/>
+          <w:szCs w:val="22"/>
+        </w:rPr>
         <w:t xml:space="preserve"> </w:t>
       </w:r>
       <w:r>
         <w:rPr>
           <w:b w:val="0"/>
+          <w:sz w:val="22"/>
+          <w:szCs w:val="22"/>
         </w:rPr>
         <w:t>Sidewalk Sketcher will use two LED’s.</w:t>
       </w:r>
@@ -7071,13 +7222,23 @@
         <w:tabs>
           <w:tab w:val="num" w:pos="1710"/>
         </w:tabs>
-      </w:pPr>
-      <w:r>
+        <w:rPr>
+          <w:sz w:val="22"/>
+          <w:szCs w:val="22"/>
+        </w:rPr>
+      </w:pPr>
+      <w:r>
+        <w:rPr>
+          <w:sz w:val="22"/>
+          <w:szCs w:val="22"/>
+        </w:rPr>
         <w:t xml:space="preserve">Purpose: </w:t>
       </w:r>
       <w:r>
         <w:rPr>
           <w:b w:val="0"/>
+          <w:sz w:val="22"/>
+          <w:szCs w:val="22"/>
         </w:rPr>
         <w:t>The LED’s will serve the purpose to alert the user when the robot is low on battery and a reload of chalk is needed.</w:t>
       </w:r>
@@ -7088,8 +7249,16 @@
         <w:tabs>
           <w:tab w:val="num" w:pos="1710"/>
         </w:tabs>
-      </w:pPr>
-      <w:r>
+        <w:rPr>
+          <w:sz w:val="22"/>
+          <w:szCs w:val="22"/>
+        </w:rPr>
+      </w:pPr>
+      <w:r>
+        <w:rPr>
+          <w:sz w:val="22"/>
+          <w:szCs w:val="22"/>
+        </w:rPr>
         <w:t>Specifications:</w:t>
       </w:r>
     </w:p>
@@ -7236,13 +7405,23 @@
         <w:tabs>
           <w:tab w:val="num" w:pos="1710"/>
         </w:tabs>
-      </w:pPr>
-      <w:r>
+        <w:rPr>
+          <w:sz w:val="22"/>
+          <w:szCs w:val="22"/>
+        </w:rPr>
+      </w:pPr>
+      <w:r>
+        <w:rPr>
+          <w:sz w:val="22"/>
+          <w:szCs w:val="22"/>
+        </w:rPr>
         <w:t xml:space="preserve">Interfaces: </w:t>
       </w:r>
       <w:r>
         <w:rPr>
           <w:b w:val="0"/>
+          <w:sz w:val="22"/>
+          <w:szCs w:val="22"/>
         </w:rPr>
         <w:t>These LED’s will interface with the Raspberry Pi.</w:t>
       </w:r>
@@ -7319,14 +7498,24 @@
         <w:tabs>
           <w:tab w:val="num" w:pos="1710"/>
         </w:tabs>
-      </w:pPr>
-      <w:r>
+        <w:rPr>
+          <w:sz w:val="22"/>
+          <w:szCs w:val="22"/>
+        </w:rPr>
+      </w:pPr>
+      <w:r>
+        <w:rPr>
+          <w:sz w:val="22"/>
+          <w:szCs w:val="22"/>
+        </w:rPr>
         <w:lastRenderedPageBreak/>
         <w:t xml:space="preserve">Quantity: </w:t>
       </w:r>
       <w:r>
         <w:rPr>
           <w:b w:val="0"/>
+          <w:sz w:val="22"/>
+          <w:szCs w:val="22"/>
         </w:rPr>
         <w:t xml:space="preserve">The Sidewalk Sketcher will have four broom stick wooden poles. </w:t>
       </w:r>
@@ -7337,21 +7526,25 @@
         <w:tabs>
           <w:tab w:val="num" w:pos="1710"/>
         </w:tabs>
-      </w:pPr>
-      <w:r>
+        <w:rPr>
+          <w:sz w:val="22"/>
+          <w:szCs w:val="22"/>
+        </w:rPr>
+      </w:pPr>
+      <w:r>
+        <w:rPr>
+          <w:sz w:val="22"/>
+          <w:szCs w:val="22"/>
+        </w:rPr>
         <w:t>Purpose:</w:t>
       </w:r>
       <w:r>
         <w:rPr>
           <w:b w:val="0"/>
-        </w:rPr>
-        <w:t xml:space="preserve"> </w:t>
-      </w:r>
-      <w:r>
-        <w:rPr>
-          <w:b w:val="0"/>
-        </w:rPr>
-        <w:t>The wooden sticks will be used as the trunk for the markers. They will be attached to a wooden based made from wood.</w:t>
+          <w:sz w:val="22"/>
+          <w:szCs w:val="22"/>
+        </w:rPr>
+        <w:t xml:space="preserve"> The wooden sticks will be used as the trunk for the markers. They will be attached to a wooden based made from wood.</w:t>
       </w:r>
     </w:p>
     <w:p>
@@ -7360,8 +7553,16 @@
         <w:tabs>
           <w:tab w:val="num" w:pos="1710"/>
         </w:tabs>
-      </w:pPr>
-      <w:r>
+        <w:rPr>
+          <w:sz w:val="22"/>
+          <w:szCs w:val="22"/>
+        </w:rPr>
+      </w:pPr>
+      <w:r>
+        <w:rPr>
+          <w:sz w:val="22"/>
+          <w:szCs w:val="22"/>
+        </w:rPr>
         <w:t>Specifications:</w:t>
       </w:r>
     </w:p>
@@ -7440,13 +7641,23 @@
         <w:tabs>
           <w:tab w:val="num" w:pos="1710"/>
         </w:tabs>
-      </w:pPr>
-      <w:r>
+        <w:rPr>
+          <w:sz w:val="22"/>
+          <w:szCs w:val="22"/>
+        </w:rPr>
+      </w:pPr>
+      <w:r>
+        <w:rPr>
+          <w:sz w:val="22"/>
+          <w:szCs w:val="22"/>
+        </w:rPr>
         <w:t>Interfaces:</w:t>
       </w:r>
       <w:r>
         <w:rPr>
           <w:b w:val="0"/>
+          <w:sz w:val="22"/>
+          <w:szCs w:val="22"/>
         </w:rPr>
         <w:t xml:space="preserve"> These wooden poles will be mounter on top of a bass created from wood.</w:t>
       </w:r>
@@ -7520,13 +7731,23 @@
         <w:tabs>
           <w:tab w:val="num" w:pos="1710"/>
         </w:tabs>
-      </w:pPr>
-      <w:r>
+        <w:rPr>
+          <w:sz w:val="22"/>
+          <w:szCs w:val="22"/>
+        </w:rPr>
+      </w:pPr>
+      <w:r>
+        <w:rPr>
+          <w:sz w:val="22"/>
+          <w:szCs w:val="22"/>
+        </w:rPr>
         <w:t xml:space="preserve">Quantity: </w:t>
       </w:r>
       <w:r>
         <w:rPr>
           <w:b w:val="0"/>
+          <w:sz w:val="22"/>
+          <w:szCs w:val="22"/>
         </w:rPr>
         <w:t xml:space="preserve">The Sidewalk Sketcher will use 3 different color swim </w:t>
       </w:r>
@@ -7534,6 +7755,8 @@
       <w:r>
         <w:rPr>
           <w:b w:val="0"/>
+          <w:sz w:val="22"/>
+          <w:szCs w:val="22"/>
         </w:rPr>
         <w:t>noodes</w:t>
       </w:r>
@@ -7541,6 +7764,8 @@
       <w:r>
         <w:rPr>
           <w:b w:val="0"/>
+          <w:sz w:val="22"/>
+          <w:szCs w:val="22"/>
         </w:rPr>
         <w:t>.</w:t>
       </w:r>
@@ -7551,13 +7776,23 @@
         <w:tabs>
           <w:tab w:val="num" w:pos="1710"/>
         </w:tabs>
-      </w:pPr>
-      <w:r>
+        <w:rPr>
+          <w:sz w:val="22"/>
+          <w:szCs w:val="22"/>
+        </w:rPr>
+      </w:pPr>
+      <w:r>
+        <w:rPr>
+          <w:sz w:val="22"/>
+          <w:szCs w:val="22"/>
+        </w:rPr>
         <w:t xml:space="preserve">Purpose: </w:t>
       </w:r>
       <w:r>
         <w:rPr>
           <w:b w:val="0"/>
+          <w:sz w:val="22"/>
+          <w:szCs w:val="22"/>
         </w:rPr>
         <w:t>The swim noodles will serve the purpose to label the markers so that the camera is able to calculate the relative position using trigonometry and polar coordinates.</w:t>
       </w:r>
@@ -7568,8 +7803,16 @@
         <w:tabs>
           <w:tab w:val="num" w:pos="1710"/>
         </w:tabs>
-      </w:pPr>
-      <w:r>
+        <w:rPr>
+          <w:sz w:val="22"/>
+          <w:szCs w:val="22"/>
+        </w:rPr>
+      </w:pPr>
+      <w:r>
+        <w:rPr>
+          <w:sz w:val="22"/>
+          <w:szCs w:val="22"/>
+        </w:rPr>
         <w:t>Specifications:</w:t>
       </w:r>
     </w:p>
@@ -7650,13 +7893,25 @@
         </w:tabs>
       </w:pPr>
       <w:r>
+        <w:rPr>
+          <w:sz w:val="22"/>
+          <w:szCs w:val="22"/>
+        </w:rPr>
         <w:t xml:space="preserve">Interfaces: </w:t>
       </w:r>
       <w:r>
         <w:rPr>
           <w:b w:val="0"/>
-        </w:rPr>
-        <w:t>These swim noodles will be mounted on top of the wooden sticks and will be simply serve the purpose to label each marker.</w:t>
+          <w:sz w:val="22"/>
+          <w:szCs w:val="22"/>
+        </w:rPr>
+        <w:t>These swim noodles will be mounted on top of the wooden sticks and will be simply serve the purpose to label each marker</w:t>
+      </w:r>
+      <w:r>
+        <w:rPr>
+          <w:b w:val="0"/>
+        </w:rPr>
+        <w:t>.</w:t>
       </w:r>
     </w:p>
     <w:p/>
@@ -7724,14 +7979,24 @@
         <w:tabs>
           <w:tab w:val="num" w:pos="1710"/>
         </w:tabs>
-      </w:pPr>
-      <w:r>
+        <w:rPr>
+          <w:sz w:val="22"/>
+          <w:szCs w:val="22"/>
+        </w:rPr>
+      </w:pPr>
+      <w:r>
+        <w:rPr>
+          <w:sz w:val="22"/>
+          <w:szCs w:val="22"/>
+        </w:rPr>
         <w:lastRenderedPageBreak/>
         <w:t xml:space="preserve">Quantity: </w:t>
       </w:r>
       <w:r>
         <w:rPr>
           <w:b w:val="0"/>
+          <w:sz w:val="22"/>
+          <w:szCs w:val="22"/>
         </w:rPr>
         <w:t>The Sidewalk Sketcher will use one speaker.</w:t>
       </w:r>
@@ -7742,13 +8007,23 @@
         <w:tabs>
           <w:tab w:val="num" w:pos="1710"/>
         </w:tabs>
-      </w:pPr>
-      <w:r>
+        <w:rPr>
+          <w:sz w:val="22"/>
+          <w:szCs w:val="22"/>
+        </w:rPr>
+      </w:pPr>
+      <w:r>
+        <w:rPr>
+          <w:sz w:val="22"/>
+          <w:szCs w:val="22"/>
+        </w:rPr>
         <w:t xml:space="preserve">Purpose: </w:t>
       </w:r>
       <w:r>
         <w:rPr>
           <w:b w:val="0"/>
+          <w:sz w:val="22"/>
+          <w:szCs w:val="22"/>
         </w:rPr>
         <w:t xml:space="preserve">The purpose of these speakers will be to amplify the alarm the Sidewalk Sketcher will generate when the chalk is near depletion. </w:t>
       </w:r>
@@ -7759,8 +8034,16 @@
         <w:tabs>
           <w:tab w:val="num" w:pos="1710"/>
         </w:tabs>
-      </w:pPr>
-      <w:r>
+        <w:rPr>
+          <w:sz w:val="22"/>
+          <w:szCs w:val="22"/>
+        </w:rPr>
+      </w:pPr>
+      <w:r>
+        <w:rPr>
+          <w:sz w:val="22"/>
+          <w:szCs w:val="22"/>
+        </w:rPr>
         <w:t>Specifications:</w:t>
       </w:r>
     </w:p>
@@ -7870,13 +8153,23 @@
         <w:tabs>
           <w:tab w:val="num" w:pos="1710"/>
         </w:tabs>
-      </w:pPr>
-      <w:r>
+        <w:rPr>
+          <w:sz w:val="22"/>
+          <w:szCs w:val="22"/>
+        </w:rPr>
+      </w:pPr>
+      <w:r>
+        <w:rPr>
+          <w:sz w:val="22"/>
+          <w:szCs w:val="22"/>
+        </w:rPr>
         <w:t xml:space="preserve">Interfaces: </w:t>
       </w:r>
       <w:r>
         <w:rPr>
           <w:b w:val="0"/>
+          <w:sz w:val="22"/>
+          <w:szCs w:val="22"/>
         </w:rPr>
         <w:t>This speaker will interact directly with the Raspberry Pi.</w:t>
       </w:r>
@@ -7947,13 +8240,23 @@
         <w:tabs>
           <w:tab w:val="num" w:pos="1710"/>
         </w:tabs>
-      </w:pPr>
-      <w:r>
+        <w:rPr>
+          <w:sz w:val="22"/>
+          <w:szCs w:val="22"/>
+        </w:rPr>
+      </w:pPr>
+      <w:r>
+        <w:rPr>
+          <w:sz w:val="22"/>
+          <w:szCs w:val="22"/>
+        </w:rPr>
         <w:t xml:space="preserve">Quantity: </w:t>
       </w:r>
       <w:r>
         <w:rPr>
           <w:b w:val="0"/>
+          <w:sz w:val="22"/>
+          <w:szCs w:val="22"/>
         </w:rPr>
         <w:t>The Sidewalk Sketcher will require 4 pieces of 2” by 4: by 12” which can be attained from one piece of 2” by 2: by 8’.</w:t>
       </w:r>
@@ -7964,13 +8267,23 @@
         <w:tabs>
           <w:tab w:val="num" w:pos="1710"/>
         </w:tabs>
-      </w:pPr>
-      <w:r>
+        <w:rPr>
+          <w:sz w:val="22"/>
+          <w:szCs w:val="22"/>
+        </w:rPr>
+      </w:pPr>
+      <w:r>
+        <w:rPr>
+          <w:sz w:val="22"/>
+          <w:szCs w:val="22"/>
+        </w:rPr>
         <w:t xml:space="preserve">Purpose: </w:t>
       </w:r>
       <w:r>
         <w:rPr>
           <w:b w:val="0"/>
+          <w:sz w:val="22"/>
+          <w:szCs w:val="22"/>
         </w:rPr>
         <w:t>These pieces of wood will serve as the based for the markers used for position because they will allow the markers to stand without much/if any movement.</w:t>
       </w:r>
@@ -7981,8 +8294,16 @@
         <w:tabs>
           <w:tab w:val="num" w:pos="1710"/>
         </w:tabs>
-      </w:pPr>
-      <w:r>
+        <w:rPr>
+          <w:sz w:val="22"/>
+          <w:szCs w:val="22"/>
+        </w:rPr>
+      </w:pPr>
+      <w:r>
+        <w:rPr>
+          <w:sz w:val="22"/>
+          <w:szCs w:val="22"/>
+        </w:rPr>
         <w:t>Specifications:</w:t>
       </w:r>
     </w:p>
@@ -8054,20 +8375,37 @@
         </w:tc>
       </w:tr>
     </w:tbl>
-    <w:p/>
+    <w:p>
+      <w:pPr>
+        <w:rPr>
+          <w:sz w:val="22"/>
+          <w:szCs w:val="22"/>
+        </w:rPr>
+      </w:pPr>
+    </w:p>
     <w:p>
       <w:pPr>
         <w:pStyle w:val="Heading3"/>
         <w:tabs>
           <w:tab w:val="num" w:pos="1710"/>
         </w:tabs>
-      </w:pPr>
-      <w:r>
+        <w:rPr>
+          <w:sz w:val="22"/>
+          <w:szCs w:val="22"/>
+        </w:rPr>
+      </w:pPr>
+      <w:r>
+        <w:rPr>
+          <w:sz w:val="22"/>
+          <w:szCs w:val="22"/>
+        </w:rPr>
         <w:t xml:space="preserve">Interfaces: </w:t>
       </w:r>
       <w:r>
         <w:rPr>
           <w:b w:val="0"/>
+          <w:sz w:val="22"/>
+          <w:szCs w:val="22"/>
         </w:rPr>
         <w:t xml:space="preserve">These pieces of wood will serve as the base for the wooden sticks. </w:t>
       </w:r>
@@ -8178,7 +8516,12 @@
         <w:jc w:val="both"/>
       </w:pPr>
       <w:r>
-        <w:t xml:space="preserve">The Image </w:t>
+        <w:t>The Ima</w:t>
+      </w:r>
+      <w:bookmarkStart w:id="26" w:name="_GoBack"/>
+      <w:bookmarkEnd w:id="26"/>
+      <w:r>
+        <w:t xml:space="preserve">ge </w:t>
       </w:r>
       <w:r>
         <w:t>Scan</w:t>
@@ -8610,7 +8953,7 @@
           <w:sz w:val="28"/>
         </w:rPr>
       </w:pPr>
-      <w:bookmarkStart w:id="26" w:name="_Toc411317683"/>
+      <w:bookmarkStart w:id="27" w:name="_Toc411317683"/>
       <w:r>
         <w:rPr>
           <w:rFonts w:cs="Times New Roman"/>
@@ -8618,7 +8961,7 @@
         </w:rPr>
         <w:t>Converter System</w:t>
       </w:r>
-      <w:bookmarkEnd w:id="26"/>
+      <w:bookmarkEnd w:id="27"/>
     </w:p>
     <w:p>
       <w:pPr>
@@ -9010,7 +9353,7 @@
           <w:sz w:val="28"/>
         </w:rPr>
       </w:pPr>
-      <w:bookmarkStart w:id="27" w:name="_Toc411317684"/>
+      <w:bookmarkStart w:id="28" w:name="_Toc411317684"/>
       <w:r>
         <w:rPr>
           <w:rFonts w:cs="Times New Roman"/>
@@ -9018,7 +9361,7 @@
         </w:rPr>
         <w:t>Transfer Data</w:t>
       </w:r>
-      <w:bookmarkEnd w:id="27"/>
+      <w:bookmarkEnd w:id="28"/>
     </w:p>
     <w:p>
       <w:pPr>
@@ -9417,7 +9760,7 @@
           <w:szCs w:val="32"/>
         </w:rPr>
       </w:pPr>
-      <w:bookmarkStart w:id="28" w:name="_Toc404705159"/>
+      <w:bookmarkStart w:id="29" w:name="_Toc404705159"/>
       <w:r>
         <w:br w:type="page"/>
       </w:r>
@@ -9430,13 +9773,13 @@
           <w:numId w:val="11"/>
         </w:numPr>
       </w:pPr>
-      <w:bookmarkStart w:id="29" w:name="_Toc411317685"/>
+      <w:bookmarkStart w:id="30" w:name="_Toc411317685"/>
       <w:r>
         <w:lastRenderedPageBreak/>
         <w:t>Software Output Layer</w:t>
       </w:r>
-      <w:bookmarkEnd w:id="28"/>
       <w:bookmarkEnd w:id="29"/>
+      <w:bookmarkEnd w:id="30"/>
     </w:p>
     <w:p>
       <w:pPr>
@@ -9469,31 +9812,31 @@
       <w:pPr>
         <w:pStyle w:val="Heading2"/>
       </w:pPr>
-      <w:bookmarkStart w:id="30" w:name="_Toc411317686"/>
+      <w:bookmarkStart w:id="31" w:name="_Toc411317686"/>
       <w:r>
         <w:t>Data Packager</w:t>
       </w:r>
-      <w:bookmarkEnd w:id="30"/>
+      <w:bookmarkEnd w:id="31"/>
     </w:p>
     <w:p>
       <w:pPr>
         <w:pStyle w:val="Heading2"/>
       </w:pPr>
-      <w:bookmarkStart w:id="31" w:name="_Toc411317687"/>
+      <w:bookmarkStart w:id="32" w:name="_Toc411317687"/>
       <w:r>
         <w:t>File Generator</w:t>
       </w:r>
-      <w:bookmarkEnd w:id="31"/>
+      <w:bookmarkEnd w:id="32"/>
     </w:p>
     <w:p>
       <w:pPr>
         <w:pStyle w:val="Heading2"/>
       </w:pPr>
-      <w:bookmarkStart w:id="32" w:name="_Toc411317688"/>
+      <w:bookmarkStart w:id="33" w:name="_Toc411317688"/>
       <w:r>
         <w:t>File transfer</w:t>
       </w:r>
-      <w:bookmarkEnd w:id="32"/>
+      <w:bookmarkEnd w:id="33"/>
     </w:p>
     <w:p>
       <w:pPr>
@@ -9520,13 +9863,13 @@
       <w:pPr>
         <w:pStyle w:val="Heading1"/>
       </w:pPr>
-      <w:bookmarkStart w:id="33" w:name="_Toc404705160"/>
-      <w:bookmarkStart w:id="34" w:name="_Toc411317689"/>
+      <w:bookmarkStart w:id="34" w:name="_Toc404705160"/>
+      <w:bookmarkStart w:id="35" w:name="_Toc411317689"/>
       <w:r>
         <w:t>Software Processing Layer</w:t>
       </w:r>
-      <w:bookmarkEnd w:id="33"/>
       <w:bookmarkEnd w:id="34"/>
+      <w:bookmarkEnd w:id="35"/>
     </w:p>
     <w:p>
       <w:pPr>
@@ -9562,14 +9905,14 @@
           <w:rFonts w:eastAsia="Batang"/>
         </w:rPr>
       </w:pPr>
-      <w:bookmarkStart w:id="35" w:name="_Toc411317690"/>
+      <w:bookmarkStart w:id="36" w:name="_Toc411317690"/>
       <w:r>
         <w:rPr>
           <w:rFonts w:eastAsia="Batang"/>
         </w:rPr>
         <w:t>Image Processing</w:t>
       </w:r>
-      <w:bookmarkEnd w:id="35"/>
+      <w:bookmarkEnd w:id="36"/>
     </w:p>
     <w:p>
       <w:pPr>
@@ -9578,14 +9921,14 @@
           <w:rFonts w:eastAsia="Batang"/>
         </w:rPr>
       </w:pPr>
-      <w:bookmarkStart w:id="36" w:name="_Toc411317691"/>
+      <w:bookmarkStart w:id="37" w:name="_Toc411317691"/>
       <w:r>
         <w:rPr>
           <w:rFonts w:eastAsia="Batang"/>
         </w:rPr>
         <w:t>Information Processing</w:t>
       </w:r>
-      <w:bookmarkEnd w:id="36"/>
+      <w:bookmarkEnd w:id="37"/>
     </w:p>
     <w:p>
       <w:pPr>
@@ -9604,15 +9947,15 @@
       <w:pPr>
         <w:pStyle w:val="Heading1"/>
       </w:pPr>
-      <w:bookmarkStart w:id="37" w:name="_Toc404705161"/>
-      <w:bookmarkStart w:id="38" w:name="_Toc404803829"/>
-      <w:bookmarkStart w:id="39" w:name="_Toc411317692"/>
+      <w:bookmarkStart w:id="38" w:name="_Toc404705161"/>
+      <w:bookmarkStart w:id="39" w:name="_Toc404803829"/>
+      <w:bookmarkStart w:id="40" w:name="_Toc411317692"/>
       <w:r>
         <w:t>User Interface Layer</w:t>
       </w:r>
-      <w:bookmarkEnd w:id="37"/>
       <w:bookmarkEnd w:id="38"/>
       <w:bookmarkEnd w:id="39"/>
+      <w:bookmarkEnd w:id="40"/>
     </w:p>
     <w:p>
       <w:pPr>
@@ -9732,14 +10075,14 @@
           <w:rFonts w:eastAsia="Batang"/>
         </w:rPr>
       </w:pPr>
-      <w:bookmarkStart w:id="40" w:name="_Toc405310653"/>
+      <w:bookmarkStart w:id="41" w:name="_Toc405310653"/>
       <w:r>
         <w:rPr>
           <w:rFonts w:eastAsia="Batang"/>
         </w:rPr>
         <w:br w:type="column"/>
       </w:r>
-      <w:bookmarkStart w:id="41" w:name="_Toc411317693"/>
+      <w:bookmarkStart w:id="42" w:name="_Toc411317693"/>
       <w:r>
         <w:rPr>
           <w:rFonts w:eastAsia="Batang"/>
@@ -9747,8 +10090,8 @@
         <w:lastRenderedPageBreak/>
         <w:t>File Browser Subsystem</w:t>
       </w:r>
-      <w:bookmarkEnd w:id="40"/>
       <w:bookmarkEnd w:id="41"/>
+      <w:bookmarkEnd w:id="42"/>
     </w:p>
     <w:p>
       <w:pPr>
@@ -10594,16 +10937,16 @@
           <w:rFonts w:eastAsia="Batang"/>
         </w:rPr>
       </w:pPr>
-      <w:bookmarkStart w:id="42" w:name="_Toc404803830"/>
-      <w:bookmarkStart w:id="43" w:name="_Toc411317694"/>
+      <w:bookmarkStart w:id="43" w:name="_Toc404803830"/>
+      <w:bookmarkStart w:id="44" w:name="_Toc411317694"/>
       <w:r>
         <w:rPr>
           <w:rFonts w:eastAsia="Batang"/>
         </w:rPr>
         <w:t>File Browser Subsystem</w:t>
       </w:r>
-      <w:bookmarkEnd w:id="42"/>
       <w:bookmarkEnd w:id="43"/>
+      <w:bookmarkEnd w:id="44"/>
     </w:p>
     <w:p>
       <w:pPr>
@@ -10612,16 +10955,16 @@
           <w:rFonts w:eastAsia="Batang"/>
         </w:rPr>
       </w:pPr>
-      <w:bookmarkStart w:id="44" w:name="_Toc404803831"/>
-      <w:bookmarkStart w:id="45" w:name="_Toc411317695"/>
+      <w:bookmarkStart w:id="45" w:name="_Toc404803831"/>
+      <w:bookmarkStart w:id="46" w:name="_Toc411317695"/>
       <w:r>
         <w:rPr>
           <w:rFonts w:eastAsia="Batang"/>
         </w:rPr>
         <w:t>Cropping Subsystem</w:t>
       </w:r>
-      <w:bookmarkEnd w:id="44"/>
       <w:bookmarkEnd w:id="45"/>
+      <w:bookmarkEnd w:id="46"/>
     </w:p>
     <w:p>
       <w:pPr>
@@ -10630,16 +10973,16 @@
           <w:rFonts w:eastAsia="Batang"/>
         </w:rPr>
       </w:pPr>
-      <w:bookmarkStart w:id="46" w:name="_Toc404803832"/>
-      <w:bookmarkStart w:id="47" w:name="_Toc411317696"/>
+      <w:bookmarkStart w:id="47" w:name="_Toc404803832"/>
+      <w:bookmarkStart w:id="48" w:name="_Toc411317696"/>
       <w:r>
         <w:rPr>
           <w:rFonts w:eastAsia="Batang"/>
         </w:rPr>
         <w:t>Resize Subsystem</w:t>
       </w:r>
-      <w:bookmarkEnd w:id="46"/>
       <w:bookmarkEnd w:id="47"/>
+      <w:bookmarkEnd w:id="48"/>
     </w:p>
     <w:p>
       <w:pPr>
@@ -10648,28 +10991,28 @@
           <w:rFonts w:eastAsia="Batang"/>
         </w:rPr>
       </w:pPr>
-      <w:bookmarkStart w:id="48" w:name="_Toc404803833"/>
-      <w:bookmarkStart w:id="49" w:name="_Toc411317697"/>
+      <w:bookmarkStart w:id="49" w:name="_Toc404803833"/>
+      <w:bookmarkStart w:id="50" w:name="_Toc411317697"/>
       <w:r>
         <w:rPr>
           <w:rFonts w:eastAsia="Batang"/>
         </w:rPr>
         <w:t>Color Selector Subsystem</w:t>
       </w:r>
-      <w:bookmarkEnd w:id="48"/>
       <w:bookmarkEnd w:id="49"/>
+      <w:bookmarkEnd w:id="50"/>
     </w:p>
     <w:p>
       <w:pPr>
         <w:pStyle w:val="Heading1"/>
       </w:pPr>
-      <w:bookmarkStart w:id="50" w:name="_Toc405231097"/>
-      <w:bookmarkStart w:id="51" w:name="_Toc411317698"/>
+      <w:bookmarkStart w:id="51" w:name="_Toc405231097"/>
+      <w:bookmarkStart w:id="52" w:name="_Toc411317698"/>
       <w:r>
         <w:t>Data Storage Layer</w:t>
       </w:r>
-      <w:bookmarkEnd w:id="50"/>
       <w:bookmarkEnd w:id="51"/>
+      <w:bookmarkEnd w:id="52"/>
     </w:p>
     <w:p>
       <w:pPr>
@@ -10693,15 +11036,15 @@
       <w:pPr>
         <w:pStyle w:val="Heading2"/>
       </w:pPr>
-      <w:bookmarkStart w:id="52" w:name="_Toc405055631"/>
-      <w:bookmarkStart w:id="53" w:name="_Toc405231098"/>
-      <w:bookmarkStart w:id="54" w:name="_Toc411317699"/>
+      <w:bookmarkStart w:id="53" w:name="_Toc405055631"/>
+      <w:bookmarkStart w:id="54" w:name="_Toc405231098"/>
+      <w:bookmarkStart w:id="55" w:name="_Toc411317699"/>
       <w:r>
         <w:t>Image Repository</w:t>
       </w:r>
-      <w:bookmarkEnd w:id="52"/>
       <w:bookmarkEnd w:id="53"/>
       <w:bookmarkEnd w:id="54"/>
+      <w:bookmarkEnd w:id="55"/>
     </w:p>
     <w:p>
       <w:pPr>
@@ -11138,15 +11481,15 @@
       <w:pPr>
         <w:pStyle w:val="Heading2"/>
       </w:pPr>
-      <w:bookmarkStart w:id="55" w:name="_Toc405055632"/>
-      <w:bookmarkStart w:id="56" w:name="_Toc405231099"/>
-      <w:bookmarkStart w:id="57" w:name="_Toc411317700"/>
+      <w:bookmarkStart w:id="56" w:name="_Toc405055632"/>
+      <w:bookmarkStart w:id="57" w:name="_Toc405231099"/>
+      <w:bookmarkStart w:id="58" w:name="_Toc411317700"/>
       <w:r>
         <w:t>File Repository</w:t>
       </w:r>
-      <w:bookmarkEnd w:id="55"/>
       <w:bookmarkEnd w:id="56"/>
       <w:bookmarkEnd w:id="57"/>
+      <w:bookmarkEnd w:id="58"/>
     </w:p>
     <w:p>
       <w:pPr>
@@ -11546,13 +11889,13 @@
       <w:pPr>
         <w:pStyle w:val="Heading2"/>
       </w:pPr>
-      <w:bookmarkStart w:id="58" w:name="_Toc405231100"/>
-      <w:bookmarkStart w:id="59" w:name="_Toc411317701"/>
+      <w:bookmarkStart w:id="59" w:name="_Toc405231100"/>
+      <w:bookmarkStart w:id="60" w:name="_Toc411317701"/>
       <w:r>
         <w:t>Database Management</w:t>
       </w:r>
-      <w:bookmarkEnd w:id="58"/>
       <w:bookmarkEnd w:id="59"/>
+      <w:bookmarkEnd w:id="60"/>
     </w:p>
     <w:p>
       <w:pPr>
@@ -12403,12 +12746,12 @@
       <w:pPr>
         <w:pStyle w:val="Heading1"/>
       </w:pPr>
-      <w:bookmarkStart w:id="60" w:name="_Toc411317702"/>
+      <w:bookmarkStart w:id="61" w:name="_Toc411317702"/>
       <w:r>
         <w:lastRenderedPageBreak/>
         <w:t>Hardware Input Layer</w:t>
       </w:r>
-      <w:bookmarkEnd w:id="60"/>
+      <w:bookmarkEnd w:id="61"/>
     </w:p>
     <w:p>
       <w:pPr>
@@ -12438,11 +12781,11 @@
       <w:pPr>
         <w:pStyle w:val="Heading2"/>
       </w:pPr>
-      <w:bookmarkStart w:id="61" w:name="_Toc411317703"/>
+      <w:bookmarkStart w:id="62" w:name="_Toc411317703"/>
       <w:r>
         <w:t>File Reader Subsystem</w:t>
       </w:r>
-      <w:bookmarkEnd w:id="61"/>
+      <w:bookmarkEnd w:id="62"/>
     </w:p>
     <w:p>
       <w:pPr>
@@ -12453,21 +12796,21 @@
       <w:pPr>
         <w:pStyle w:val="Heading2"/>
       </w:pPr>
-      <w:bookmarkStart w:id="62" w:name="_Toc411317704"/>
+      <w:bookmarkStart w:id="63" w:name="_Toc411317704"/>
       <w:r>
         <w:t>Synchronization Input Subsystem</w:t>
       </w:r>
-      <w:bookmarkEnd w:id="62"/>
+      <w:bookmarkEnd w:id="63"/>
     </w:p>
     <w:p>
       <w:pPr>
         <w:pStyle w:val="Heading2"/>
       </w:pPr>
-      <w:bookmarkStart w:id="63" w:name="_Toc411317705"/>
+      <w:bookmarkStart w:id="64" w:name="_Toc411317705"/>
       <w:r>
         <w:t>Camera Processing</w:t>
       </w:r>
-      <w:bookmarkEnd w:id="63"/>
+      <w:bookmarkEnd w:id="64"/>
     </w:p>
     <w:p>
       <w:pPr>
@@ -12476,14 +12819,14 @@
       <w:r>
         <w:br w:type="page"/>
       </w:r>
-      <w:bookmarkStart w:id="64" w:name="_Toc404803834"/>
-      <w:bookmarkStart w:id="65" w:name="_Toc411317706"/>
+      <w:bookmarkStart w:id="65" w:name="_Toc404803834"/>
+      <w:bookmarkStart w:id="66" w:name="_Toc411317706"/>
       <w:r>
         <w:lastRenderedPageBreak/>
         <w:t>Hardware Output Layer</w:t>
       </w:r>
-      <w:bookmarkEnd w:id="64"/>
       <w:bookmarkEnd w:id="65"/>
+      <w:bookmarkEnd w:id="66"/>
     </w:p>
     <w:p>
       <w:pPr>
@@ -12505,21 +12848,21 @@
       <w:pPr>
         <w:pStyle w:val="Heading2"/>
       </w:pPr>
-      <w:bookmarkStart w:id="66" w:name="_Toc411317707"/>
+      <w:bookmarkStart w:id="67" w:name="_Toc411317707"/>
       <w:r>
         <w:t>Alarm Subsystem</w:t>
       </w:r>
-      <w:bookmarkEnd w:id="66"/>
+      <w:bookmarkEnd w:id="67"/>
     </w:p>
     <w:p>
       <w:pPr>
         <w:pStyle w:val="Heading2"/>
       </w:pPr>
-      <w:bookmarkStart w:id="67" w:name="_Toc411317708"/>
+      <w:bookmarkStart w:id="68" w:name="_Toc411317708"/>
       <w:r>
         <w:t>Output De-multiplexer</w:t>
       </w:r>
-      <w:bookmarkEnd w:id="67"/>
+      <w:bookmarkEnd w:id="68"/>
     </w:p>
     <w:p>
       <w:pPr>
@@ -12541,8 +12884,8 @@
       <w:pPr>
         <w:pStyle w:val="Heading1"/>
       </w:pPr>
-      <w:bookmarkStart w:id="68" w:name="_Toc411306850"/>
-      <w:bookmarkStart w:id="69" w:name="_Toc411317709"/>
+      <w:bookmarkStart w:id="69" w:name="_Toc411306850"/>
+      <w:bookmarkStart w:id="70" w:name="_Toc411317709"/>
       <w:r>
         <w:lastRenderedPageBreak/>
         <w:t>Hardware Processing</w:t>
@@ -12550,8 +12893,8 @@
       <w:r>
         <w:t xml:space="preserve"> Layer</w:t>
       </w:r>
-      <w:bookmarkEnd w:id="68"/>
       <w:bookmarkEnd w:id="69"/>
+      <w:bookmarkEnd w:id="70"/>
     </w:p>
     <w:p>
       <w:pPr>
@@ -12600,13 +12943,13 @@
       <w:pPr>
         <w:pStyle w:val="Heading2"/>
       </w:pPr>
-      <w:bookmarkStart w:id="70" w:name="_Toc411306851"/>
-      <w:bookmarkStart w:id="71" w:name="_Toc411317710"/>
+      <w:bookmarkStart w:id="71" w:name="_Toc411306851"/>
+      <w:bookmarkStart w:id="72" w:name="_Toc411317710"/>
       <w:r>
         <w:t>Hardware Input Driver Subsystem</w:t>
       </w:r>
-      <w:bookmarkEnd w:id="70"/>
       <w:bookmarkEnd w:id="71"/>
+      <w:bookmarkEnd w:id="72"/>
     </w:p>
     <w:p>
       <w:r>
@@ -12877,13 +13220,13 @@
       <w:pPr>
         <w:pStyle w:val="Heading2"/>
       </w:pPr>
-      <w:bookmarkStart w:id="72" w:name="_Toc411306852"/>
-      <w:bookmarkStart w:id="73" w:name="_Toc411317711"/>
+      <w:bookmarkStart w:id="73" w:name="_Toc411306852"/>
+      <w:bookmarkStart w:id="74" w:name="_Toc411317711"/>
       <w:r>
         <w:t>Hardware Output Driver Subsystem</w:t>
       </w:r>
-      <w:bookmarkEnd w:id="72"/>
       <w:bookmarkEnd w:id="73"/>
+      <w:bookmarkEnd w:id="74"/>
     </w:p>
     <w:p/>
     <w:p>
@@ -13151,13 +13494,13 @@
       <w:pPr>
         <w:pStyle w:val="Heading2"/>
       </w:pPr>
-      <w:bookmarkStart w:id="74" w:name="_Toc411306853"/>
-      <w:bookmarkStart w:id="75" w:name="_Toc411317712"/>
+      <w:bookmarkStart w:id="75" w:name="_Toc411306853"/>
+      <w:bookmarkStart w:id="76" w:name="_Toc411317712"/>
       <w:r>
         <w:t>Synchronization Subsystem</w:t>
       </w:r>
-      <w:bookmarkEnd w:id="74"/>
       <w:bookmarkEnd w:id="75"/>
+      <w:bookmarkEnd w:id="76"/>
     </w:p>
     <w:p>
       <w:pPr>
@@ -13878,14 +14221,14 @@
       <w:pPr>
         <w:pStyle w:val="Heading2"/>
       </w:pPr>
-      <w:bookmarkStart w:id="76" w:name="_Toc411306854"/>
-      <w:bookmarkStart w:id="77" w:name="_Toc411317713"/>
+      <w:bookmarkStart w:id="77" w:name="_Toc411306854"/>
+      <w:bookmarkStart w:id="78" w:name="_Toc411317713"/>
       <w:r>
         <w:lastRenderedPageBreak/>
         <w:t>Sketcher Processing Subsystem</w:t>
       </w:r>
-      <w:bookmarkEnd w:id="76"/>
       <w:bookmarkEnd w:id="77"/>
+      <w:bookmarkEnd w:id="78"/>
     </w:p>
     <w:p>
       <w:pPr>
@@ -14476,14 +14819,14 @@
       <w:pPr>
         <w:pStyle w:val="Heading2"/>
       </w:pPr>
-      <w:bookmarkStart w:id="78" w:name="_Toc411306855"/>
-      <w:bookmarkStart w:id="79" w:name="_Toc411317714"/>
+      <w:bookmarkStart w:id="79" w:name="_Toc411306855"/>
+      <w:bookmarkStart w:id="80" w:name="_Toc411317714"/>
       <w:r>
         <w:lastRenderedPageBreak/>
         <w:t>Position Processing Subsystem</w:t>
       </w:r>
-      <w:bookmarkEnd w:id="78"/>
       <w:bookmarkEnd w:id="79"/>
+      <w:bookmarkEnd w:id="80"/>
     </w:p>
     <w:p>
       <w:pPr>
@@ -15086,13 +15429,13 @@
       <w:pPr>
         <w:pStyle w:val="Heading1"/>
       </w:pPr>
-      <w:bookmarkStart w:id="80" w:name="_Toc411306856"/>
-      <w:bookmarkStart w:id="81" w:name="_Toc411317715"/>
+      <w:bookmarkStart w:id="81" w:name="_Toc411306856"/>
+      <w:bookmarkStart w:id="82" w:name="_Toc411317715"/>
       <w:r>
         <w:t>Sketch Layer</w:t>
       </w:r>
-      <w:bookmarkEnd w:id="80"/>
       <w:bookmarkEnd w:id="81"/>
+      <w:bookmarkEnd w:id="82"/>
     </w:p>
     <w:p>
       <w:pPr>
@@ -15113,13 +15456,13 @@
       <w:pPr>
         <w:pStyle w:val="Heading2"/>
       </w:pPr>
-      <w:bookmarkStart w:id="82" w:name="_Toc411306857"/>
-      <w:bookmarkStart w:id="83" w:name="_Toc411317716"/>
+      <w:bookmarkStart w:id="83" w:name="_Toc411306857"/>
+      <w:bookmarkStart w:id="84" w:name="_Toc411317716"/>
       <w:r>
         <w:t>Sketcher Synchronization Subsystem</w:t>
       </w:r>
-      <w:bookmarkEnd w:id="82"/>
       <w:bookmarkEnd w:id="83"/>
+      <w:bookmarkEnd w:id="84"/>
     </w:p>
     <w:p>
       <w:pPr>
@@ -15145,14 +15488,9 @@
         <w:pStyle w:val="Heading5"/>
       </w:pPr>
       <w:r>
-        <w:t xml:space="preserve">This module deals with monitoring the Sidewalk Sketcher and making sure that it </w:t>
-      </w:r>
-      <w:bookmarkStart w:id="84" w:name="_GoBack"/>
-      <w:r>
-        <w:t xml:space="preserve">performs the instruction that it’s supposed to perform. </w:t>
-      </w:r>
-    </w:p>
-    <w:bookmarkEnd w:id="84"/>
+        <w:t xml:space="preserve">This module deals with monitoring the Sidewalk Sketcher and making sure that it performs the instruction that it’s supposed to perform. </w:t>
+      </w:r>
+    </w:p>
     <w:p>
       <w:pPr>
         <w:pStyle w:val="Heading4"/>
@@ -20969,7 +21307,7 @@
 </file>
 
 <file path=customXml/itemProps1.xml><?xml version="1.0" encoding="utf-8"?>
-<ds:datastoreItem xmlns:ds="http://schemas.openxmlformats.org/officeDocument/2006/customXml" ds:itemID="{491CF5A4-9427-40AF-ADDE-3B7D30D9AB70}">
+<ds:datastoreItem xmlns:ds="http://schemas.openxmlformats.org/officeDocument/2006/customXml" ds:itemID="{1B806575-C07E-4524-9C78-F6D417A159AF}">
   <ds:schemaRefs>
     <ds:schemaRef ds:uri="http://schemas.openxmlformats.org/officeDocument/2006/bibliography"/>
   </ds:schemaRefs>

</xml_diff>

<commit_message>
finishing touch on my HIM and HOM
</commit_message>
<xml_diff>
--- a/Documents/DDS.docx
+++ b/Documents/DDS.docx
@@ -199,7 +199,7 @@
         <w:rPr>
           <w:noProof/>
         </w:rPr>
-        <w:t>12 February 2015 @ 12:27:00 PM</w:t>
+        <w:t>12 February 2015 @ 4:36:00 PM</w:t>
       </w:r>
       <w:r>
         <w:fldChar w:fldCharType="end"/>
@@ -27109,6 +27109,9 @@
       </w:pPr>
       <w:r>
         <w:t>Instruction File</w:t>
+      </w:r>
+      <w:r>
+        <w:t>, File Path</w:t>
       </w:r>
     </w:p>
     <w:p>
@@ -27540,7 +27543,10 @@
         <w:pStyle w:val="Heading5"/>
       </w:pPr>
       <w:r>
-        <w:t>None</w:t>
+        <w:t>File P</w:t>
+      </w:r>
+      <w:r>
+        <w:t>ath and List of Instruction</w:t>
       </w:r>
     </w:p>
     <w:p>
@@ -28028,7 +28034,7 @@
         <w:pStyle w:val="Heading5"/>
       </w:pPr>
       <w:r>
-        <w:t>None</w:t>
+        <w:t>List of Instruction</w:t>
       </w:r>
     </w:p>
     <w:p>
@@ -28489,7 +28495,10 @@
         <w:pStyle w:val="Heading5"/>
       </w:pPr>
       <w:r>
-        <w:t>None</w:t>
+        <w:t>Button Id and</w:t>
+      </w:r>
+      <w:r>
+        <w:t xml:space="preserve"> List</w:t>
       </w:r>
     </w:p>
     <w:p>
@@ -29142,7 +29151,10 @@
         <w:pStyle w:val="Heading5"/>
       </w:pPr>
       <w:r>
-        <w:t>Button Id, co-ordinates and instructions.</w:t>
+        <w:t>Button Id, C</w:t>
+      </w:r>
+      <w:r>
+        <w:t>o-ordinates and instructions.</w:t>
       </w:r>
     </w:p>
     <w:p>
@@ -29682,7 +29694,10 @@
         <w:pStyle w:val="Heading5"/>
       </w:pPr>
       <w:r>
-        <w:t>None</w:t>
+        <w:t>String and</w:t>
+      </w:r>
+      <w:r>
+        <w:t xml:space="preserve"> Image</w:t>
       </w:r>
     </w:p>
     <w:p>
@@ -30141,7 +30156,7 @@
         <w:pStyle w:val="Heading5"/>
       </w:pPr>
       <w:r>
-        <w:t>None</w:t>
+        <w:t>Image and List</w:t>
       </w:r>
     </w:p>
     <w:p>
@@ -30824,7 +30839,13 @@
         <w:pStyle w:val="Heading5"/>
       </w:pPr>
       <w:r>
-        <w:t>None</w:t>
+        <w:t>Python Dictionary</w:t>
+      </w:r>
+      <w:r>
+        <w:t>, data</w:t>
+      </w:r>
+      <w:r>
+        <w:t xml:space="preserve"> needed for alert generation</w:t>
       </w:r>
     </w:p>
     <w:p>
@@ -31326,7 +31347,10 @@
         <w:pStyle w:val="Heading5"/>
       </w:pPr>
       <w:r>
-        <w:t>None</w:t>
+        <w:t>String Data</w:t>
+      </w:r>
+      <w:r>
+        <w:t>, Analog data to Speaker</w:t>
       </w:r>
     </w:p>
     <w:p>
@@ -31860,8 +31884,13 @@
         <w:pStyle w:val="Heading5"/>
       </w:pPr>
       <w:r>
-        <w:t>None</w:t>
-      </w:r>
+        <w:t>String Data</w:t>
+      </w:r>
+      <w:r>
+        <w:t xml:space="preserve"> and Analog data to LED</w:t>
+      </w:r>
+      <w:bookmarkStart w:id="95" w:name="_GoBack"/>
+      <w:bookmarkEnd w:id="95"/>
     </w:p>
     <w:p>
       <w:pPr>
@@ -31960,7 +31989,7 @@
           <w:numId w:val="5"/>
         </w:numPr>
       </w:pPr>
-      <w:bookmarkStart w:id="95" w:name="_Toc411507365"/>
+      <w:bookmarkStart w:id="96" w:name="_Toc411507365"/>
       <w:r>
         <w:t>Hardware Processing</w:t>
       </w:r>
@@ -31969,7 +31998,7 @@
       </w:r>
       <w:bookmarkEnd w:id="91"/>
       <w:bookmarkEnd w:id="92"/>
-      <w:bookmarkEnd w:id="95"/>
+      <w:bookmarkEnd w:id="96"/>
     </w:p>
     <w:p>
       <w:pPr>
@@ -32071,15 +32100,15 @@
           <w:numId w:val="5"/>
         </w:numPr>
       </w:pPr>
-      <w:bookmarkStart w:id="96" w:name="_Toc411306851"/>
-      <w:bookmarkStart w:id="97" w:name="_Toc411317710"/>
-      <w:bookmarkStart w:id="98" w:name="_Toc411507366"/>
+      <w:bookmarkStart w:id="97" w:name="_Toc411306851"/>
+      <w:bookmarkStart w:id="98" w:name="_Toc411317710"/>
+      <w:bookmarkStart w:id="99" w:name="_Toc411507366"/>
       <w:r>
         <w:t>Hardware Input Driver Subsystem</w:t>
       </w:r>
-      <w:bookmarkEnd w:id="96"/>
       <w:bookmarkEnd w:id="97"/>
       <w:bookmarkEnd w:id="98"/>
+      <w:bookmarkEnd w:id="99"/>
     </w:p>
     <w:p>
       <w:pPr>
@@ -32406,15 +32435,15 @@
           <w:numId w:val="5"/>
         </w:numPr>
       </w:pPr>
-      <w:bookmarkStart w:id="99" w:name="_Toc411306852"/>
-      <w:bookmarkStart w:id="100" w:name="_Toc411317711"/>
-      <w:bookmarkStart w:id="101" w:name="_Toc411507367"/>
+      <w:bookmarkStart w:id="100" w:name="_Toc411306852"/>
+      <w:bookmarkStart w:id="101" w:name="_Toc411317711"/>
+      <w:bookmarkStart w:id="102" w:name="_Toc411507367"/>
       <w:r>
         <w:t>Hardware Output Driver Subsystem</w:t>
       </w:r>
-      <w:bookmarkEnd w:id="99"/>
       <w:bookmarkEnd w:id="100"/>
       <w:bookmarkEnd w:id="101"/>
+      <w:bookmarkEnd w:id="102"/>
     </w:p>
     <w:p>
       <w:pPr>
@@ -32738,15 +32767,15 @@
           <w:numId w:val="5"/>
         </w:numPr>
       </w:pPr>
-      <w:bookmarkStart w:id="102" w:name="_Toc411306853"/>
-      <w:bookmarkStart w:id="103" w:name="_Toc411317712"/>
-      <w:bookmarkStart w:id="104" w:name="_Toc411507368"/>
+      <w:bookmarkStart w:id="103" w:name="_Toc411306853"/>
+      <w:bookmarkStart w:id="104" w:name="_Toc411317712"/>
+      <w:bookmarkStart w:id="105" w:name="_Toc411507368"/>
       <w:r>
         <w:t>Synchronization Subsystem</w:t>
       </w:r>
-      <w:bookmarkEnd w:id="102"/>
       <w:bookmarkEnd w:id="103"/>
       <w:bookmarkEnd w:id="104"/>
+      <w:bookmarkEnd w:id="105"/>
     </w:p>
     <w:p>
       <w:pPr>
@@ -33687,18 +33716,18 @@
           <w:numId w:val="5"/>
         </w:numPr>
       </w:pPr>
-      <w:bookmarkStart w:id="105" w:name="_Toc411306854"/>
-      <w:bookmarkStart w:id="106" w:name="_Toc411317713"/>
+      <w:bookmarkStart w:id="106" w:name="_Toc411306854"/>
+      <w:bookmarkStart w:id="107" w:name="_Toc411317713"/>
       <w:r>
         <w:t xml:space="preserve"> </w:t>
       </w:r>
-      <w:bookmarkStart w:id="107" w:name="_Toc411507369"/>
+      <w:bookmarkStart w:id="108" w:name="_Toc411507369"/>
       <w:r>
         <w:t>Sketcher Processing Subsystem</w:t>
       </w:r>
-      <w:bookmarkEnd w:id="105"/>
       <w:bookmarkEnd w:id="106"/>
       <w:bookmarkEnd w:id="107"/>
+      <w:bookmarkEnd w:id="108"/>
     </w:p>
     <w:p>
       <w:pPr>
@@ -34412,15 +34441,15 @@
           <w:numId w:val="5"/>
         </w:numPr>
       </w:pPr>
-      <w:bookmarkStart w:id="108" w:name="_Toc411306855"/>
-      <w:bookmarkStart w:id="109" w:name="_Toc411317714"/>
-      <w:bookmarkStart w:id="110" w:name="_Toc411507370"/>
+      <w:bookmarkStart w:id="109" w:name="_Toc411306855"/>
+      <w:bookmarkStart w:id="110" w:name="_Toc411317714"/>
+      <w:bookmarkStart w:id="111" w:name="_Toc411507370"/>
       <w:r>
         <w:t>Position Processing Subsystem</w:t>
       </w:r>
-      <w:bookmarkEnd w:id="108"/>
       <w:bookmarkEnd w:id="109"/>
       <w:bookmarkEnd w:id="110"/>
+      <w:bookmarkEnd w:id="111"/>
     </w:p>
     <w:p>
       <w:pPr>
@@ -35201,15 +35230,15 @@
           <w:numId w:val="5"/>
         </w:numPr>
       </w:pPr>
-      <w:bookmarkStart w:id="111" w:name="_Toc411306856"/>
-      <w:bookmarkStart w:id="112" w:name="_Toc411317715"/>
-      <w:bookmarkStart w:id="113" w:name="_Toc411507371"/>
+      <w:bookmarkStart w:id="112" w:name="_Toc411306856"/>
+      <w:bookmarkStart w:id="113" w:name="_Toc411317715"/>
+      <w:bookmarkStart w:id="114" w:name="_Toc411507371"/>
       <w:r>
         <w:t>Sketch Layer</w:t>
       </w:r>
-      <w:bookmarkEnd w:id="111"/>
       <w:bookmarkEnd w:id="112"/>
       <w:bookmarkEnd w:id="113"/>
+      <w:bookmarkEnd w:id="114"/>
     </w:p>
     <w:p>
       <w:pPr>
@@ -35285,15 +35314,15 @@
           <w:numId w:val="5"/>
         </w:numPr>
       </w:pPr>
-      <w:bookmarkStart w:id="114" w:name="_Toc411306857"/>
-      <w:bookmarkStart w:id="115" w:name="_Toc411317716"/>
-      <w:bookmarkStart w:id="116" w:name="_Toc411507372"/>
+      <w:bookmarkStart w:id="115" w:name="_Toc411306857"/>
+      <w:bookmarkStart w:id="116" w:name="_Toc411317716"/>
+      <w:bookmarkStart w:id="117" w:name="_Toc411507372"/>
       <w:r>
         <w:t>Sketcher Synchronization Subsystem</w:t>
       </w:r>
-      <w:bookmarkEnd w:id="114"/>
       <w:bookmarkEnd w:id="115"/>
       <w:bookmarkEnd w:id="116"/>
+      <w:bookmarkEnd w:id="117"/>
     </w:p>
     <w:p>
       <w:pPr>
@@ -35741,15 +35770,15 @@
           <w:numId w:val="5"/>
         </w:numPr>
       </w:pPr>
-      <w:bookmarkStart w:id="117" w:name="_Toc411306858"/>
-      <w:bookmarkStart w:id="118" w:name="_Toc411317717"/>
-      <w:bookmarkStart w:id="119" w:name="_Toc411507373"/>
+      <w:bookmarkStart w:id="118" w:name="_Toc411306858"/>
+      <w:bookmarkStart w:id="119" w:name="_Toc411317717"/>
+      <w:bookmarkStart w:id="120" w:name="_Toc411507373"/>
       <w:r>
         <w:t>Depletion Subsystem</w:t>
       </w:r>
-      <w:bookmarkEnd w:id="117"/>
       <w:bookmarkEnd w:id="118"/>
       <w:bookmarkEnd w:id="119"/>
+      <w:bookmarkEnd w:id="120"/>
     </w:p>
     <w:p>
       <w:pPr>
@@ -36189,16 +36218,16 @@
           <w:numId w:val="5"/>
         </w:numPr>
       </w:pPr>
-      <w:bookmarkStart w:id="120" w:name="_Toc411306859"/>
-      <w:bookmarkStart w:id="121" w:name="_Toc411317718"/>
-      <w:bookmarkStart w:id="122" w:name="_Toc411507374"/>
+      <w:bookmarkStart w:id="121" w:name="_Toc411306859"/>
+      <w:bookmarkStart w:id="122" w:name="_Toc411317718"/>
+      <w:bookmarkStart w:id="123" w:name="_Toc411507374"/>
       <w:r>
         <w:lastRenderedPageBreak/>
         <w:t>Motion Layer</w:t>
       </w:r>
-      <w:bookmarkEnd w:id="120"/>
       <w:bookmarkEnd w:id="121"/>
       <w:bookmarkEnd w:id="122"/>
+      <w:bookmarkEnd w:id="123"/>
     </w:p>
     <w:p>
       <w:pPr>
@@ -36288,15 +36317,15 @@
           <w:numId w:val="5"/>
         </w:numPr>
       </w:pPr>
-      <w:bookmarkStart w:id="123" w:name="_Toc411306860"/>
-      <w:bookmarkStart w:id="124" w:name="_Toc411317719"/>
-      <w:bookmarkStart w:id="125" w:name="_Toc411507375"/>
+      <w:bookmarkStart w:id="124" w:name="_Toc411306860"/>
+      <w:bookmarkStart w:id="125" w:name="_Toc411317719"/>
+      <w:bookmarkStart w:id="126" w:name="_Toc411507375"/>
       <w:r>
         <w:t>Motion Synchronization Subsystem</w:t>
       </w:r>
-      <w:bookmarkEnd w:id="123"/>
       <w:bookmarkEnd w:id="124"/>
       <w:bookmarkEnd w:id="125"/>
+      <w:bookmarkEnd w:id="126"/>
     </w:p>
     <w:p>
       <w:pPr>
@@ -36676,15 +36705,15 @@
           <w:numId w:val="5"/>
         </w:numPr>
       </w:pPr>
-      <w:bookmarkStart w:id="126" w:name="_Toc411306861"/>
-      <w:bookmarkStart w:id="127" w:name="_Toc411317720"/>
-      <w:bookmarkStart w:id="128" w:name="_Toc411507376"/>
+      <w:bookmarkStart w:id="127" w:name="_Toc411306861"/>
+      <w:bookmarkStart w:id="128" w:name="_Toc411317720"/>
+      <w:bookmarkStart w:id="129" w:name="_Toc411507376"/>
       <w:r>
         <w:t>Motion-Driver Subsystem</w:t>
       </w:r>
-      <w:bookmarkEnd w:id="126"/>
       <w:bookmarkEnd w:id="127"/>
       <w:bookmarkEnd w:id="128"/>
+      <w:bookmarkEnd w:id="129"/>
     </w:p>
     <w:p>
       <w:pPr>
@@ -37083,12 +37112,12 @@
           <w:numId w:val="5"/>
         </w:numPr>
       </w:pPr>
-      <w:bookmarkStart w:id="129" w:name="_Toc411507377"/>
+      <w:bookmarkStart w:id="130" w:name="_Toc411507377"/>
       <w:r>
         <w:lastRenderedPageBreak/>
         <w:t>Quality Assurance</w:t>
       </w:r>
-      <w:bookmarkEnd w:id="129"/>
+      <w:bookmarkEnd w:id="130"/>
     </w:p>
     <w:p>
       <w:pPr>
@@ -37122,11 +37151,11 @@
       <w:r>
         <w:t xml:space="preserve"> </w:t>
       </w:r>
-      <w:bookmarkStart w:id="130" w:name="_Toc411507378"/>
+      <w:bookmarkStart w:id="131" w:name="_Toc411507378"/>
       <w:r>
         <w:t>Unit Testing</w:t>
       </w:r>
-      <w:bookmarkEnd w:id="130"/>
+      <w:bookmarkEnd w:id="131"/>
     </w:p>
     <w:p>
       <w:pPr>
@@ -38112,12 +38141,12 @@
           <w:numId w:val="5"/>
         </w:numPr>
       </w:pPr>
-      <w:bookmarkStart w:id="131" w:name="_Toc411507379"/>
+      <w:bookmarkStart w:id="132" w:name="_Toc411507379"/>
       <w:r>
         <w:lastRenderedPageBreak/>
         <w:t>Component Testing</w:t>
       </w:r>
-      <w:bookmarkEnd w:id="131"/>
+      <w:bookmarkEnd w:id="132"/>
     </w:p>
     <w:p>
       <w:pPr>
@@ -38228,11 +38257,11 @@
       <w:r>
         <w:t xml:space="preserve"> </w:t>
       </w:r>
-      <w:bookmarkStart w:id="132" w:name="_Toc411507380"/>
+      <w:bookmarkStart w:id="133" w:name="_Toc411507380"/>
       <w:r>
         <w:t>Integration Testing</w:t>
       </w:r>
-      <w:bookmarkEnd w:id="132"/>
+      <w:bookmarkEnd w:id="133"/>
     </w:p>
     <w:p>
       <w:pPr>
@@ -38265,11 +38294,11 @@
       <w:r>
         <w:t xml:space="preserve"> </w:t>
       </w:r>
-      <w:bookmarkStart w:id="133" w:name="_Toc411507381"/>
+      <w:bookmarkStart w:id="134" w:name="_Toc411507381"/>
       <w:r>
         <w:t>System Verification Testing</w:t>
       </w:r>
-      <w:bookmarkEnd w:id="133"/>
+      <w:bookmarkEnd w:id="134"/>
     </w:p>
     <w:p>
       <w:pPr>
@@ -38318,11 +38347,11 @@
       <w:r>
         <w:t xml:space="preserve"> </w:t>
       </w:r>
-      <w:bookmarkStart w:id="134" w:name="_Toc411507382"/>
+      <w:bookmarkStart w:id="135" w:name="_Toc411507382"/>
       <w:r>
         <w:t>Test Cases</w:t>
       </w:r>
-      <w:bookmarkEnd w:id="134"/>
+      <w:bookmarkEnd w:id="135"/>
     </w:p>
     <w:tbl>
       <w:tblPr>
@@ -38545,12 +38574,12 @@
           <w:numId w:val="5"/>
         </w:numPr>
       </w:pPr>
-      <w:bookmarkStart w:id="135" w:name="_Toc411507383"/>
+      <w:bookmarkStart w:id="136" w:name="_Toc411507383"/>
       <w:r>
         <w:lastRenderedPageBreak/>
         <w:t>Requirements Mapping</w:t>
       </w:r>
-      <w:bookmarkEnd w:id="135"/>
+      <w:bookmarkEnd w:id="136"/>
     </w:p>
     <w:p>
       <w:pPr>
@@ -40453,12 +40482,12 @@
           <w:numId w:val="5"/>
         </w:numPr>
       </w:pPr>
-      <w:bookmarkStart w:id="136" w:name="_Toc411507384"/>
+      <w:bookmarkStart w:id="137" w:name="_Toc411507384"/>
       <w:r>
         <w:lastRenderedPageBreak/>
         <w:t>Acceptance Criteria</w:t>
       </w:r>
-      <w:bookmarkEnd w:id="136"/>
+      <w:bookmarkEnd w:id="137"/>
     </w:p>
     <w:p>
       <w:pPr>
@@ -40485,11 +40514,11 @@
       <w:r>
         <w:t xml:space="preserve"> </w:t>
       </w:r>
-      <w:bookmarkStart w:id="137" w:name="_Toc411507385"/>
+      <w:bookmarkStart w:id="138" w:name="_Toc411507385"/>
       <w:r>
         <w:t>Packaging and Installation</w:t>
       </w:r>
-      <w:bookmarkEnd w:id="137"/>
+      <w:bookmarkEnd w:id="138"/>
     </w:p>
     <w:p>
       <w:pPr>
@@ -40754,11 +40783,11 @@
       <w:r>
         <w:t xml:space="preserve"> </w:t>
       </w:r>
-      <w:bookmarkStart w:id="138" w:name="_Toc411507386"/>
+      <w:bookmarkStart w:id="139" w:name="_Toc411507386"/>
       <w:r>
         <w:t>Acceptance Testing</w:t>
       </w:r>
-      <w:bookmarkEnd w:id="138"/>
+      <w:bookmarkEnd w:id="139"/>
     </w:p>
     <w:p>
       <w:pPr>
@@ -40785,11 +40814,11 @@
       <w:r>
         <w:t xml:space="preserve"> </w:t>
       </w:r>
-      <w:bookmarkStart w:id="139" w:name="_Toc411507387"/>
+      <w:bookmarkStart w:id="140" w:name="_Toc411507387"/>
       <w:r>
         <w:t>Acceptance Criteria</w:t>
       </w:r>
-      <w:bookmarkEnd w:id="139"/>
+      <w:bookmarkEnd w:id="140"/>
       <w:r>
         <w:t xml:space="preserve"> </w:t>
       </w:r>
@@ -40882,17 +40911,17 @@
           <w:numId w:val="5"/>
         </w:numPr>
       </w:pPr>
-      <w:bookmarkStart w:id="140" w:name="_Toc411507388"/>
+      <w:bookmarkStart w:id="141" w:name="_Toc411507388"/>
       <w:r>
         <w:t>Appendix</w:t>
       </w:r>
-      <w:bookmarkEnd w:id="140"/>
+      <w:bookmarkEnd w:id="141"/>
     </w:p>
     <w:p>
       <w:pPr>
         <w:pStyle w:val="Heading2"/>
       </w:pPr>
-      <w:bookmarkStart w:id="141" w:name="_Toc411346050"/>
+      <w:bookmarkStart w:id="142" w:name="_Toc411346050"/>
       <w:r>
         <w:t xml:space="preserve"> </w:t>
       </w:r>
@@ -40905,7 +40934,7 @@
       <w:r>
         <w:t>Model B+</w:t>
       </w:r>
-      <w:bookmarkEnd w:id="141"/>
+      <w:bookmarkEnd w:id="142"/>
     </w:p>
     <w:p>
       <w:pPr>
@@ -40945,12 +40974,7 @@
         <w:t xml:space="preserve"> card socket and</w:t>
       </w:r>
       <w:r>
-        <w:t xml:space="preserve"> </w:t>
-      </w:r>
-      <w:bookmarkStart w:id="142" w:name="_GoBack"/>
-      <w:bookmarkEnd w:id="142"/>
-      <w:r>
-        <w:t xml:space="preserve">a </w:t>
+        <w:t xml:space="preserve"> a </w:t>
       </w:r>
       <w:r>
         <w:t xml:space="preserve"> camera and DSI Display connector. The pi is used as the main computer in the rover.</w:t>
@@ -40962,10 +40986,7 @@
       </w:pPr>
       <w:bookmarkStart w:id="143" w:name="_Toc411346052"/>
       <w:r>
-        <w:t xml:space="preserve"> </w:t>
-      </w:r>
-      <w:r>
-        <w:t>Raspberry Pi Camera</w:t>
+        <w:t xml:space="preserve"> Raspberry Pi Camera</w:t>
       </w:r>
       <w:bookmarkEnd w:id="143"/>
     </w:p>
@@ -40986,10 +41007,7 @@
       </w:pPr>
       <w:bookmarkStart w:id="144" w:name="_Toc411346054"/>
       <w:r>
-        <w:t xml:space="preserve"> </w:t>
-      </w:r>
-      <w:r>
-        <w:t xml:space="preserve">Roomba® </w:t>
+        <w:t xml:space="preserve"> Roomba® </w:t>
       </w:r>
       <w:proofErr w:type="spellStart"/>
       <w:r>
@@ -41060,10 +41078,7 @@
       </w:pPr>
       <w:bookmarkStart w:id="145" w:name="_Toc411346053"/>
       <w:r>
-        <w:t xml:space="preserve"> </w:t>
-      </w:r>
-      <w:r>
-        <w:t>360 Degrees Panoramic Lens</w:t>
+        <w:t xml:space="preserve"> 360 Degrees Panoramic Lens</w:t>
       </w:r>
       <w:bookmarkEnd w:id="145"/>
     </w:p>
@@ -44237,7 +44252,7 @@
 </file>
 
 <file path=customXml/itemProps1.xml><?xml version="1.0" encoding="utf-8"?>
-<ds:datastoreItem xmlns:ds="http://schemas.openxmlformats.org/officeDocument/2006/customXml" ds:itemID="{243247F4-AAD8-43AD-BA0B-7C8F1BAFBC23}">
+<ds:datastoreItem xmlns:ds="http://schemas.openxmlformats.org/officeDocument/2006/customXml" ds:itemID="{88CD8C92-0B97-4F9A-97B5-8D8E6AC5C9CA}">
   <ds:schemaRefs>
     <ds:schemaRef ds:uri="http://schemas.openxmlformats.org/officeDocument/2006/bibliography"/>
   </ds:schemaRefs>

</xml_diff>